<commit_message>
updated test cases & RBF
</commit_message>
<xml_diff>
--- a/projet/Compte rendu.docx
+++ b/projet/Compte rendu.docx
@@ -1,6 +1,6 @@
 
 <file path=word/document.xml><?xml version="1.0" encoding="utf-8"?>
-<w:document xmlns:wpc="http://schemas.microsoft.com/office/word/2010/wordprocessingCanvas" xmlns:mc="http://schemas.openxmlformats.org/markup-compatibility/2006" xmlns:o="urn:schemas-microsoft-com:office:office" xmlns:r="http://schemas.openxmlformats.org/officeDocument/2006/relationships" xmlns:m="http://schemas.openxmlformats.org/officeDocument/2006/math" xmlns:v="urn:schemas-microsoft-com:vml" xmlns:wp14="http://schemas.microsoft.com/office/word/2010/wordprocessingDrawing" xmlns:wp="http://schemas.openxmlformats.org/drawingml/2006/wordprocessingDrawing" xmlns:w10="urn:schemas-microsoft-com:office:word" xmlns:w="http://schemas.openxmlformats.org/wordprocessingml/2006/main" xmlns:w14="http://schemas.microsoft.com/office/word/2010/wordml" xmlns:wpg="http://schemas.microsoft.com/office/word/2010/wordprocessingGroup" xmlns:wpi="http://schemas.microsoft.com/office/word/2010/wordprocessingInk" xmlns:wne="http://schemas.microsoft.com/office/word/2006/wordml" xmlns:wps="http://schemas.microsoft.com/office/word/2010/wordprocessingShape" mc:Ignorable="w14 wp14">
+<w:document xmlns:wpc="http://schemas.microsoft.com/office/word/2010/wordprocessingCanvas" xmlns:cx="http://schemas.microsoft.com/office/drawing/2014/chartex" xmlns:cx1="http://schemas.microsoft.com/office/drawing/2015/9/8/chartex" xmlns:cx2="http://schemas.microsoft.com/office/drawing/2015/10/21/chartex" xmlns:cx3="http://schemas.microsoft.com/office/drawing/2016/5/9/chartex" xmlns:cx4="http://schemas.microsoft.com/office/drawing/2016/5/10/chartex" xmlns:cx5="http://schemas.microsoft.com/office/drawing/2016/5/11/chartex" xmlns:cx6="http://schemas.microsoft.com/office/drawing/2016/5/12/chartex" xmlns:cx7="http://schemas.microsoft.com/office/drawing/2016/5/13/chartex" xmlns:cx8="http://schemas.microsoft.com/office/drawing/2016/5/14/chartex" xmlns:mc="http://schemas.openxmlformats.org/markup-compatibility/2006" xmlns:aink="http://schemas.microsoft.com/office/drawing/2016/ink" xmlns:am3d="http://schemas.microsoft.com/office/drawing/2017/model3d" xmlns:o="urn:schemas-microsoft-com:office:office" xmlns:r="http://schemas.openxmlformats.org/officeDocument/2006/relationships" xmlns:m="http://schemas.openxmlformats.org/officeDocument/2006/math" xmlns:v="urn:schemas-microsoft-com:vml" xmlns:wp14="http://schemas.microsoft.com/office/word/2010/wordprocessingDrawing" xmlns:wp="http://schemas.openxmlformats.org/drawingml/2006/wordprocessingDrawing" xmlns:w10="urn:schemas-microsoft-com:office:word" xmlns:w="http://schemas.openxmlformats.org/wordprocessingml/2006/main" xmlns:w14="http://schemas.microsoft.com/office/word/2010/wordml" xmlns:w15="http://schemas.microsoft.com/office/word/2012/wordml" xmlns:w16cid="http://schemas.microsoft.com/office/word/2016/wordml/cid" xmlns:w16se="http://schemas.microsoft.com/office/word/2015/wordml/symex" xmlns:wpg="http://schemas.microsoft.com/office/word/2010/wordprocessingGroup" xmlns:wpi="http://schemas.microsoft.com/office/word/2010/wordprocessingInk" xmlns:wne="http://schemas.microsoft.com/office/word/2006/wordml" xmlns:wps="http://schemas.microsoft.com/office/word/2010/wordprocessingShape" mc:Ignorable="w14 w15 w16se w16cid wp14">
   <w:body>
     <w:p>
       <w:r>
@@ -32,7 +32,7 @@
                     <pic:cNvPicPr preferRelativeResize="0"/>
                   </pic:nvPicPr>
                   <pic:blipFill>
-                    <a:blip r:embed="rId10">
+                    <a:blip r:embed="rId9">
                       <a:extLst>
                         <a:ext uri="{28A0092B-C50C-407E-A947-70E740481C1C}">
                           <a14:useLocalDpi xmlns:a14="http://schemas.microsoft.com/office/drawing/2010/main" val="0"/>
@@ -68,12 +68,12 @@
     <w:p>
       <w:pPr>
         <w:sectPr>
-          <w:headerReference w:type="even" r:id="rId11"/>
-          <w:headerReference w:type="default" r:id="rId12"/>
-          <w:footerReference w:type="even" r:id="rId13"/>
-          <w:footerReference w:type="default" r:id="rId14"/>
-          <w:headerReference w:type="first" r:id="rId15"/>
-          <w:footerReference w:type="first" r:id="rId16"/>
+          <w:headerReference w:type="even" r:id="rId10"/>
+          <w:headerReference w:type="default" r:id="rId11"/>
+          <w:footerReference w:type="even" r:id="rId12"/>
+          <w:footerReference w:type="default" r:id="rId13"/>
+          <w:headerReference w:type="first" r:id="rId14"/>
+          <w:footerReference w:type="first" r:id="rId15"/>
           <w:pgSz w:w="11901" w:h="16817"/>
           <w:pgMar w:top="159" w:right="198" w:bottom="278" w:left="181" w:header="227" w:footer="284" w:gutter="0"/>
           <w:cols w:space="708"/>
@@ -119,7 +119,7 @@
                         <a:effectLst/>
                         <a:extLst>
                           <a:ext uri="{C572A759-6A51-4108-AA02-DFA0A04FC94B}">
-                            <ma14:wrappingTextBoxFlag xmlns="" xmlns:mo="http://schemas.microsoft.com/office/mac/office/2008/main" xmlns:mv="urn:schemas-microsoft-com:mac:vml" xmlns:o="urn:schemas-microsoft-com:office:office" xmlns:v="urn:schemas-microsoft-com:vml" xmlns:w10="urn:schemas-microsoft-com:office:word" xmlns:w="http://schemas.openxmlformats.org/wordprocessingml/2006/main" xmlns:ma14="http://schemas.microsoft.com/office/mac/drawingml/2011/main" xmlns:w16se="http://schemas.microsoft.com/office/word/2015/wordml/symex" xmlns:w16cid="http://schemas.microsoft.com/office/word/2016/wordml/cid" xmlns:w15="http://schemas.microsoft.com/office/word/2012/wordml" xmlns:am3d="http://schemas.microsoft.com/office/drawing/2017/model3d" xmlns:aink="http://schemas.microsoft.com/office/drawing/2016/ink" xmlns:cx8="http://schemas.microsoft.com/office/drawing/2016/5/14/chartex" xmlns:cx7="http://schemas.microsoft.com/office/drawing/2016/5/13/chartex" xmlns:cx6="http://schemas.microsoft.com/office/drawing/2016/5/12/chartex" xmlns:cx5="http://schemas.microsoft.com/office/drawing/2016/5/11/chartex" xmlns:cx4="http://schemas.microsoft.com/office/drawing/2016/5/10/chartex" xmlns:cx3="http://schemas.microsoft.com/office/drawing/2016/5/9/chartex" xmlns:cx2="http://schemas.microsoft.com/office/drawing/2015/10/21/chartex" xmlns:cx1="http://schemas.microsoft.com/office/drawing/2015/9/8/chartex" xmlns:cx="http://schemas.microsoft.com/office/drawing/2014/chartex"/>
+                            <ma14:wrappingTextBoxFlag xmlns="" xmlns:mo="http://schemas.microsoft.com/office/mac/office/2008/main" xmlns:mv="urn:schemas-microsoft-com:mac:vml" xmlns:o="urn:schemas-microsoft-com:office:office" xmlns:v="urn:schemas-microsoft-com:vml" xmlns:w10="urn:schemas-microsoft-com:office:word" xmlns:w="http://schemas.openxmlformats.org/wordprocessingml/2006/main" xmlns:ma14="http://schemas.microsoft.com/office/mac/drawingml/2011/main"/>
                           </a:ext>
                         </a:extLst>
                       </wps:spPr>
@@ -190,7 +190,7 @@
           </mc:Choice>
           <mc:Fallback>
             <w:pict>
-              <v:shapetype id="_x0000_t202" coordsize="21600,21600" o:spt="202" path="m,l,21600r21600,l21600,xe">
+              <v:shapetype w14:anchorId="0643D953" id="_x0000_t202" coordsize="21600,21600" o:spt="202" path="m,l,21600r21600,l21600,xe">
                 <v:stroke joinstyle="miter"/>
                 <v:path gradientshapeok="t" o:connecttype="rect"/>
               </v:shapetype>
@@ -274,7 +274,7 @@
                         <a:effectLst/>
                         <a:extLst>
                           <a:ext uri="{C572A759-6A51-4108-AA02-DFA0A04FC94B}">
-                            <ma14:wrappingTextBoxFlag xmlns="" xmlns:mo="http://schemas.microsoft.com/office/mac/office/2008/main" xmlns:mv="urn:schemas-microsoft-com:mac:vml" xmlns:o="urn:schemas-microsoft-com:office:office" xmlns:v="urn:schemas-microsoft-com:vml" xmlns:w10="urn:schemas-microsoft-com:office:word" xmlns:w="http://schemas.openxmlformats.org/wordprocessingml/2006/main" xmlns:ma14="http://schemas.microsoft.com/office/mac/drawingml/2011/main" xmlns:w16se="http://schemas.microsoft.com/office/word/2015/wordml/symex" xmlns:w16cid="http://schemas.microsoft.com/office/word/2016/wordml/cid" xmlns:w15="http://schemas.microsoft.com/office/word/2012/wordml" xmlns:am3d="http://schemas.microsoft.com/office/drawing/2017/model3d" xmlns:aink="http://schemas.microsoft.com/office/drawing/2016/ink" xmlns:cx8="http://schemas.microsoft.com/office/drawing/2016/5/14/chartex" xmlns:cx7="http://schemas.microsoft.com/office/drawing/2016/5/13/chartex" xmlns:cx6="http://schemas.microsoft.com/office/drawing/2016/5/12/chartex" xmlns:cx5="http://schemas.microsoft.com/office/drawing/2016/5/11/chartex" xmlns:cx4="http://schemas.microsoft.com/office/drawing/2016/5/10/chartex" xmlns:cx3="http://schemas.microsoft.com/office/drawing/2016/5/9/chartex" xmlns:cx2="http://schemas.microsoft.com/office/drawing/2015/10/21/chartex" xmlns:cx1="http://schemas.microsoft.com/office/drawing/2015/9/8/chartex" xmlns:cx="http://schemas.microsoft.com/office/drawing/2014/chartex"/>
+                            <ma14:wrappingTextBoxFlag xmlns="" xmlns:mo="http://schemas.microsoft.com/office/mac/office/2008/main" xmlns:mv="urn:schemas-microsoft-com:mac:vml" xmlns:o="urn:schemas-microsoft-com:office:office" xmlns:v="urn:schemas-microsoft-com:vml" xmlns:w10="urn:schemas-microsoft-com:office:word" xmlns:w="http://schemas.openxmlformats.org/wordprocessingml/2006/main" xmlns:ma14="http://schemas.microsoft.com/office/mac/drawingml/2011/main"/>
                           </a:ext>
                         </a:extLst>
                       </wps:spPr>
@@ -348,7 +348,7 @@
           </mc:Choice>
           <mc:Fallback>
             <w:pict>
-              <v:shape id="Zone de texte 2" o:spid="_x0000_s1027" type="#_x0000_t202" style="position:absolute;margin-left:42.9pt;margin-top:20.6pt;width:332.45pt;height:127.7pt;z-index:251659264;visibility:visible;mso-wrap-style:square;mso-width-percent:0;mso-height-percent:0;mso-wrap-distance-left:9pt;mso-wrap-distance-top:0;mso-wrap-distance-right:9pt;mso-wrap-distance-bottom:0;mso-position-horizontal:absolute;mso-position-horizontal-relative:text;mso-position-vertical:absolute;mso-position-vertical-relative:text;mso-width-percent:0;mso-height-percent:0;mso-width-relative:margin;mso-height-relative:margin;v-text-anchor:top" o:gfxdata="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" filled="f" stroked="f">
+              <v:shape w14:anchorId="5D646C70" id="Zone de texte 2" o:spid="_x0000_s1027" type="#_x0000_t202" style="position:absolute;margin-left:42.9pt;margin-top:20.6pt;width:332.45pt;height:127.7pt;z-index:251659264;visibility:visible;mso-wrap-style:square;mso-width-percent:0;mso-height-percent:0;mso-wrap-distance-left:9pt;mso-wrap-distance-top:0;mso-wrap-distance-right:9pt;mso-wrap-distance-bottom:0;mso-position-horizontal:absolute;mso-position-horizontal-relative:text;mso-position-vertical:absolute;mso-position-vertical-relative:text;mso-width-percent:0;mso-height-percent:0;mso-width-relative:margin;mso-height-relative:margin;v-text-anchor:top" o:gfxdata="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" filled="f" stroked="f">
                 <v:textbox>
                   <w:txbxContent>
                     <w:p>
@@ -519,7 +519,7 @@
           </mc:Choice>
           <mc:Fallback>
             <w:pict>
-              <v:shape id="_x0000_s1028" type="#_x0000_t202" style="position:absolute;margin-left:418.5pt;margin-top:728.05pt;width:138.75pt;height:110.6pt;z-index:251663360;visibility:visible;mso-wrap-style:square;mso-width-percent:0;mso-height-percent:200;mso-wrap-distance-left:9pt;mso-wrap-distance-top:3.6pt;mso-wrap-distance-right:9pt;mso-wrap-distance-bottom:3.6pt;mso-position-horizontal:absolute;mso-position-horizontal-relative:text;mso-position-vertical:absolute;mso-position-vertical-relative:text;mso-width-percent:0;mso-height-percent:200;mso-width-relative:margin;mso-height-relative:margin;v-text-anchor:top" o:gfxdata="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" filled="f" stroked="f">
+              <v:shape w14:anchorId="185FB4A4" id="_x0000_s1028" type="#_x0000_t202" style="position:absolute;margin-left:418.5pt;margin-top:728.05pt;width:138.75pt;height:110.6pt;z-index:251663360;visibility:visible;mso-wrap-style:square;mso-width-percent:0;mso-height-percent:200;mso-wrap-distance-left:9pt;mso-wrap-distance-top:3.6pt;mso-wrap-distance-right:9pt;mso-wrap-distance-bottom:3.6pt;mso-position-horizontal:absolute;mso-position-horizontal-relative:text;mso-position-vertical:absolute;mso-position-vertical-relative:text;mso-width-percent:0;mso-height-percent:200;mso-width-relative:margin;mso-height-relative:margin;v-text-anchor:top" o:gfxdata="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" filled="f" stroked="f">
                 <v:textbox style="mso-fit-shape-to-text:t">
                   <w:txbxContent>
                     <w:p>
@@ -608,7 +608,7 @@
       <w:sdtContent>
         <w:p>
           <w:pPr>
-            <w:pStyle w:val="TOCHeading"/>
+            <w:pStyle w:val="En-ttedetabledesmatires"/>
           </w:pPr>
           <w:r>
             <w:t>Table des matières</w:t>
@@ -616,7 +616,7 @@
         </w:p>
         <w:p>
           <w:pPr>
-            <w:pStyle w:val="TOC1"/>
+            <w:pStyle w:val="TM1"/>
             <w:tabs>
               <w:tab w:val="right" w:leader="dot" w:pos="9055"/>
             </w:tabs>
@@ -638,7 +638,7 @@
           <w:hyperlink w:anchor="_Toc4172905" w:history="1">
             <w:r>
               <w:rPr>
-                <w:rStyle w:val="Hyperlink"/>
+                <w:rStyle w:val="Lienhypertexte"/>
                 <w:noProof/>
               </w:rPr>
               <w:t>Présentation du projet</w:t>
@@ -695,7 +695,7 @@
         </w:p>
         <w:p>
           <w:pPr>
-            <w:pStyle w:val="TOC2"/>
+            <w:pStyle w:val="TM2"/>
             <w:tabs>
               <w:tab w:val="right" w:leader="dot" w:pos="9055"/>
             </w:tabs>
@@ -708,7 +708,7 @@
           <w:hyperlink w:anchor="_Toc4172906" w:history="1">
             <w:r>
               <w:rPr>
-                <w:rStyle w:val="Hyperlink"/>
+                <w:rStyle w:val="Lienhypertexte"/>
                 <w:noProof/>
               </w:rPr>
               <w:t>Objectifs</w:t>
@@ -765,7 +765,7 @@
         </w:p>
         <w:p>
           <w:pPr>
-            <w:pStyle w:val="TOC2"/>
+            <w:pStyle w:val="TM2"/>
             <w:tabs>
               <w:tab w:val="right" w:leader="dot" w:pos="9055"/>
             </w:tabs>
@@ -778,7 +778,7 @@
           <w:hyperlink w:anchor="_Toc4172907" w:history="1">
             <w:r>
               <w:rPr>
-                <w:rStyle w:val="Hyperlink"/>
+                <w:rStyle w:val="Lienhypertexte"/>
                 <w:noProof/>
               </w:rPr>
               <w:t>Structure et technologies</w:t>
@@ -835,7 +835,7 @@
         </w:p>
         <w:p>
           <w:pPr>
-            <w:pStyle w:val="TOC1"/>
+            <w:pStyle w:val="TM1"/>
             <w:tabs>
               <w:tab w:val="right" w:leader="dot" w:pos="9055"/>
             </w:tabs>
@@ -848,7 +848,7 @@
           <w:hyperlink w:anchor="_Toc4172908" w:history="1">
             <w:r>
               <w:rPr>
-                <w:rStyle w:val="Hyperlink"/>
+                <w:rStyle w:val="Lienhypertexte"/>
                 <w:noProof/>
               </w:rPr>
               <w:t>Constitution du dataset</w:t>
@@ -905,7 +905,7 @@
         </w:p>
         <w:p>
           <w:pPr>
-            <w:pStyle w:val="TOC2"/>
+            <w:pStyle w:val="TM2"/>
             <w:tabs>
               <w:tab w:val="right" w:leader="dot" w:pos="9055"/>
             </w:tabs>
@@ -918,7 +918,7 @@
           <w:hyperlink w:anchor="_Toc4172909" w:history="1">
             <w:r>
               <w:rPr>
-                <w:rStyle w:val="Hyperlink"/>
+                <w:rStyle w:val="Lienhypertexte"/>
                 <w:noProof/>
               </w:rPr>
               <w:t>Recherche de dataset existant</w:t>
@@ -975,7 +975,7 @@
         </w:p>
         <w:p>
           <w:pPr>
-            <w:pStyle w:val="TOC2"/>
+            <w:pStyle w:val="TM2"/>
             <w:tabs>
               <w:tab w:val="right" w:leader="dot" w:pos="9055"/>
             </w:tabs>
@@ -988,7 +988,7 @@
           <w:hyperlink w:anchor="_Toc4172910" w:history="1">
             <w:r>
               <w:rPr>
-                <w:rStyle w:val="Hyperlink"/>
+                <w:rStyle w:val="Lienhypertexte"/>
                 <w:noProof/>
               </w:rPr>
               <w:t>Enrichissement du dataset</w:t>
@@ -1061,7 +1061,7 @@
     </w:p>
     <w:p>
       <w:pPr>
-        <w:pStyle w:val="Heading1"/>
+        <w:pStyle w:val="Titre1"/>
       </w:pPr>
       <w:bookmarkStart w:id="0" w:name="_Toc4172905"/>
       <w:r>
@@ -1072,12 +1072,12 @@
     </w:p>
     <w:p>
       <w:pPr>
-        <w:pStyle w:val="Heading2"/>
-      </w:pPr>
-    </w:p>
-    <w:p>
-      <w:pPr>
-        <w:pStyle w:val="Heading2"/>
+        <w:pStyle w:val="Titre2"/>
+      </w:pPr>
+    </w:p>
+    <w:p>
+      <w:pPr>
+        <w:pStyle w:val="Titre2"/>
       </w:pPr>
       <w:bookmarkStart w:id="1" w:name="_Toc4172906"/>
       <w:r>
@@ -1091,7 +1091,15 @@
     <w:p/>
     <w:p>
       <w:r>
-        <w:t xml:space="preserve">L’objectif de ce projet est de créer  une application web permettant </w:t>
+        <w:t xml:space="preserve">L’objectif de ce projet est de </w:t>
+      </w:r>
+      <w:proofErr w:type="gramStart"/>
+      <w:r>
+        <w:t>créer  une</w:t>
+      </w:r>
+      <w:proofErr w:type="gramEnd"/>
+      <w:r>
+        <w:t xml:space="preserve"> application web permettant </w:t>
       </w:r>
       <w:r>
         <w:t>de prédire l'âge d'une personne à partir d'une photo de son visage</w:t>
@@ -1102,10 +1110,34 @@
     </w:p>
     <w:p>
       <w:r>
-        <w:t xml:space="preserve">Les étapes de ce projet sont : la constitution d’un dataset, l’implémentation des différents algorithmes de machine learning, la mise en place de ces même algorithmes avec le </w:t>
+        <w:t xml:space="preserve">Les étapes de ce projet sont : la constitution d’un </w:t>
       </w:r>
       <w:proofErr w:type="spellStart"/>
       <w:r>
+        <w:t>dataset</w:t>
+      </w:r>
+      <w:proofErr w:type="spellEnd"/>
+      <w:r>
+        <w:t xml:space="preserve">, l’implémentation des différents algorithmes de machine </w:t>
+      </w:r>
+      <w:proofErr w:type="spellStart"/>
+      <w:r>
+        <w:t>learning</w:t>
+      </w:r>
+      <w:proofErr w:type="spellEnd"/>
+      <w:r>
+        <w:t xml:space="preserve">, la mise en place de </w:t>
+      </w:r>
+      <w:proofErr w:type="gramStart"/>
+      <w:r>
+        <w:t>ces même algorithmes</w:t>
+      </w:r>
+      <w:proofErr w:type="gramEnd"/>
+      <w:r>
+        <w:t xml:space="preserve"> avec le </w:t>
+      </w:r>
+      <w:proofErr w:type="spellStart"/>
+      <w:r>
         <w:t>framework</w:t>
       </w:r>
       <w:proofErr w:type="spellEnd"/>
@@ -1137,7 +1169,7 @@
     <w:p/>
     <w:p>
       <w:pPr>
-        <w:pStyle w:val="Heading2"/>
+        <w:pStyle w:val="Titre2"/>
       </w:pPr>
       <w:bookmarkStart w:id="2" w:name="_Toc4172907"/>
       <w:r>
@@ -1163,10 +1195,26 @@
         <w:t xml:space="preserve"> </w:t>
       </w:r>
       <w:r>
-        <w:t xml:space="preserve">avec des technologies différentes. Toutes les algorithmes </w:t>
-      </w:r>
-      <w:r>
-        <w:t xml:space="preserve">de machine learning sont implémentés </w:t>
+        <w:t xml:space="preserve">avec des technologies différentes. </w:t>
+      </w:r>
+      <w:proofErr w:type="gramStart"/>
+      <w:r>
+        <w:t>Toutes les algorithmes</w:t>
+      </w:r>
+      <w:proofErr w:type="gramEnd"/>
+      <w:r>
+        <w:t xml:space="preserve"> </w:t>
+      </w:r>
+      <w:r>
+        <w:t xml:space="preserve">de machine </w:t>
+      </w:r>
+      <w:proofErr w:type="spellStart"/>
+      <w:r>
+        <w:t>learning</w:t>
+      </w:r>
+      <w:proofErr w:type="spellEnd"/>
+      <w:r>
+        <w:t xml:space="preserve"> sont implémentés </w:t>
       </w:r>
       <w:r>
         <w:t>en C/C++</w:t>
@@ -1219,151 +1267,193 @@
         <w:t xml:space="preserve"> lui</w:t>
       </w:r>
       <w:r>
-        <w:t xml:space="preserve"> en PHP/</w:t>
+        <w:t xml:space="preserve"> en PHP/Javascript avec le </w:t>
       </w:r>
       <w:proofErr w:type="spellStart"/>
       <w:r>
-        <w:t>Javascript</w:t>
+        <w:t>framework</w:t>
       </w:r>
       <w:proofErr w:type="spellEnd"/>
       <w:r>
-        <w:t xml:space="preserve"> avec le </w:t>
+        <w:t xml:space="preserve"> </w:t>
       </w:r>
       <w:proofErr w:type="spellStart"/>
       <w:r>
-        <w:t>framework</w:t>
+        <w:t>Materialize</w:t>
       </w:r>
       <w:proofErr w:type="spellEnd"/>
       <w:r>
+        <w:t xml:space="preserve"> (</w:t>
+      </w:r>
+      <w:proofErr w:type="spellStart"/>
+      <w:r>
+        <w:t>front-end</w:t>
+      </w:r>
+      <w:proofErr w:type="spellEnd"/>
+      <w:r>
+        <w:t>).</w:t>
+      </w:r>
+      <w:r>
+        <w:t xml:space="preserve"> Enfin une </w:t>
+      </w:r>
+      <w:r>
+        <w:t>application qui permet de retoucher les photos</w:t>
+      </w:r>
+      <w:r>
+        <w:t xml:space="preserve"> du </w:t>
+      </w:r>
+      <w:proofErr w:type="spellStart"/>
+      <w:r>
+        <w:t>dataset</w:t>
+      </w:r>
+      <w:proofErr w:type="spellEnd"/>
+      <w:r>
+        <w:t xml:space="preserve"> codé en C#.</w:t>
+      </w:r>
+    </w:p>
+    <w:p/>
+    <w:p>
+      <w:r>
+        <w:t xml:space="preserve">Le </w:t>
+      </w:r>
+      <w:proofErr w:type="spellStart"/>
+      <w:r>
+        <w:t>dataset</w:t>
+      </w:r>
+      <w:proofErr w:type="spellEnd"/>
+      <w:r>
+        <w:t xml:space="preserve">, le site web et l’API sont hébergés sur un </w:t>
+      </w:r>
+      <w:r>
+        <w:t>VPS.</w:t>
+      </w:r>
+    </w:p>
+    <w:p/>
+    <w:p>
+      <w:pPr>
+        <w:pStyle w:val="Titre2"/>
+      </w:pPr>
+    </w:p>
+    <w:p>
+      <w:r>
+        <w:br w:type="page"/>
+      </w:r>
+    </w:p>
+    <w:p>
+      <w:pPr>
+        <w:pStyle w:val="Titre1"/>
+      </w:pPr>
+      <w:bookmarkStart w:id="3" w:name="_Toc4172908"/>
+      <w:r>
+        <w:lastRenderedPageBreak/>
+        <w:t xml:space="preserve">Constitution du </w:t>
+      </w:r>
+      <w:proofErr w:type="spellStart"/>
+      <w:r>
+        <w:t>dataset</w:t>
+      </w:r>
+      <w:bookmarkEnd w:id="3"/>
+      <w:proofErr w:type="spellEnd"/>
+    </w:p>
+    <w:p>
+      <w:pPr>
+        <w:pStyle w:val="Titre2"/>
+      </w:pPr>
+      <w:bookmarkStart w:id="4" w:name="_Toc4172909"/>
+      <w:r>
+        <w:t xml:space="preserve">Recherche de </w:t>
+      </w:r>
+      <w:proofErr w:type="spellStart"/>
+      <w:r>
+        <w:t>dataset</w:t>
+      </w:r>
+      <w:proofErr w:type="spellEnd"/>
+      <w:r>
+        <w:t xml:space="preserve"> existant</w:t>
+      </w:r>
+      <w:bookmarkEnd w:id="4"/>
+    </w:p>
+    <w:p/>
+    <w:p/>
+    <w:p/>
+    <w:p>
+      <w:pPr>
+        <w:pStyle w:val="Titre2"/>
+      </w:pPr>
+      <w:bookmarkStart w:id="5" w:name="_Toc4172910"/>
+      <w:r>
+        <w:t xml:space="preserve">Enrichissement du </w:t>
+      </w:r>
+      <w:proofErr w:type="spellStart"/>
+      <w:r>
+        <w:t>dataset</w:t>
+      </w:r>
+      <w:bookmarkEnd w:id="5"/>
+      <w:proofErr w:type="spellEnd"/>
+    </w:p>
+    <w:p/>
+    <w:p>
+      <w:r>
+        <w:t xml:space="preserve">Afin de réaliser notre propre </w:t>
+      </w:r>
+      <w:proofErr w:type="spellStart"/>
+      <w:r>
+        <w:t>Dataset</w:t>
+      </w:r>
+      <w:proofErr w:type="spellEnd"/>
+      <w:r>
+        <w:t xml:space="preserve"> nous avons décidé d’extraire les photographies de vidéos </w:t>
+      </w:r>
+      <w:proofErr w:type="spellStart"/>
+      <w:r>
+        <w:t>Youtube</w:t>
+      </w:r>
+      <w:proofErr w:type="spellEnd"/>
+      <w:r>
+        <w:t xml:space="preserve"> montrant l’évolution d’un in</w:t>
+      </w:r>
+      <w:r>
+        <w:t>di</w:t>
+      </w:r>
+      <w:r>
+        <w:t>vidu de manière journalière ou annuel.</w:t>
+      </w:r>
+    </w:p>
+    <w:p/>
+    <w:p>
+      <w:r>
+        <w:t xml:space="preserve">Nous avons donc </w:t>
+      </w:r>
+      <w:r>
+        <w:t>réalisé</w:t>
+      </w:r>
+      <w:r>
+        <w:t xml:space="preserve"> des </w:t>
+      </w:r>
+      <w:proofErr w:type="spellStart"/>
+      <w:r>
+        <w:t>Datasets</w:t>
+      </w:r>
+      <w:proofErr w:type="spellEnd"/>
+      <w:r>
+        <w:t xml:space="preserve"> avec</w:t>
+      </w:r>
+      <w:r>
+        <w:t xml:space="preserve"> comme source</w:t>
+      </w:r>
+      <w:r>
         <w:t xml:space="preserve"> </w:t>
       </w:r>
-      <w:proofErr w:type="spellStart"/>
-      <w:r>
-        <w:t>Materialize</w:t>
-      </w:r>
-      <w:proofErr w:type="spellEnd"/>
-      <w:r>
-        <w:t xml:space="preserve"> (front-end).</w:t>
-      </w:r>
-      <w:r>
-        <w:t xml:space="preserve"> Enfin une </w:t>
-      </w:r>
-      <w:r>
-        <w:t>application qui permet de retoucher les photos</w:t>
-      </w:r>
-      <w:r>
-        <w:t xml:space="preserve"> du dataset codé en C#.</w:t>
-      </w:r>
-    </w:p>
-    <w:p/>
-    <w:p>
-      <w:r>
-        <w:t xml:space="preserve">Le dataset, le site web et l’API sont hébergés sur un </w:t>
-      </w:r>
-      <w:r>
-        <w:t>VPS.</w:t>
-      </w:r>
-    </w:p>
-    <w:p/>
-    <w:p>
-      <w:pPr>
-        <w:pStyle w:val="Heading2"/>
-      </w:pPr>
-    </w:p>
-    <w:p>
-      <w:r>
-        <w:br w:type="page"/>
-      </w:r>
-    </w:p>
-    <w:p>
-      <w:pPr>
-        <w:pStyle w:val="Heading1"/>
-      </w:pPr>
-      <w:bookmarkStart w:id="3" w:name="_Toc4172908"/>
-      <w:r>
-        <w:lastRenderedPageBreak/>
-        <w:t>Constitution du dataset</w:t>
-      </w:r>
-      <w:bookmarkEnd w:id="3"/>
-    </w:p>
-    <w:p>
-      <w:pPr>
-        <w:pStyle w:val="Heading2"/>
-      </w:pPr>
-      <w:bookmarkStart w:id="4" w:name="_Toc4172909"/>
-      <w:r>
-        <w:t xml:space="preserve">Recherche de </w:t>
-      </w:r>
-      <w:proofErr w:type="spellStart"/>
-      <w:r>
-        <w:t>dataset</w:t>
-      </w:r>
-      <w:proofErr w:type="spellEnd"/>
-      <w:r>
-        <w:t xml:space="preserve"> existant</w:t>
-      </w:r>
-      <w:bookmarkEnd w:id="4"/>
-    </w:p>
-    <w:p/>
-    <w:p/>
-    <w:p/>
-    <w:p>
-      <w:pPr>
-        <w:pStyle w:val="Heading2"/>
-      </w:pPr>
-      <w:bookmarkStart w:id="5" w:name="_Toc4172910"/>
-      <w:r>
-        <w:t>Enrichissement du dataset</w:t>
-      </w:r>
-      <w:bookmarkEnd w:id="5"/>
-    </w:p>
-    <w:p/>
-    <w:p>
-      <w:r>
-        <w:t xml:space="preserve">Afin de réaliser notre propre Dataset nous avons décidé d’extraire les photographies de vidéos </w:t>
-      </w:r>
-      <w:proofErr w:type="spellStart"/>
-      <w:r>
-        <w:t>Youtube</w:t>
-      </w:r>
-      <w:proofErr w:type="spellEnd"/>
-      <w:r>
-        <w:t xml:space="preserve"> montrant l’évolution d’un in</w:t>
-      </w:r>
-      <w:r>
-        <w:t>di</w:t>
-      </w:r>
-      <w:r>
-        <w:t>vidu de manière journalière ou annuel.</w:t>
-      </w:r>
-    </w:p>
-    <w:p/>
-    <w:p>
-      <w:r>
-        <w:t xml:space="preserve">Nous avons donc </w:t>
-      </w:r>
-      <w:r>
-        <w:t>réalisé</w:t>
-      </w:r>
-      <w:r>
-        <w:t xml:space="preserve"> des </w:t>
-      </w:r>
-      <w:proofErr w:type="spellStart"/>
-      <w:r>
-        <w:t>Datasets</w:t>
-      </w:r>
-      <w:proofErr w:type="spellEnd"/>
-      <w:r>
-        <w:t xml:space="preserve"> avec</w:t>
-      </w:r>
-      <w:r>
-        <w:t xml:space="preserve"> comme source</w:t>
-      </w:r>
-      <w:r>
-        <w:t xml:space="preserve"> les deux vidéos </w:t>
-      </w:r>
-      <w:r>
-        <w:t>suivante :</w:t>
+      <w:proofErr w:type="gramStart"/>
+      <w:r>
+        <w:t xml:space="preserve">les deux vidéos </w:t>
+      </w:r>
+      <w:r>
+        <w:t>suivante</w:t>
+      </w:r>
+      <w:proofErr w:type="gramEnd"/>
+      <w:r>
+        <w:t xml:space="preserve"> :</w:t>
       </w:r>
     </w:p>
     <w:p/>
@@ -1373,73 +1463,51 @@
           <w:lang w:val="en-US"/>
         </w:rPr>
       </w:pPr>
-      <w:proofErr w:type="spellStart"/>
       <w:r>
         <w:rPr>
           <w:lang w:val="en-US"/>
         </w:rPr>
-        <w:t>Lotte</w:t>
-      </w:r>
-      <w:proofErr w:type="spellEnd"/>
-      <w:r>
+        <w:t xml:space="preserve">Lotte: </w:t>
+      </w:r>
+      <w:hyperlink r:id="rId16" w:history="1">
+        <w:r>
+          <w:rPr>
+            <w:rStyle w:val="Lienhypertexte"/>
+            <w:lang w:val="en-US"/>
+          </w:rPr>
+          <w:t>https://www.youtube.com/watch?v=nPxdhnT4Ec8</w:t>
+        </w:r>
+      </w:hyperlink>
+    </w:p>
+    <w:p>
+      <w:pPr>
         <w:rPr>
           <w:lang w:val="en-US"/>
         </w:rPr>
-        <w:t xml:space="preserve">: </w:t>
+      </w:pPr>
+    </w:p>
+    <w:p>
+      <w:pPr>
+        <w:rPr>
+          <w:lang w:val="en-US"/>
+        </w:rPr>
+      </w:pPr>
+      <w:r>
+        <w:rPr>
+          <w:lang w:val="en-US"/>
+        </w:rPr>
+        <w:t>Stephanie:</w:t>
+      </w:r>
+      <w:r>
+        <w:rPr>
+          <w:lang w:val="en-US"/>
+        </w:rPr>
+        <w:t xml:space="preserve"> </w:t>
       </w:r>
       <w:hyperlink r:id="rId17" w:history="1">
         <w:r>
           <w:rPr>
-            <w:rStyle w:val="Hyperlink"/>
-            <w:lang w:val="en-US"/>
-          </w:rPr>
-          <w:t>https://www.youtub</w:t>
-        </w:r>
-        <w:r>
-          <w:rPr>
-            <w:rStyle w:val="Hyperlink"/>
-            <w:lang w:val="en-US"/>
-          </w:rPr>
-          <w:t>e</w:t>
-        </w:r>
-        <w:r>
-          <w:rPr>
-            <w:rStyle w:val="Hyperlink"/>
-            <w:lang w:val="en-US"/>
-          </w:rPr>
-          <w:t>.com/watch?v=nPxdhnT4Ec8</w:t>
-        </w:r>
-      </w:hyperlink>
-    </w:p>
-    <w:p>
-      <w:pPr>
-        <w:rPr>
-          <w:lang w:val="en-US"/>
-        </w:rPr>
-      </w:pPr>
-    </w:p>
-    <w:p>
-      <w:pPr>
-        <w:rPr>
-          <w:lang w:val="en-US"/>
-        </w:rPr>
-      </w:pPr>
-      <w:r>
-        <w:rPr>
-          <w:lang w:val="en-US"/>
-        </w:rPr>
-        <w:t>Stephanie:</w:t>
-      </w:r>
-      <w:r>
-        <w:rPr>
-          <w:lang w:val="en-US"/>
-        </w:rPr>
-        <w:t xml:space="preserve"> </w:t>
-      </w:r>
-      <w:hyperlink r:id="rId18" w:history="1">
-        <w:r>
-          <w:rPr>
-            <w:rStyle w:val="Hyperlink"/>
+            <w:rStyle w:val="Lienhypertexte"/>
             <w:lang w:val="en-US"/>
           </w:rPr>
           <w:t>https://www.youtube.com/watch?v=Ec9T__AexyU</w:t>
@@ -1469,7 +1537,7 @@
     <w:p/>
     <w:p>
       <w:pPr>
-        <w:pStyle w:val="Heading3"/>
+        <w:pStyle w:val="Titre3"/>
       </w:pPr>
       <w:r>
         <w:t>Récupération des vidéos YouTube</w:t>
@@ -1478,7 +1546,15 @@
     <w:p/>
     <w:p>
       <w:r>
-        <w:t>La première étape dans la réalisation à été de récupérer via un exporter en ligne chaque vidéo.</w:t>
+        <w:t xml:space="preserve">La première étape dans la réalisation </w:t>
+      </w:r>
+      <w:proofErr w:type="spellStart"/>
+      <w:r>
+        <w:t>à</w:t>
+      </w:r>
+      <w:proofErr w:type="spellEnd"/>
+      <w:r>
+        <w:t xml:space="preserve"> été de récupérer via un exporter en ligne chaque vidéo.</w:t>
       </w:r>
     </w:p>
     <w:p>
@@ -1489,7 +1565,7 @@
     <w:p/>
     <w:p>
       <w:pPr>
-        <w:pStyle w:val="Heading3"/>
+        <w:pStyle w:val="Titre3"/>
       </w:pPr>
       <w:r>
         <w:t>Récupération des images des vidéos</w:t>
@@ -1530,7 +1606,7 @@
     <w:p/>
     <w:p>
       <w:pPr>
-        <w:pStyle w:val="Heading3"/>
+        <w:pStyle w:val="Titre3"/>
       </w:pPr>
       <w:r>
         <w:t>Suppression des doublons</w:t>
@@ -1578,7 +1654,7 @@
     </w:p>
     <w:p>
       <w:pPr>
-        <w:pStyle w:val="Heading3"/>
+        <w:pStyle w:val="Titre3"/>
       </w:pPr>
       <w:r>
         <w:lastRenderedPageBreak/>
@@ -1591,17 +1667,17 @@
         <w:t>Après avoir supprimé les doublons</w:t>
       </w:r>
       <w:r>
-        <w:t xml:space="preserve">, nous avons ajouté des </w:t>
+        <w:t xml:space="preserve">, nous avons ajouté </w:t>
+      </w:r>
+      <w:proofErr w:type="gramStart"/>
+      <w:r>
+        <w:t xml:space="preserve">des </w:t>
       </w:r>
       <w:r>
         <w:t>métadonnées</w:t>
       </w:r>
       <w:r>
-        <w:t xml:space="preserve"> </w:t>
-      </w:r>
-      <w:proofErr w:type="gramStart"/>
-      <w:r>
-        <w:t>associé</w:t>
+        <w:t xml:space="preserve"> associé</w:t>
       </w:r>
       <w:proofErr w:type="gramEnd"/>
       <w:r>
@@ -1632,10 +1708,16 @@
         <w:rPr>
           <w:i/>
         </w:rPr>
-        <w:t>age_genre_race_date_id</w:t>
+        <w:t>age</w:t>
+      </w:r>
+      <w:proofErr w:type="gramEnd"/>
+      <w:r>
+        <w:rPr>
+          <w:i/>
+        </w:rPr>
+        <w:t>_genre_race_date_id</w:t>
       </w:r>
       <w:proofErr w:type="spellEnd"/>
-      <w:proofErr w:type="gramEnd"/>
     </w:p>
     <w:p/>
     <w:p>
@@ -1801,20 +1883,41 @@
       </w:r>
     </w:p>
     <w:p/>
-    <w:p/>
-    <w:p/>
-    <w:p/>
-    <w:p>
-      <w:r>
-        <w:br w:type="page"/>
-      </w:r>
-    </w:p>
-    <w:p>
-      <w:pPr>
-        <w:pStyle w:val="Heading1"/>
-      </w:pPr>
-      <w:r>
-        <w:lastRenderedPageBreak/>
+    <w:p>
+      <w:pPr>
+        <w:pStyle w:val="Titre3"/>
+      </w:pPr>
+      <w:r>
+        <w:t>Suppression des images floues et potentiels biais.</w:t>
+      </w:r>
+    </w:p>
+    <w:p/>
+    <w:p>
+      <w:r>
+        <w:t xml:space="preserve">Nous avons ensuite supprimer manuellement les photos qui </w:t>
+      </w:r>
+      <w:proofErr w:type="spellStart"/>
+      <w:r>
+        <w:t>etaient</w:t>
+      </w:r>
+      <w:proofErr w:type="spellEnd"/>
+      <w:r>
+        <w:t xml:space="preserve"> floues </w:t>
+      </w:r>
+      <w:proofErr w:type="gramStart"/>
+      <w:r>
+        <w:t>( transition</w:t>
+      </w:r>
+      <w:proofErr w:type="gramEnd"/>
+      <w:r>
+        <w:t xml:space="preserve"> entre les photos) et  celle où le visage n’apparaissaient pas clairement.</w:t>
+      </w:r>
+    </w:p>
+    <w:p>
+      <w:pPr>
+        <w:pStyle w:val="Titre1"/>
+      </w:pPr>
+      <w:r>
         <w:t xml:space="preserve">Librairies Utilisés </w:t>
       </w:r>
     </w:p>
@@ -1833,7 +1936,7 @@
     <w:p/>
     <w:p>
       <w:pPr>
-        <w:pStyle w:val="ListParagraph"/>
+        <w:pStyle w:val="Paragraphedeliste"/>
         <w:numPr>
           <w:ilvl w:val="0"/>
           <w:numId w:val="4"/>
@@ -1846,7 +1949,7 @@
     <w:p/>
     <w:p>
       <w:pPr>
-        <w:pStyle w:val="ListParagraph"/>
+        <w:pStyle w:val="Paragraphedeliste"/>
         <w:numPr>
           <w:ilvl w:val="0"/>
           <w:numId w:val="4"/>
@@ -1872,22 +1975,31 @@
     <w:p/>
     <w:p>
       <w:pPr>
-        <w:pStyle w:val="Heading1"/>
-      </w:pPr>
-      <w:r>
+        <w:rPr>
+          <w:rFonts w:asciiTheme="majorHAnsi" w:eastAsiaTheme="majorEastAsia" w:hAnsiTheme="majorHAnsi" w:cstheme="majorBidi"/>
+          <w:color w:val="365F91" w:themeColor="accent1" w:themeShade="BF"/>
+          <w:sz w:val="32"/>
+          <w:szCs w:val="32"/>
+        </w:rPr>
+      </w:pPr>
+      <w:r>
+        <w:br w:type="page"/>
+      </w:r>
+    </w:p>
+    <w:p>
+      <w:pPr>
+        <w:pStyle w:val="Titre1"/>
+      </w:pPr>
+      <w:r>
+        <w:lastRenderedPageBreak/>
         <w:t>Régression Linéaire</w:t>
       </w:r>
       <w:r>
         <w:t xml:space="preserve"> (</w:t>
       </w:r>
       <w:r>
-        <w:t>Moore-</w:t>
-      </w:r>
-      <w:proofErr w:type="spellStart"/>
-      <w:r>
-        <w:t>Penrose</w:t>
-      </w:r>
-      <w:proofErr w:type="spellEnd"/>
+        <w:t>Moore-Penrose</w:t>
+      </w:r>
       <w:r>
         <w:t>)</w:t>
       </w:r>
@@ -1910,7 +2022,17 @@
     <w:p/>
     <w:p>
       <w:pPr>
-        <w:pStyle w:val="Heading2"/>
+        <w:pStyle w:val="Titre2"/>
+      </w:pPr>
+      <w:r>
+        <w:t xml:space="preserve">Exemple d’utilisation </w:t>
+      </w:r>
+    </w:p>
+    <w:p/>
+    <w:p/>
+    <w:p>
+      <w:pPr>
+        <w:pStyle w:val="Titre2"/>
       </w:pPr>
       <w:r>
         <w:t>Entrainement</w:t>
@@ -1925,13 +2047,8 @@
         <w:t xml:space="preserve"> régression linéaire, notre librairie utilise la formule avec la </w:t>
       </w:r>
       <w:r>
-        <w:t>Pseudo-inverse de Moore-</w:t>
-      </w:r>
-      <w:proofErr w:type="spellStart"/>
-      <w:r>
-        <w:t>Penrose</w:t>
-      </w:r>
-      <w:proofErr w:type="spellEnd"/>
+        <w:t>Pseudo-inverse de Moore-Penrose</w:t>
+      </w:r>
       <w:r>
         <w:t xml:space="preserve">. </w:t>
       </w:r>
@@ -2079,7 +2196,7 @@
     <w:p/>
     <w:p>
       <w:pPr>
-        <w:pStyle w:val="Heading2"/>
+        <w:pStyle w:val="Titre2"/>
       </w:pPr>
       <w:r>
         <w:t>Prédiction</w:t>
@@ -2094,13 +2211,7 @@
         <w:t>x</w:t>
       </w:r>
       <w:r>
-        <w:t xml:space="preserve">, 1) avec la matrice des inputs </w:t>
-      </w:r>
-      <w:r>
-        <w:t>(1</w:t>
-      </w:r>
-      <w:r>
-        <w:t xml:space="preserve">, </w:t>
+        <w:t xml:space="preserve">, 1) avec la matrice des inputs (1, </w:t>
       </w:r>
       <w:r>
         <w:t>x</w:t>
@@ -2127,7 +2238,7 @@
     <w:p/>
     <w:p>
       <w:pPr>
-        <w:pStyle w:val="Heading2"/>
+        <w:pStyle w:val="Titre2"/>
       </w:pPr>
       <w:r>
         <w:t>Problèmes rencontrés</w:t>
@@ -2323,22 +2434,48 @@
     <w:p/>
     <w:p>
       <w:pPr>
-        <w:pStyle w:val="Heading2"/>
-      </w:pPr>
+        <w:pStyle w:val="Titre2"/>
+      </w:pPr>
+      <w:r>
+        <w:t>Sauvegarde des poids et Chargement</w:t>
+      </w:r>
+    </w:p>
+    <w:p/>
+    <w:p>
+      <w:r>
+        <w:t>Les poids peuvent être sauvegardés sous un format CSV, celui –ci contiendra l’ensemble des poids sous une ligne.</w:t>
+      </w:r>
+    </w:p>
+    <w:p/>
+    <w:p>
+      <w:r>
+        <w:t>La librairie permet aussi le chargement du modèle via CSV</w:t>
+      </w:r>
+      <w:r>
+        <w:t>.</w:t>
+      </w:r>
+      <w:bookmarkStart w:id="6" w:name="_GoBack"/>
+      <w:bookmarkEnd w:id="6"/>
+    </w:p>
+    <w:p/>
+    <w:p>
+      <w:pPr>
+        <w:pStyle w:val="Titre2"/>
+      </w:pPr>
+      <w:r>
+        <w:t>R</w:t>
+      </w:r>
+      <w:r>
+        <w:t>ésultat</w:t>
+      </w:r>
+      <w:r>
+        <w:t>s</w:t>
+      </w:r>
+    </w:p>
+    <w:p/>
+    <w:p>
       <w:r>
         <w:lastRenderedPageBreak/>
-        <w:t>R</w:t>
-      </w:r>
-      <w:r>
-        <w:t>ésultat</w:t>
-      </w:r>
-      <w:r>
-        <w:t>s</w:t>
-      </w:r>
-    </w:p>
-    <w:p/>
-    <w:p>
-      <w:r>
         <w:t>Cas de tests</w:t>
       </w:r>
     </w:p>
@@ -2353,7 +2490,15 @@
     <w:p/>
     <w:p>
       <w:r>
-        <w:t>Tout d’abord nous avons commencé avec un dataset qui possède une résolution 20 * 10.</w:t>
+        <w:t xml:space="preserve">Tout d’abord nous avons commencé avec un </w:t>
+      </w:r>
+      <w:proofErr w:type="spellStart"/>
+      <w:r>
+        <w:t>dataset</w:t>
+      </w:r>
+      <w:proofErr w:type="spellEnd"/>
+      <w:r>
+        <w:t xml:space="preserve"> qui possède une résolution 20 * 10.</w:t>
       </w:r>
     </w:p>
     <w:p>
@@ -2364,23 +2509,9 @@
     <w:p/>
     <w:p>
       <w:pPr>
-        <w:rPr>
-          <w:rFonts w:asciiTheme="majorHAnsi" w:eastAsiaTheme="majorEastAsia" w:hAnsiTheme="majorHAnsi" w:cstheme="majorBidi"/>
-          <w:color w:val="365F91" w:themeColor="accent1" w:themeShade="BF"/>
-          <w:sz w:val="32"/>
-          <w:szCs w:val="32"/>
-        </w:rPr>
-      </w:pPr>
-      <w:r>
-        <w:br w:type="page"/>
-      </w:r>
-    </w:p>
-    <w:p>
-      <w:pPr>
-        <w:pStyle w:val="Heading1"/>
-      </w:pPr>
-      <w:r>
-        <w:lastRenderedPageBreak/>
+        <w:pStyle w:val="Titre1"/>
+      </w:pPr>
+      <w:r>
         <w:t xml:space="preserve">Classification Linéaire </w:t>
       </w:r>
       <w:r>
@@ -2401,7 +2532,7 @@
     <w:p/>
     <w:p>
       <w:pPr>
-        <w:pStyle w:val="NoSpacing"/>
+        <w:pStyle w:val="Sansinterligne"/>
       </w:pPr>
       <w:r>
         <w:t xml:space="preserve">Le perceptron de </w:t>
@@ -2412,25 +2543,35 @@
       </w:r>
       <w:proofErr w:type="spellEnd"/>
       <w:r>
-        <w:t xml:space="preserve"> est un réseau de neurone simple avec une seule couche. On parle de </w:t>
-      </w:r>
-      <w:proofErr w:type="spellStart"/>
-      <w:r>
-        <w:t>classifieur</w:t>
-      </w:r>
-      <w:proofErr w:type="spellEnd"/>
-      <w:r>
-        <w:t xml:space="preserve"> linéaire.</w:t>
-      </w:r>
-    </w:p>
-    <w:p>
-      <w:pPr>
-        <w:pStyle w:val="NoSpacing"/>
-      </w:pPr>
-    </w:p>
-    <w:p>
-      <w:pPr>
-        <w:pStyle w:val="Heading2"/>
+        <w:t xml:space="preserve"> est un réseau de neurone simple avec une seule couche. On parle de classifieur linéaire.</w:t>
+      </w:r>
+    </w:p>
+    <w:p>
+      <w:pPr>
+        <w:pStyle w:val="Sansinterligne"/>
+      </w:pPr>
+    </w:p>
+    <w:p>
+      <w:pPr>
+        <w:pStyle w:val="Titre2"/>
+      </w:pPr>
+      <w:r>
+        <w:t xml:space="preserve">Exemple d’utilisation </w:t>
+      </w:r>
+    </w:p>
+    <w:p>
+      <w:pPr>
+        <w:pStyle w:val="Sansinterligne"/>
+      </w:pPr>
+    </w:p>
+    <w:p>
+      <w:pPr>
+        <w:pStyle w:val="Sansinterligne"/>
+      </w:pPr>
+    </w:p>
+    <w:p>
+      <w:pPr>
+        <w:pStyle w:val="Titre2"/>
       </w:pPr>
       <w:r>
         <w:t>Entrainement</w:t>
@@ -2439,7 +2580,7 @@
     <w:p/>
     <w:p>
       <w:pPr>
-        <w:pStyle w:val="NoSpacing"/>
+        <w:pStyle w:val="Sansinterligne"/>
       </w:pPr>
       <w:r>
         <w:t>Notre librairie implémente la règle d’apprentissage du perceptron.</w:t>
@@ -2447,7 +2588,7 @@
     </w:p>
     <w:p>
       <w:pPr>
-        <w:pStyle w:val="NoSpacing"/>
+        <w:pStyle w:val="Sansinterligne"/>
       </w:pPr>
       <w:r>
         <w:t>Cet</w:t>
@@ -2461,12 +2602,12 @@
     </w:p>
     <w:p>
       <w:pPr>
-        <w:pStyle w:val="NoSpacing"/>
-      </w:pPr>
-    </w:p>
-    <w:p>
-      <w:pPr>
-        <w:pStyle w:val="NoSpacing"/>
+        <w:pStyle w:val="Sansinterligne"/>
+      </w:pPr>
+    </w:p>
+    <w:p>
+      <w:pPr>
+        <w:pStyle w:val="Sansinterligne"/>
         <w:rPr>
           <w:sz w:val="36"/>
         </w:rPr>
@@ -2605,7 +2746,7 @@
     </w:p>
     <w:p>
       <w:pPr>
-        <w:pStyle w:val="NoSpacing"/>
+        <w:pStyle w:val="Sansinterligne"/>
         <w:rPr>
           <w:sz w:val="36"/>
         </w:rPr>
@@ -2613,7 +2754,7 @@
     </w:p>
     <w:p>
       <w:pPr>
-        <w:pStyle w:val="NoSpacing"/>
+        <w:pStyle w:val="Sansinterligne"/>
       </w:pPr>
       <w:r>
         <w:t>Dans cette formule :</w:t>
@@ -2621,7 +2762,7 @@
     </w:p>
     <w:p>
       <w:pPr>
-        <w:pStyle w:val="NoSpacing"/>
+        <w:pStyle w:val="Sansinterligne"/>
         <w:numPr>
           <w:ilvl w:val="0"/>
           <w:numId w:val="5"/>
@@ -2636,7 +2777,7 @@
     </w:p>
     <w:p>
       <w:pPr>
-        <w:pStyle w:val="NoSpacing"/>
+        <w:pStyle w:val="Sansinterligne"/>
         <w:numPr>
           <w:ilvl w:val="0"/>
           <w:numId w:val="5"/>
@@ -2671,12 +2812,20 @@
         </m:sSup>
       </m:oMath>
       <w:r>
-        <w:t xml:space="preserve"> correspond à la sortie attendue</w:t>
-      </w:r>
-    </w:p>
-    <w:p>
-      <w:pPr>
-        <w:pStyle w:val="NoSpacing"/>
+        <w:t xml:space="preserve"> </w:t>
+      </w:r>
+      <w:proofErr w:type="gramStart"/>
+      <w:r>
+        <w:t>correspond</w:t>
+      </w:r>
+      <w:proofErr w:type="gramEnd"/>
+      <w:r>
+        <w:t xml:space="preserve"> à la sortie attendue</w:t>
+      </w:r>
+    </w:p>
+    <w:p>
+      <w:pPr>
+        <w:pStyle w:val="Sansinterligne"/>
         <w:numPr>
           <w:ilvl w:val="0"/>
           <w:numId w:val="5"/>
@@ -2723,17 +2872,25 @@
         </m:r>
       </m:oMath>
       <w:r>
-        <w:t xml:space="preserve"> correspond à la prédiction</w:t>
-      </w:r>
-    </w:p>
-    <w:p>
-      <w:pPr>
-        <w:pStyle w:val="NoSpacing"/>
-      </w:pPr>
-    </w:p>
-    <w:p>
-      <w:pPr>
-        <w:pStyle w:val="Heading2"/>
+        <w:t xml:space="preserve"> </w:t>
+      </w:r>
+      <w:proofErr w:type="gramStart"/>
+      <w:r>
+        <w:t>correspond</w:t>
+      </w:r>
+      <w:proofErr w:type="gramEnd"/>
+      <w:r>
+        <w:t xml:space="preserve"> à la prédiction</w:t>
+      </w:r>
+    </w:p>
+    <w:p>
+      <w:pPr>
+        <w:pStyle w:val="Sansinterligne"/>
+      </w:pPr>
+    </w:p>
+    <w:p>
+      <w:pPr>
+        <w:pStyle w:val="Titre2"/>
       </w:pPr>
       <w:r>
         <w:t>Prédiction</w:t>
@@ -2744,22 +2901,35 @@
       <w:r>
         <w:t xml:space="preserve">La prédiction de la classification linéaire utilise la prédiction de la </w:t>
       </w:r>
-      <w:proofErr w:type="spellStart"/>
-      <w:r>
-        <w:t>regréssion</w:t>
-      </w:r>
-      <w:proofErr w:type="spellEnd"/>
-      <w:r>
-        <w:t xml:space="preserve"> linéaire en transformant  le résultat en -1 ou 1.</w:t>
-      </w:r>
-    </w:p>
-    <w:p>
-      <w:pPr>
-        <w:pStyle w:val="Heading1"/>
-      </w:pPr>
-      <w:bookmarkStart w:id="6" w:name="_GoBack"/>
-      <w:bookmarkEnd w:id="6"/>
-      <w:r>
+      <w:r>
+        <w:t>régression</w:t>
+      </w:r>
+      <w:r>
+        <w:t xml:space="preserve"> linéaire en </w:t>
+      </w:r>
+      <w:r>
+        <w:t>appliquant la fonction signe sur le résultat afin d’obtenir -1 ou 1.</w:t>
+      </w:r>
+    </w:p>
+    <w:p>
+      <w:pPr>
+        <w:rPr>
+          <w:rFonts w:asciiTheme="majorHAnsi" w:eastAsiaTheme="majorEastAsia" w:hAnsiTheme="majorHAnsi" w:cstheme="majorBidi"/>
+          <w:color w:val="365F91" w:themeColor="accent1" w:themeShade="BF"/>
+          <w:sz w:val="32"/>
+          <w:szCs w:val="32"/>
+        </w:rPr>
+      </w:pPr>
+      <w:r>
+        <w:br w:type="page"/>
+      </w:r>
+    </w:p>
+    <w:p>
+      <w:pPr>
+        <w:pStyle w:val="Titre1"/>
+      </w:pPr>
+      <w:r>
+        <w:lastRenderedPageBreak/>
         <w:t xml:space="preserve">Perceptron </w:t>
       </w:r>
       <w:r>
@@ -2768,22 +2938,36 @@
     </w:p>
     <w:p/>
     <w:p>
-      <w:r>
-        <w:t xml:space="preserve">Le perceptron </w:t>
-      </w:r>
       <w:proofErr w:type="gramStart"/>
       <w:r>
-        <w:t>multicouches</w:t>
+        <w:t>Le perceptron multicouches</w:t>
       </w:r>
       <w:proofErr w:type="gramEnd"/>
       <w:r>
-        <w:t xml:space="preserve"> est un type de réseau de neurones. Le PMC peut contenir des couches cachés et  la dernière couche correspond aux sorties (résultats).</w:t>
+        <w:t xml:space="preserve"> est un type de réseau de neurones. Le PMC peut contenir des couches cachés </w:t>
+      </w:r>
+      <w:proofErr w:type="gramStart"/>
+      <w:r>
+        <w:t>et  la</w:t>
+      </w:r>
+      <w:proofErr w:type="gramEnd"/>
+      <w:r>
+        <w:t xml:space="preserve"> dernière couche correspond aux sorties (résultats).</w:t>
       </w:r>
     </w:p>
     <w:p/>
     <w:p>
       <w:r>
         <w:t>Notre Librairie implémente deux types de PMC, un pour la régression et l’autre pour la classification.</w:t>
+      </w:r>
+    </w:p>
+    <w:p/>
+    <w:p>
+      <w:pPr>
+        <w:pStyle w:val="Titre2"/>
+      </w:pPr>
+      <w:r>
+        <w:t>Fonction d’activation</w:t>
       </w:r>
     </w:p>
     <w:p/>
@@ -2808,11 +2992,10 @@
           <w:noProof/>
           <w:lang w:val="en-US" w:eastAsia="en-US"/>
         </w:rPr>
-        <w:lastRenderedPageBreak/>
         <w:drawing>
-          <wp:inline distT="0" distB="0" distL="0" distR="0">
-            <wp:extent cx="4532244" cy="2496434"/>
-            <wp:effectExtent l="0" t="0" r="0" b="0"/>
+          <wp:inline distT="0" distB="0" distL="0" distR="0" wp14:anchorId="3C6A6A95" wp14:editId="5987A7B9">
+            <wp:extent cx="3212327" cy="1769403"/>
+            <wp:effectExtent l="0" t="0" r="7620" b="0"/>
             <wp:docPr id="3" name="Picture 3" descr="C:\Users\WT57\Documents\ShareX\Screenshots\2019-06\1200px-Hyperbolic_Tangent.svg.png"/>
             <wp:cNvGraphicFramePr>
               <a:graphicFrameLocks xmlns:a="http://schemas.openxmlformats.org/drawingml/2006/main" noChangeAspect="1"/>
@@ -2822,6 +3005,203 @@
                 <pic:pic xmlns:pic="http://schemas.openxmlformats.org/drawingml/2006/picture">
                   <pic:nvPicPr>
                     <pic:cNvPr id="0" name="Picture 12" descr="C:\Users\WT57\Documents\ShareX\Screenshots\2019-06\1200px-Hyperbolic_Tangent.svg.png"/>
+                    <pic:cNvPicPr>
+                      <a:picLocks noChangeAspect="1" noChangeArrowheads="1"/>
+                    </pic:cNvPicPr>
+                  </pic:nvPicPr>
+                  <pic:blipFill>
+                    <a:blip r:embed="rId18">
+                      <a:extLst>
+                        <a:ext uri="{28A0092B-C50C-407E-A947-70E740481C1C}">
+                          <a14:useLocalDpi xmlns:a14="http://schemas.microsoft.com/office/drawing/2010/main" val="0"/>
+                        </a:ext>
+                      </a:extLst>
+                    </a:blip>
+                    <a:srcRect/>
+                    <a:stretch>
+                      <a:fillRect/>
+                    </a:stretch>
+                  </pic:blipFill>
+                  <pic:spPr bwMode="auto">
+                    <a:xfrm>
+                      <a:off x="0" y="0"/>
+                      <a:ext cx="3212581" cy="1769543"/>
+                    </a:xfrm>
+                    <a:prstGeom prst="rect">
+                      <a:avLst/>
+                    </a:prstGeom>
+                    <a:noFill/>
+                    <a:ln>
+                      <a:noFill/>
+                    </a:ln>
+                  </pic:spPr>
+                </pic:pic>
+              </a:graphicData>
+            </a:graphic>
+          </wp:inline>
+        </w:drawing>
+      </w:r>
+    </w:p>
+    <w:p>
+      <w:r>
+        <w:t>Représentation de la fonction tangente hyperbolique.</w:t>
+      </w:r>
+    </w:p>
+    <w:p/>
+    <w:p>
+      <w:pPr>
+        <w:pStyle w:val="Titre2"/>
+      </w:pPr>
+      <w:r>
+        <w:t>Structure du PMC</w:t>
+      </w:r>
+    </w:p>
+    <w:p/>
+    <w:p>
+      <w:r>
+        <w:t>La structure du réseau de neurones est définie</w:t>
+      </w:r>
+      <w:r>
+        <w:t xml:space="preserve"> par un tableau de nombres.</w:t>
+      </w:r>
+    </w:p>
+    <w:p>
+      <w:r>
+        <w:t>L</w:t>
+      </w:r>
+      <w:r>
+        <w:t>e nombre de neurones pour la couche</w:t>
+      </w:r>
+      <w:r>
+        <w:t xml:space="preserve"> d’index i</w:t>
+      </w:r>
+      <w:r>
+        <w:t xml:space="preserve"> correspond </w:t>
+      </w:r>
+      <w:r>
+        <w:t>à sa valeur dans le tableau</w:t>
+      </w:r>
+      <w:r>
+        <w:t>.</w:t>
+      </w:r>
+    </w:p>
+    <w:p/>
+    <w:p>
+      <w:r>
+        <w:t xml:space="preserve">La structure </w:t>
+      </w:r>
+      <w:r>
+        <w:t>[</w:t>
+      </w:r>
+      <w:r>
+        <w:t xml:space="preserve">500, </w:t>
+      </w:r>
+      <w:proofErr w:type="gramStart"/>
+      <w:r>
+        <w:t>2,  1</w:t>
+      </w:r>
+      <w:proofErr w:type="gramEnd"/>
+      <w:r>
+        <w:t>]</w:t>
+      </w:r>
+      <w:r>
+        <w:t xml:space="preserve"> correspond :</w:t>
+      </w:r>
+    </w:p>
+    <w:p>
+      <w:pPr>
+        <w:pStyle w:val="Paragraphedeliste"/>
+        <w:numPr>
+          <w:ilvl w:val="0"/>
+          <w:numId w:val="6"/>
+        </w:numPr>
+      </w:pPr>
+      <w:r>
+        <w:t xml:space="preserve">500 neurones en couche 0 </w:t>
+      </w:r>
+      <w:proofErr w:type="gramStart"/>
+      <w:r>
+        <w:t>( inputs</w:t>
+      </w:r>
+      <w:proofErr w:type="gramEnd"/>
+      <w:r>
+        <w:t xml:space="preserve"> ).</w:t>
+      </w:r>
+    </w:p>
+    <w:p>
+      <w:pPr>
+        <w:pStyle w:val="Paragraphedeliste"/>
+        <w:numPr>
+          <w:ilvl w:val="0"/>
+          <w:numId w:val="6"/>
+        </w:numPr>
+      </w:pPr>
+      <w:r>
+        <w:t>2 neurones cachés en couche 1</w:t>
+      </w:r>
+    </w:p>
+    <w:p>
+      <w:pPr>
+        <w:pStyle w:val="Paragraphedeliste"/>
+        <w:numPr>
+          <w:ilvl w:val="0"/>
+          <w:numId w:val="6"/>
+        </w:numPr>
+      </w:pPr>
+      <w:r>
+        <w:t>1 neurone de sortie.</w:t>
+      </w:r>
+    </w:p>
+    <w:p/>
+    <w:p>
+      <w:pPr>
+        <w:rPr>
+          <w:rFonts w:asciiTheme="majorHAnsi" w:eastAsiaTheme="majorEastAsia" w:hAnsiTheme="majorHAnsi" w:cstheme="majorBidi"/>
+          <w:color w:val="243F60" w:themeColor="accent1" w:themeShade="7F"/>
+        </w:rPr>
+      </w:pPr>
+      <w:r>
+        <w:br w:type="page"/>
+      </w:r>
+    </w:p>
+    <w:p>
+      <w:pPr>
+        <w:pStyle w:val="Titre3"/>
+      </w:pPr>
+      <w:r>
+        <w:lastRenderedPageBreak/>
+        <w:t>Structure de données du PMC</w:t>
+      </w:r>
+    </w:p>
+    <w:p/>
+    <w:p>
+      <w:r>
+        <w:t>Afin de stocker les différents éléments nécessaires pour le PMC, nous avons créé une structure permettant de stocker tous ces éléments.</w:t>
+      </w:r>
+    </w:p>
+    <w:p/>
+    <w:p>
+      <w:pPr>
+        <w:jc w:val="center"/>
+      </w:pPr>
+      <w:r>
+        <w:rPr>
+          <w:noProof/>
+          <w:lang w:val="en-US" w:eastAsia="en-US"/>
+        </w:rPr>
+        <w:drawing>
+          <wp:inline distT="0" distB="0" distL="0" distR="0" wp14:anchorId="443A5CFE" wp14:editId="0E0E4E9F">
+            <wp:extent cx="2424023" cy="1507103"/>
+            <wp:effectExtent l="0" t="0" r="0" b="0"/>
+            <wp:docPr id="9" name="Picture 9" descr="C:\Users\WT57\AppData\Local\Microsoft\Windows\INetCache\Content.Word\devenv_2019-06-14_14-54-52.png"/>
+            <wp:cNvGraphicFramePr>
+              <a:graphicFrameLocks xmlns:a="http://schemas.openxmlformats.org/drawingml/2006/main" noChangeAspect="1"/>
+            </wp:cNvGraphicFramePr>
+            <a:graphic xmlns:a="http://schemas.openxmlformats.org/drawingml/2006/main">
+              <a:graphicData uri="http://schemas.openxmlformats.org/drawingml/2006/picture">
+                <pic:pic xmlns:pic="http://schemas.openxmlformats.org/drawingml/2006/picture">
+                  <pic:nvPicPr>
+                    <pic:cNvPr id="0" name="Picture 34" descr="C:\Users\WT57\AppData\Local\Microsoft\Windows\INetCache\Content.Word\devenv_2019-06-14_14-54-52.png"/>
                     <pic:cNvPicPr>
                       <a:picLocks noChangeAspect="1" noChangeArrowheads="1"/>
                     </pic:cNvPicPr>
@@ -2842,7 +3222,7 @@
                   <pic:spPr bwMode="auto">
                     <a:xfrm>
                       <a:off x="0" y="0"/>
-                      <a:ext cx="4532601" cy="2496631"/>
+                      <a:ext cx="2425553" cy="1508054"/>
                     </a:xfrm>
                     <a:prstGeom prst="rect">
                       <a:avLst/>
@@ -2860,120 +3240,325 @@
       </w:r>
     </w:p>
     <w:p>
-      <w:r>
-        <w:t>Représentation de la fonction tangente hyperbolique.</w:t>
-      </w:r>
-    </w:p>
-    <w:p/>
-    <w:p/>
-    <w:p>
-      <w:r>
-        <w:t xml:space="preserve">Formules </w:t>
-      </w:r>
-      <w:proofErr w:type="spellStart"/>
-      <w:r>
-        <w:t>ect</w:t>
-      </w:r>
-      <w:proofErr w:type="spellEnd"/>
-    </w:p>
-    <w:p>
-      <w:r>
-        <w:br w:type="page"/>
-      </w:r>
-    </w:p>
-    <w:p>
-      <w:pPr>
-        <w:pStyle w:val="Heading1"/>
-        <w:rPr>
-          <w:lang w:val="en-US"/>
-        </w:rPr>
-      </w:pPr>
-      <w:r>
-        <w:rPr>
-          <w:lang w:val="en-US"/>
-        </w:rPr>
-        <w:lastRenderedPageBreak/>
-        <w:t xml:space="preserve">Application </w:t>
-      </w:r>
+      <w:pPr>
+        <w:jc w:val="center"/>
+      </w:pPr>
+    </w:p>
+    <w:p>
+      <w:r>
+        <w:t>Dans cette structure :</w:t>
+      </w:r>
+    </w:p>
+    <w:p>
+      <w:pPr>
+        <w:pStyle w:val="Paragraphedeliste"/>
+        <w:numPr>
+          <w:ilvl w:val="0"/>
+          <w:numId w:val="8"/>
+        </w:numPr>
+      </w:pPr>
+      <w:r>
+        <w:t>W correspond aux poids.</w:t>
+      </w:r>
+    </w:p>
+    <w:p>
+      <w:pPr>
+        <w:pStyle w:val="Paragraphedeliste"/>
+        <w:numPr>
+          <w:ilvl w:val="0"/>
+          <w:numId w:val="8"/>
+        </w:numPr>
+      </w:pPr>
+      <w:proofErr w:type="gramStart"/>
+      <w:r>
+        <w:t>structure</w:t>
+      </w:r>
+      <w:proofErr w:type="gramEnd"/>
+      <w:r>
+        <w:t xml:space="preserve"> correspond à la structure du réseau de neurones.</w:t>
+      </w:r>
+    </w:p>
+    <w:p>
+      <w:pPr>
+        <w:pStyle w:val="Paragraphedeliste"/>
+        <w:numPr>
+          <w:ilvl w:val="0"/>
+          <w:numId w:val="8"/>
+        </w:numPr>
+      </w:pPr>
       <w:proofErr w:type="spellStart"/>
       <w:proofErr w:type="gramStart"/>
       <w:r>
-        <w:rPr>
-          <w:lang w:val="en-US"/>
-        </w:rPr>
-        <w:t>ToolBox</w:t>
+        <w:t>lenStructure</w:t>
       </w:r>
       <w:proofErr w:type="spellEnd"/>
-      <w:r>
-        <w:rPr>
-          <w:lang w:val="en-US"/>
-        </w:rPr>
-        <w:t> :</w:t>
-      </w:r>
       <w:proofErr w:type="gramEnd"/>
       <w:r>
-        <w:rPr>
-          <w:lang w:val="en-US"/>
-        </w:rPr>
-        <w:t xml:space="preserve"> </w:t>
+        <w:t xml:space="preserve"> est le nombre de couche du neurone.</w:t>
+      </w:r>
+    </w:p>
+    <w:p>
+      <w:pPr>
+        <w:pStyle w:val="Paragraphedeliste"/>
+        <w:numPr>
+          <w:ilvl w:val="0"/>
+          <w:numId w:val="8"/>
+        </w:numPr>
+      </w:pPr>
+      <w:r>
+        <w:t>Output contient les sorties obtenues lors de la propagation.</w:t>
+      </w:r>
+    </w:p>
+    <w:p>
+      <w:pPr>
+        <w:pStyle w:val="Paragraphedeliste"/>
+        <w:numPr>
+          <w:ilvl w:val="0"/>
+          <w:numId w:val="8"/>
+        </w:numPr>
+      </w:pPr>
+      <w:r>
+        <w:t xml:space="preserve">Sigmas contient les sigmas obtenues lors de la </w:t>
       </w:r>
       <w:proofErr w:type="spellStart"/>
       <w:r>
-        <w:rPr>
-          <w:lang w:val="en-US"/>
-        </w:rPr>
-        <w:t>Youtube</w:t>
+        <w:t>rétropopagation</w:t>
       </w:r>
       <w:proofErr w:type="spellEnd"/>
       <w:r>
-        <w:rPr>
-          <w:lang w:val="en-US"/>
-        </w:rPr>
-        <w:t xml:space="preserve"> Image Dataset </w:t>
-      </w:r>
-    </w:p>
-    <w:p>
-      <w:pPr>
-        <w:rPr>
-          <w:lang w:val="en-US"/>
-        </w:rPr>
-      </w:pPr>
-    </w:p>
-    <w:p>
-      <w:r>
-        <w:t>Nous avons réalisé une application en C# que nous avons nommé « </w:t>
+        <w:t>.</w:t>
+      </w:r>
+    </w:p>
+    <w:p>
+      <w:pPr>
+        <w:jc w:val="center"/>
+      </w:pPr>
+    </w:p>
+    <w:p/>
+    <w:p>
+      <w:pPr>
+        <w:pStyle w:val="Titre2"/>
+      </w:pPr>
+      <w:r>
+        <w:t>Entrainement</w:t>
+      </w:r>
+    </w:p>
+    <w:p/>
+    <w:p>
+      <w:r>
+        <w:t xml:space="preserve">Pour L’entrainement le PMC que nous avons implémenté se base sur </w:t>
+      </w:r>
+      <w:r>
+        <w:t xml:space="preserve">propagation et </w:t>
       </w:r>
       <w:proofErr w:type="spellStart"/>
       <w:r>
-        <w:t>YoutubeImageDataset</w:t>
+        <w:t>rétropopagation</w:t>
       </w:r>
       <w:proofErr w:type="spellEnd"/>
       <w:r>
-        <w:t> ».</w:t>
-      </w:r>
-    </w:p>
-    <w:p/>
-    <w:p>
-      <w:r>
-        <w:t xml:space="preserve">Cet outil est une boite à outil nous permet d’effectuer un multiple d’actions sur notre </w:t>
-      </w:r>
+        <w:t xml:space="preserve"> du </w:t>
+      </w:r>
+      <w:r>
+        <w:t>gradient</w:t>
+      </w:r>
+      <w:r>
+        <w:t>.</w:t>
+      </w:r>
+    </w:p>
+    <w:p/>
+    <w:p>
+      <w:r>
+        <w:t>L’entrainement se déroule en 3 étapes :</w:t>
+      </w:r>
+    </w:p>
+    <w:p>
+      <w:pPr>
+        <w:pStyle w:val="Paragraphedeliste"/>
+        <w:numPr>
+          <w:ilvl w:val="0"/>
+          <w:numId w:val="7"/>
+        </w:numPr>
+      </w:pPr>
+      <w:r>
+        <w:t>Propagation du gradient.</w:t>
+      </w:r>
+    </w:p>
+    <w:p>
+      <w:pPr>
+        <w:pStyle w:val="Paragraphedeliste"/>
+        <w:numPr>
+          <w:ilvl w:val="0"/>
+          <w:numId w:val="7"/>
+        </w:numPr>
+      </w:pPr>
       <w:proofErr w:type="spellStart"/>
       <w:r>
-        <w:t>dataset</w:t>
+        <w:t>Rétropopagation</w:t>
       </w:r>
       <w:proofErr w:type="spellEnd"/>
       <w:r>
-        <w:t>.</w:t>
-      </w:r>
-    </w:p>
-    <w:p/>
-    <w:p>
-      <w:pPr>
-        <w:pStyle w:val="Heading1"/>
-        <w:rPr>
-          <w:lang w:val="en-US"/>
-        </w:rPr>
-      </w:pPr>
+        <w:t xml:space="preserve"> du gradient.</w:t>
+      </w:r>
+    </w:p>
+    <w:p>
+      <w:pPr>
+        <w:pStyle w:val="Paragraphedeliste"/>
+        <w:numPr>
+          <w:ilvl w:val="0"/>
+          <w:numId w:val="7"/>
+        </w:numPr>
+      </w:pPr>
+      <w:r>
+        <w:t>Mise à jour des poids.</w:t>
+      </w:r>
+    </w:p>
+    <w:p>
+      <w:pPr>
+        <w:ind w:left="360"/>
+      </w:pPr>
+    </w:p>
+    <w:p>
+      <w:pPr>
+        <w:ind w:left="360"/>
+      </w:pPr>
+    </w:p>
+    <w:p>
+      <w:pPr>
+        <w:pStyle w:val="Titre3"/>
+      </w:pPr>
+      <w:r>
+        <w:t>Propagation du gradient</w:t>
+      </w:r>
+    </w:p>
+    <w:p/>
+    <w:p>
+      <w:r>
+        <w:t xml:space="preserve">Cette étape consiste à calculer les sorties de chaque neurone et </w:t>
+      </w:r>
+      <w:proofErr w:type="gramStart"/>
+      <w:r>
+        <w:t>d’appliquer  la</w:t>
+      </w:r>
+      <w:proofErr w:type="gramEnd"/>
+      <w:r>
+        <w:t xml:space="preserve"> fonction d’activation.</w:t>
+      </w:r>
+    </w:p>
+    <w:p/>
+    <w:p>
+      <w:r>
+        <w:t>La sortie d’un neurone correspond à la formule suivante :</w:t>
+      </w:r>
+    </w:p>
+    <w:p/>
+    <w:p>
+      <w:pPr>
+        <w:pStyle w:val="Titre2"/>
+      </w:pPr>
+      <w:r>
+        <w:rPr>
+          <w:noProof/>
+          <w:lang w:val="en-US" w:eastAsia="en-US"/>
+        </w:rPr>
+        <w:drawing>
+          <wp:anchor distT="0" distB="0" distL="114300" distR="114300" simplePos="0" relativeHeight="251664384" behindDoc="1" locked="0" layoutInCell="1" allowOverlap="1" wp14:anchorId="55EAF523" wp14:editId="31CB3594">
+            <wp:simplePos x="0" y="0"/>
+            <wp:positionH relativeFrom="column">
+              <wp:posOffset>934085</wp:posOffset>
+            </wp:positionH>
+            <wp:positionV relativeFrom="paragraph">
+              <wp:posOffset>80645</wp:posOffset>
+            </wp:positionV>
+            <wp:extent cx="3408680" cy="925830"/>
+            <wp:effectExtent l="0" t="0" r="1270" b="7620"/>
+            <wp:wrapNone/>
+            <wp:docPr id="5" name="Picture 5" descr="C:\Users\WT57\AppData\Local\Microsoft\Windows\INetCache\Content.Word\chrome_2019-06-14_14-41-33.png"/>
+            <wp:cNvGraphicFramePr>
+              <a:graphicFrameLocks xmlns:a="http://schemas.openxmlformats.org/drawingml/2006/main" noChangeAspect="1"/>
+            </wp:cNvGraphicFramePr>
+            <a:graphic xmlns:a="http://schemas.openxmlformats.org/drawingml/2006/main">
+              <a:graphicData uri="http://schemas.openxmlformats.org/drawingml/2006/picture">
+                <pic:pic xmlns:pic="http://schemas.openxmlformats.org/drawingml/2006/picture">
+                  <pic:nvPicPr>
+                    <pic:cNvPr id="0" name="Picture 6" descr="C:\Users\WT57\AppData\Local\Microsoft\Windows\INetCache\Content.Word\chrome_2019-06-14_14-41-33.png"/>
+                    <pic:cNvPicPr>
+                      <a:picLocks noChangeAspect="1" noChangeArrowheads="1"/>
+                    </pic:cNvPicPr>
+                  </pic:nvPicPr>
+                  <pic:blipFill>
+                    <a:blip r:embed="rId20">
+                      <a:extLst>
+                        <a:ext uri="{28A0092B-C50C-407E-A947-70E740481C1C}">
+                          <a14:useLocalDpi xmlns:a14="http://schemas.microsoft.com/office/drawing/2010/main" val="0"/>
+                        </a:ext>
+                      </a:extLst>
+                    </a:blip>
+                    <a:srcRect/>
+                    <a:stretch>
+                      <a:fillRect/>
+                    </a:stretch>
+                  </pic:blipFill>
+                  <pic:spPr bwMode="auto">
+                    <a:xfrm>
+                      <a:off x="0" y="0"/>
+                      <a:ext cx="3408680" cy="925830"/>
+                    </a:xfrm>
+                    <a:prstGeom prst="rect">
+                      <a:avLst/>
+                    </a:prstGeom>
+                    <a:noFill/>
+                    <a:ln>
+                      <a:noFill/>
+                    </a:ln>
+                  </pic:spPr>
+                </pic:pic>
+              </a:graphicData>
+            </a:graphic>
+            <wp14:sizeRelH relativeFrom="page">
+              <wp14:pctWidth>0</wp14:pctWidth>
+            </wp14:sizeRelH>
+            <wp14:sizeRelV relativeFrom="page">
+              <wp14:pctHeight>0</wp14:pctHeight>
+            </wp14:sizeRelV>
+          </wp:anchor>
+        </w:drawing>
+      </w:r>
+    </w:p>
+    <w:p>
+      <w:pPr>
+        <w:pStyle w:val="Titre2"/>
+      </w:pPr>
+    </w:p>
+    <w:p>
+      <w:pPr>
+        <w:pStyle w:val="Titre2"/>
+      </w:pPr>
+    </w:p>
+    <w:p>
+      <w:pPr>
+        <w:pStyle w:val="Titre2"/>
+      </w:pPr>
+    </w:p>
+    <w:p>
+      <w:pPr>
+        <w:pStyle w:val="Titre2"/>
+      </w:pPr>
+    </w:p>
+    <w:p>
+      <w:r>
+        <w:br w:type="page"/>
+      </w:r>
+    </w:p>
+    <w:p>
+      <w:r>
+        <w:lastRenderedPageBreak/>
+        <w:t>Pour cette étape il existe un cas particulier, à la dernière couche la fonction d’activation n’est pas appliquée pour la régression.</w:t>
+      </w:r>
+    </w:p>
+    <w:p/>
+    <w:p/>
+    <w:p>
       <w:r>
         <w:pict>
           <v:shapetype id="_x0000_t75" coordsize="21600,21600" o:spt="75" o:preferrelative="t" path="m@4@5l@4@11@9@11@9@5xe" filled="f" stroked="f">
@@ -2995,18 +3580,339 @@
             <v:path o:extrusionok="f" gradientshapeok="t" o:connecttype="rect"/>
             <o:lock v:ext="edit" aspectratio="t"/>
           </v:shapetype>
-          <v:shape id="_x0000_i1025" type="#_x0000_t75" style="width:413.65pt;height:350.25pt">
-            <v:imagedata r:id="rId20" o:title="YoutubeImageDataset"/>
+          <v:shape id="_x0000_i1025" type="#_x0000_t75" style="width:452.65pt;height:129pt">
+            <v:imagedata r:id="rId21" o:title="chrome_2019-06-14_14-32-44"/>
           </v:shape>
         </w:pict>
       </w:r>
     </w:p>
+    <w:p/>
+    <w:p>
+      <w:pPr>
+        <w:pStyle w:val="Titre3"/>
+      </w:pPr>
+      <w:proofErr w:type="spellStart"/>
+      <w:r>
+        <w:t>Rétropopagation</w:t>
+      </w:r>
+      <w:proofErr w:type="spellEnd"/>
+      <w:r>
+        <w:t xml:space="preserve"> du gradient</w:t>
+      </w:r>
+    </w:p>
+    <w:p/>
+    <w:p>
+      <w:r>
+        <w:t xml:space="preserve">La seconde étape est la </w:t>
+      </w:r>
+      <w:proofErr w:type="spellStart"/>
+      <w:r>
+        <w:t>rétropopagation</w:t>
+      </w:r>
+      <w:proofErr w:type="spellEnd"/>
+      <w:r>
+        <w:t>, cette étape consiste à calculer les sigmas (gradient de l’erreur) pour chaque neurone en partant de la dernière couche à la première.</w:t>
+      </w:r>
+    </w:p>
+    <w:p/>
+    <w:p>
+      <w:r>
+        <w:t>La formule pour la dernière couche est :</w:t>
+      </w:r>
+    </w:p>
+    <w:p/>
+    <w:p>
+      <w:pPr>
+        <w:jc w:val="center"/>
+      </w:pPr>
+      <w:r>
+        <w:pict>
+          <v:shape id="_x0000_i1026" type="#_x0000_t75" style="width:365.25pt;height:61.9pt">
+            <v:imagedata r:id="rId22" o:title="chrome_2019-06-14_15-35-53"/>
+          </v:shape>
+        </w:pict>
+      </w:r>
+    </w:p>
+    <w:p>
+      <w:r>
+        <w:t>La formule de l’avant dernière couche à la première couche est :</w:t>
+      </w:r>
+    </w:p>
+    <w:p>
+      <w:pPr>
+        <w:jc w:val="center"/>
+      </w:pPr>
+      <w:r>
+        <w:pict>
+          <v:shape id="_x0000_i1027" type="#_x0000_t75" style="width:265.9pt;height:61.9pt">
+            <v:imagedata r:id="rId23" o:title="chrome_2019-06-14_15-39-30"/>
+          </v:shape>
+        </w:pict>
+      </w:r>
+    </w:p>
+    <w:p/>
+    <w:p>
+      <w:pPr>
+        <w:pStyle w:val="Titre3"/>
+      </w:pPr>
+      <w:r>
+        <w:t>Mise à jour des poids</w:t>
+      </w:r>
+    </w:p>
+    <w:p/>
+    <w:p>
+      <w:r>
+        <w:t>La dernière est la mise à jour des poids avec les sigmas calculés précédemment.</w:t>
+      </w:r>
+    </w:p>
+    <w:p>
+      <w:r>
+        <w:t>La formule est la suivante :</w:t>
+      </w:r>
+    </w:p>
+    <w:p/>
+    <w:p>
+      <w:pPr>
+        <w:jc w:val="center"/>
+      </w:pPr>
+      <w:r>
+        <w:pict>
+          <v:shape id="_x0000_i1028" type="#_x0000_t75" style="width:186.75pt;height:33pt">
+            <v:imagedata r:id="rId24" o:title="chrome_2019-06-14_15-46-06"/>
+          </v:shape>
+        </w:pict>
+      </w:r>
+    </w:p>
+    <w:p/>
+    <w:p>
+      <w:pPr>
+        <w:pStyle w:val="Titre2"/>
+      </w:pPr>
+      <w:r>
+        <w:t>Prédiction</w:t>
+      </w:r>
+    </w:p>
+    <w:p>
+      <w:pPr>
+        <w:pStyle w:val="Titre2"/>
+      </w:pPr>
+    </w:p>
+    <w:p>
+      <w:r>
+        <w:t xml:space="preserve">La prédiction du PMC correspond à la réalisation </w:t>
+      </w:r>
+      <w:proofErr w:type="gramStart"/>
+      <w:r>
+        <w:t>d’une  propagation</w:t>
+      </w:r>
+      <w:proofErr w:type="gramEnd"/>
+      <w:r>
+        <w:t xml:space="preserve"> du gradient.</w:t>
+      </w:r>
+    </w:p>
+    <w:p>
+      <w:r>
+        <w:t>La sortie de la dernière couche correspond à la prédiction.</w:t>
+      </w:r>
+    </w:p>
+    <w:p/>
+    <w:p>
+      <w:r>
+        <w:rPr>
+          <w:u w:val="single"/>
+        </w:rPr>
+        <w:t>Note</w:t>
+      </w:r>
+      <w:r>
+        <w:t> : pour la classification il y aura plusieurs sorties correspondant à chaque classe.</w:t>
+      </w:r>
+      <w:r>
+        <w:br w:type="page"/>
+      </w:r>
+    </w:p>
+    <w:p>
+      <w:pPr>
+        <w:pStyle w:val="Titre2"/>
+      </w:pPr>
+      <w:r>
+        <w:lastRenderedPageBreak/>
+        <w:t>Sauvegarde du PMC</w:t>
+      </w:r>
+      <w:r>
+        <w:t xml:space="preserve"> et chargement</w:t>
+      </w:r>
+    </w:p>
+    <w:p/>
+    <w:p>
+      <w:r>
+        <w:t xml:space="preserve">Le modèle entrainé du PMC peut </w:t>
+      </w:r>
+      <w:r>
+        <w:t>être</w:t>
+      </w:r>
+      <w:r>
+        <w:t xml:space="preserve"> </w:t>
+      </w:r>
+      <w:r>
+        <w:t>sauvegardé</w:t>
+      </w:r>
+      <w:r>
+        <w:t xml:space="preserve"> sous un format CSV grâce à la librairie.</w:t>
+      </w:r>
+    </w:p>
+    <w:p/>
+    <w:p>
+      <w:r>
+        <w:t>Le fichier CSV contient :</w:t>
+      </w:r>
+    </w:p>
+    <w:p>
+      <w:pPr>
+        <w:pStyle w:val="Paragraphedeliste"/>
+        <w:numPr>
+          <w:ilvl w:val="0"/>
+          <w:numId w:val="9"/>
+        </w:numPr>
+      </w:pPr>
+      <w:r>
+        <w:t>Ligne 1 = structure du PMC</w:t>
+      </w:r>
+    </w:p>
+    <w:p>
+      <w:pPr>
+        <w:pStyle w:val="Paragraphedeliste"/>
+        <w:numPr>
+          <w:ilvl w:val="0"/>
+          <w:numId w:val="9"/>
+        </w:numPr>
+      </w:pPr>
+      <w:r>
+        <w:t>Ligne 2 à N = poids des neurones de la couche</w:t>
+      </w:r>
+    </w:p>
+    <w:p/>
+    <w:p>
+      <w:r>
+        <w:t xml:space="preserve">Le modèle peut aussi être </w:t>
+      </w:r>
+      <w:r>
+        <w:t>chargé</w:t>
+      </w:r>
+      <w:r>
+        <w:t xml:space="preserve"> afin d’être utilisé grâce à une méthode de la librairie</w:t>
+      </w:r>
+      <w:r>
+        <w:t xml:space="preserve"> C++</w:t>
+      </w:r>
+      <w:r>
+        <w:t>.</w:t>
+      </w:r>
+    </w:p>
+    <w:p/>
+    <w:p/>
+    <w:p>
+      <w:pPr>
+        <w:pStyle w:val="Titre2"/>
+      </w:pPr>
+      <w:r>
+        <w:t>Résultats</w:t>
+      </w:r>
+    </w:p>
+    <w:p>
+      <w:pPr>
+        <w:rPr>
+          <w:rFonts w:asciiTheme="majorHAnsi" w:eastAsiaTheme="majorEastAsia" w:hAnsiTheme="majorHAnsi" w:cstheme="majorBidi"/>
+          <w:color w:val="365F91" w:themeColor="accent1" w:themeShade="BF"/>
+          <w:sz w:val="32"/>
+          <w:szCs w:val="32"/>
+        </w:rPr>
+      </w:pPr>
+      <w:r>
+        <w:br w:type="page"/>
+      </w:r>
+    </w:p>
+    <w:p>
+      <w:pPr>
+        <w:pStyle w:val="Titre1"/>
+      </w:pPr>
+      <w:r>
+        <w:lastRenderedPageBreak/>
+        <w:t xml:space="preserve">Application </w:t>
+      </w:r>
+      <w:proofErr w:type="spellStart"/>
+      <w:r>
+        <w:t>ToolBox</w:t>
+      </w:r>
+      <w:proofErr w:type="spellEnd"/>
+      <w:r>
+        <w:t xml:space="preserve"> : </w:t>
+      </w:r>
+      <w:proofErr w:type="spellStart"/>
+      <w:r>
+        <w:t>Youtube</w:t>
+      </w:r>
+      <w:proofErr w:type="spellEnd"/>
+      <w:r>
+        <w:t xml:space="preserve"> Image </w:t>
+      </w:r>
+      <w:proofErr w:type="spellStart"/>
+      <w:r>
+        <w:t>Dataset</w:t>
+      </w:r>
+      <w:proofErr w:type="spellEnd"/>
+      <w:r>
+        <w:t xml:space="preserve"> </w:t>
+      </w:r>
+    </w:p>
+    <w:p/>
+    <w:p>
+      <w:r>
+        <w:t>Nous avons réalisé une application en C# que nous avons nommé « </w:t>
+      </w:r>
+      <w:proofErr w:type="spellStart"/>
+      <w:r>
+        <w:t>YoutubeImageDataset</w:t>
+      </w:r>
+      <w:proofErr w:type="spellEnd"/>
+      <w:r>
+        <w:t> ».</w:t>
+      </w:r>
+    </w:p>
+    <w:p/>
+    <w:p>
+      <w:r>
+        <w:t xml:space="preserve">Cet outil est une boite à outil nous permet d’effectuer un multiple d’actions sur notre </w:t>
+      </w:r>
+      <w:proofErr w:type="spellStart"/>
+      <w:r>
+        <w:t>dataset</w:t>
+      </w:r>
+      <w:proofErr w:type="spellEnd"/>
+      <w:r>
+        <w:t>.</w:t>
+      </w:r>
+    </w:p>
+    <w:p/>
     <w:p>
       <w:pPr>
         <w:rPr>
           <w:lang w:val="en-US"/>
         </w:rPr>
       </w:pPr>
+      <w:r>
+        <w:pict>
+          <v:shape id="_x0000_i1029" type="#_x0000_t75" style="width:413.65pt;height:350.25pt">
+            <v:imagedata r:id="rId25" o:title="YoutubeImageDataset"/>
+          </v:shape>
+        </w:pict>
+      </w:r>
+    </w:p>
+    <w:p>
+      <w:pPr>
+        <w:rPr>
+          <w:lang w:val="en-US"/>
+        </w:rPr>
+      </w:pPr>
     </w:p>
     <w:p/>
     <w:p/>
@@ -3021,7 +3927,7 @@
     </w:p>
     <w:p>
       <w:pPr>
-        <w:pStyle w:val="ListParagraph"/>
+        <w:pStyle w:val="Paragraphedeliste"/>
         <w:numPr>
           <w:ilvl w:val="0"/>
           <w:numId w:val="3"/>
@@ -3088,7 +3994,7 @@
     </w:p>
     <w:p>
       <w:pPr>
-        <w:pStyle w:val="ListParagraph"/>
+        <w:pStyle w:val="Paragraphedeliste"/>
         <w:numPr>
           <w:ilvl w:val="0"/>
           <w:numId w:val="3"/>
@@ -3106,7 +4012,7 @@
     </w:p>
     <w:p>
       <w:pPr>
-        <w:pStyle w:val="ListParagraph"/>
+        <w:pStyle w:val="Paragraphedeliste"/>
         <w:numPr>
           <w:ilvl w:val="0"/>
           <w:numId w:val="3"/>
@@ -3124,7 +4030,7 @@
     </w:p>
     <w:p>
       <w:pPr>
-        <w:pStyle w:val="ListParagraph"/>
+        <w:pStyle w:val="Paragraphedeliste"/>
         <w:numPr>
           <w:ilvl w:val="0"/>
           <w:numId w:val="3"/>
@@ -3137,12 +4043,19 @@
         <w:rPr>
           <w:sz w:val="22"/>
         </w:rPr>
-        <w:t xml:space="preserve">Séparation aléatoire du </w:t>
-      </w:r>
+        <w:t xml:space="preserve">Séparation aléatoire </w:t>
+      </w:r>
+      <w:proofErr w:type="gramStart"/>
       <w:r>
         <w:rPr>
           <w:sz w:val="22"/>
         </w:rPr>
+        <w:t xml:space="preserve">du </w:t>
+      </w:r>
+      <w:r>
+        <w:rPr>
+          <w:sz w:val="22"/>
+        </w:rPr>
         <w:t xml:space="preserve"> </w:t>
       </w:r>
       <w:proofErr w:type="spellStart"/>
@@ -3159,6 +4072,7 @@
         <w:t>ataset</w:t>
       </w:r>
       <w:proofErr w:type="spellEnd"/>
+      <w:proofErr w:type="gramEnd"/>
       <w:r>
         <w:rPr>
           <w:sz w:val="22"/>
@@ -3194,8 +4108,8 @@
       </w:pPr>
       <w:r>
         <w:pict>
-          <v:shape id="_x0000_i1026" type="#_x0000_t75" style="width:452.3pt;height:271.3pt">
-            <v:imagedata r:id="rId21" o:title="YoutubeImageDataset"/>
+          <v:shape id="_x0000_i1030" type="#_x0000_t75" style="width:452.25pt;height:271.5pt">
+            <v:imagedata r:id="rId26" o:title="YoutubeImageDataset"/>
           </v:shape>
         </w:pict>
       </w:r>
@@ -3221,7 +4135,7 @@
 </file>
 
 <file path=word/endnotes.xml><?xml version="1.0" encoding="utf-8"?>
-<w:endnotes xmlns:wpc="http://schemas.microsoft.com/office/word/2010/wordprocessingCanvas" xmlns:mc="http://schemas.openxmlformats.org/markup-compatibility/2006" xmlns:o="urn:schemas-microsoft-com:office:office" xmlns:r="http://schemas.openxmlformats.org/officeDocument/2006/relationships" xmlns:m="http://schemas.openxmlformats.org/officeDocument/2006/math" xmlns:v="urn:schemas-microsoft-com:vml" xmlns:wp14="http://schemas.microsoft.com/office/word/2010/wordprocessingDrawing" xmlns:wp="http://schemas.openxmlformats.org/drawingml/2006/wordprocessingDrawing" xmlns:w10="urn:schemas-microsoft-com:office:word" xmlns:w="http://schemas.openxmlformats.org/wordprocessingml/2006/main" xmlns:w14="http://schemas.microsoft.com/office/word/2010/wordml" xmlns:wpg="http://schemas.microsoft.com/office/word/2010/wordprocessingGroup" xmlns:wpi="http://schemas.microsoft.com/office/word/2010/wordprocessingInk" xmlns:wne="http://schemas.microsoft.com/office/word/2006/wordml" xmlns:wps="http://schemas.microsoft.com/office/word/2010/wordprocessingShape" mc:Ignorable="w14 wp14">
+<w:endnotes xmlns:wpc="http://schemas.microsoft.com/office/word/2010/wordprocessingCanvas" xmlns:cx="http://schemas.microsoft.com/office/drawing/2014/chartex" xmlns:cx1="http://schemas.microsoft.com/office/drawing/2015/9/8/chartex" xmlns:cx2="http://schemas.microsoft.com/office/drawing/2015/10/21/chartex" xmlns:cx3="http://schemas.microsoft.com/office/drawing/2016/5/9/chartex" xmlns:cx4="http://schemas.microsoft.com/office/drawing/2016/5/10/chartex" xmlns:cx5="http://schemas.microsoft.com/office/drawing/2016/5/11/chartex" xmlns:cx6="http://schemas.microsoft.com/office/drawing/2016/5/12/chartex" xmlns:cx7="http://schemas.microsoft.com/office/drawing/2016/5/13/chartex" xmlns:cx8="http://schemas.microsoft.com/office/drawing/2016/5/14/chartex" xmlns:mc="http://schemas.openxmlformats.org/markup-compatibility/2006" xmlns:aink="http://schemas.microsoft.com/office/drawing/2016/ink" xmlns:am3d="http://schemas.microsoft.com/office/drawing/2017/model3d" xmlns:o="urn:schemas-microsoft-com:office:office" xmlns:r="http://schemas.openxmlformats.org/officeDocument/2006/relationships" xmlns:m="http://schemas.openxmlformats.org/officeDocument/2006/math" xmlns:v="urn:schemas-microsoft-com:vml" xmlns:wp14="http://schemas.microsoft.com/office/word/2010/wordprocessingDrawing" xmlns:wp="http://schemas.openxmlformats.org/drawingml/2006/wordprocessingDrawing" xmlns:w10="urn:schemas-microsoft-com:office:word" xmlns:w="http://schemas.openxmlformats.org/wordprocessingml/2006/main" xmlns:w14="http://schemas.microsoft.com/office/word/2010/wordml" xmlns:w15="http://schemas.microsoft.com/office/word/2012/wordml" xmlns:w16cid="http://schemas.microsoft.com/office/word/2016/wordml/cid" xmlns:w16se="http://schemas.microsoft.com/office/word/2015/wordml/symex" xmlns:wpg="http://schemas.microsoft.com/office/word/2010/wordprocessingGroup" xmlns:wpi="http://schemas.microsoft.com/office/word/2010/wordprocessingInk" xmlns:wne="http://schemas.microsoft.com/office/word/2006/wordml" xmlns:wps="http://schemas.microsoft.com/office/word/2010/wordprocessingShape" mc:Ignorable="w14 w15 w16se w16cid wp14">
   <w:endnote w:type="separator" w:id="-1">
     <w:p>
       <w:r>
@@ -3240,37 +4154,37 @@
 </file>
 
 <file path=word/footer1.xml><?xml version="1.0" encoding="utf-8"?>
-<w:ftr xmlns:wpc="http://schemas.microsoft.com/office/word/2010/wordprocessingCanvas" xmlns:mc="http://schemas.openxmlformats.org/markup-compatibility/2006" xmlns:o="urn:schemas-microsoft-com:office:office" xmlns:r="http://schemas.openxmlformats.org/officeDocument/2006/relationships" xmlns:m="http://schemas.openxmlformats.org/officeDocument/2006/math" xmlns:v="urn:schemas-microsoft-com:vml" xmlns:wp14="http://schemas.microsoft.com/office/word/2010/wordprocessingDrawing" xmlns:wp="http://schemas.openxmlformats.org/drawingml/2006/wordprocessingDrawing" xmlns:w10="urn:schemas-microsoft-com:office:word" xmlns:w="http://schemas.openxmlformats.org/wordprocessingml/2006/main" xmlns:w14="http://schemas.microsoft.com/office/word/2010/wordml" xmlns:wpg="http://schemas.microsoft.com/office/word/2010/wordprocessingGroup" xmlns:wpi="http://schemas.microsoft.com/office/word/2010/wordprocessingInk" xmlns:wne="http://schemas.microsoft.com/office/word/2006/wordml" xmlns:wps="http://schemas.microsoft.com/office/word/2010/wordprocessingShape" mc:Ignorable="w14 wp14">
+<w:ftr xmlns:wpc="http://schemas.microsoft.com/office/word/2010/wordprocessingCanvas" xmlns:cx="http://schemas.microsoft.com/office/drawing/2014/chartex" xmlns:cx1="http://schemas.microsoft.com/office/drawing/2015/9/8/chartex" xmlns:cx2="http://schemas.microsoft.com/office/drawing/2015/10/21/chartex" xmlns:cx3="http://schemas.microsoft.com/office/drawing/2016/5/9/chartex" xmlns:cx4="http://schemas.microsoft.com/office/drawing/2016/5/10/chartex" xmlns:cx5="http://schemas.microsoft.com/office/drawing/2016/5/11/chartex" xmlns:cx6="http://schemas.microsoft.com/office/drawing/2016/5/12/chartex" xmlns:cx7="http://schemas.microsoft.com/office/drawing/2016/5/13/chartex" xmlns:cx8="http://schemas.microsoft.com/office/drawing/2016/5/14/chartex" xmlns:mc="http://schemas.openxmlformats.org/markup-compatibility/2006" xmlns:aink="http://schemas.microsoft.com/office/drawing/2016/ink" xmlns:am3d="http://schemas.microsoft.com/office/drawing/2017/model3d" xmlns:o="urn:schemas-microsoft-com:office:office" xmlns:r="http://schemas.openxmlformats.org/officeDocument/2006/relationships" xmlns:m="http://schemas.openxmlformats.org/officeDocument/2006/math" xmlns:v="urn:schemas-microsoft-com:vml" xmlns:wp14="http://schemas.microsoft.com/office/word/2010/wordprocessingDrawing" xmlns:wp="http://schemas.openxmlformats.org/drawingml/2006/wordprocessingDrawing" xmlns:w10="urn:schemas-microsoft-com:office:word" xmlns:w="http://schemas.openxmlformats.org/wordprocessingml/2006/main" xmlns:w14="http://schemas.microsoft.com/office/word/2010/wordml" xmlns:w15="http://schemas.microsoft.com/office/word/2012/wordml" xmlns:w16cid="http://schemas.microsoft.com/office/word/2016/wordml/cid" xmlns:w16se="http://schemas.microsoft.com/office/word/2015/wordml/symex" xmlns:wpg="http://schemas.microsoft.com/office/word/2010/wordprocessingGroup" xmlns:wpi="http://schemas.microsoft.com/office/word/2010/wordprocessingInk" xmlns:wne="http://schemas.microsoft.com/office/word/2006/wordml" xmlns:wps="http://schemas.microsoft.com/office/word/2010/wordprocessingShape" mc:Ignorable="w14 w15 w16se w16cid wp14">
   <w:p>
     <w:pPr>
-      <w:pStyle w:val="Footer"/>
+      <w:pStyle w:val="Pieddepage"/>
     </w:pPr>
   </w:p>
 </w:ftr>
 </file>
 
 <file path=word/footer2.xml><?xml version="1.0" encoding="utf-8"?>
-<w:ftr xmlns:wpc="http://schemas.microsoft.com/office/word/2010/wordprocessingCanvas" xmlns:mc="http://schemas.openxmlformats.org/markup-compatibility/2006" xmlns:o="urn:schemas-microsoft-com:office:office" xmlns:r="http://schemas.openxmlformats.org/officeDocument/2006/relationships" xmlns:m="http://schemas.openxmlformats.org/officeDocument/2006/math" xmlns:v="urn:schemas-microsoft-com:vml" xmlns:wp14="http://schemas.microsoft.com/office/word/2010/wordprocessingDrawing" xmlns:wp="http://schemas.openxmlformats.org/drawingml/2006/wordprocessingDrawing" xmlns:w10="urn:schemas-microsoft-com:office:word" xmlns:w="http://schemas.openxmlformats.org/wordprocessingml/2006/main" xmlns:w14="http://schemas.microsoft.com/office/word/2010/wordml" xmlns:wpg="http://schemas.microsoft.com/office/word/2010/wordprocessingGroup" xmlns:wpi="http://schemas.microsoft.com/office/word/2010/wordprocessingInk" xmlns:wne="http://schemas.microsoft.com/office/word/2006/wordml" xmlns:wps="http://schemas.microsoft.com/office/word/2010/wordprocessingShape" mc:Ignorable="w14 wp14">
+<w:ftr xmlns:wpc="http://schemas.microsoft.com/office/word/2010/wordprocessingCanvas" xmlns:cx="http://schemas.microsoft.com/office/drawing/2014/chartex" xmlns:cx1="http://schemas.microsoft.com/office/drawing/2015/9/8/chartex" xmlns:cx2="http://schemas.microsoft.com/office/drawing/2015/10/21/chartex" xmlns:cx3="http://schemas.microsoft.com/office/drawing/2016/5/9/chartex" xmlns:cx4="http://schemas.microsoft.com/office/drawing/2016/5/10/chartex" xmlns:cx5="http://schemas.microsoft.com/office/drawing/2016/5/11/chartex" xmlns:cx6="http://schemas.microsoft.com/office/drawing/2016/5/12/chartex" xmlns:cx7="http://schemas.microsoft.com/office/drawing/2016/5/13/chartex" xmlns:cx8="http://schemas.microsoft.com/office/drawing/2016/5/14/chartex" xmlns:mc="http://schemas.openxmlformats.org/markup-compatibility/2006" xmlns:aink="http://schemas.microsoft.com/office/drawing/2016/ink" xmlns:am3d="http://schemas.microsoft.com/office/drawing/2017/model3d" xmlns:o="urn:schemas-microsoft-com:office:office" xmlns:r="http://schemas.openxmlformats.org/officeDocument/2006/relationships" xmlns:m="http://schemas.openxmlformats.org/officeDocument/2006/math" xmlns:v="urn:schemas-microsoft-com:vml" xmlns:wp14="http://schemas.microsoft.com/office/word/2010/wordprocessingDrawing" xmlns:wp="http://schemas.openxmlformats.org/drawingml/2006/wordprocessingDrawing" xmlns:w10="urn:schemas-microsoft-com:office:word" xmlns:w="http://schemas.openxmlformats.org/wordprocessingml/2006/main" xmlns:w14="http://schemas.microsoft.com/office/word/2010/wordml" xmlns:w15="http://schemas.microsoft.com/office/word/2012/wordml" xmlns:w16cid="http://schemas.microsoft.com/office/word/2016/wordml/cid" xmlns:w16se="http://schemas.microsoft.com/office/word/2015/wordml/symex" xmlns:wpg="http://schemas.microsoft.com/office/word/2010/wordprocessingGroup" xmlns:wpi="http://schemas.microsoft.com/office/word/2010/wordprocessingInk" xmlns:wne="http://schemas.microsoft.com/office/word/2006/wordml" xmlns:wps="http://schemas.microsoft.com/office/word/2010/wordprocessingShape" mc:Ignorable="w14 w15 w16se w16cid wp14">
   <w:p>
     <w:pPr>
-      <w:pStyle w:val="Footer"/>
+      <w:pStyle w:val="Pieddepage"/>
     </w:pPr>
   </w:p>
 </w:ftr>
 </file>
 
 <file path=word/footer3.xml><?xml version="1.0" encoding="utf-8"?>
-<w:ftr xmlns:wpc="http://schemas.microsoft.com/office/word/2010/wordprocessingCanvas" xmlns:mc="http://schemas.openxmlformats.org/markup-compatibility/2006" xmlns:o="urn:schemas-microsoft-com:office:office" xmlns:r="http://schemas.openxmlformats.org/officeDocument/2006/relationships" xmlns:m="http://schemas.openxmlformats.org/officeDocument/2006/math" xmlns:v="urn:schemas-microsoft-com:vml" xmlns:wp14="http://schemas.microsoft.com/office/word/2010/wordprocessingDrawing" xmlns:wp="http://schemas.openxmlformats.org/drawingml/2006/wordprocessingDrawing" xmlns:w10="urn:schemas-microsoft-com:office:word" xmlns:w="http://schemas.openxmlformats.org/wordprocessingml/2006/main" xmlns:w14="http://schemas.microsoft.com/office/word/2010/wordml" xmlns:wpg="http://schemas.microsoft.com/office/word/2010/wordprocessingGroup" xmlns:wpi="http://schemas.microsoft.com/office/word/2010/wordprocessingInk" xmlns:wne="http://schemas.microsoft.com/office/word/2006/wordml" xmlns:wps="http://schemas.microsoft.com/office/word/2010/wordprocessingShape" mc:Ignorable="w14 wp14">
+<w:ftr xmlns:wpc="http://schemas.microsoft.com/office/word/2010/wordprocessingCanvas" xmlns:cx="http://schemas.microsoft.com/office/drawing/2014/chartex" xmlns:cx1="http://schemas.microsoft.com/office/drawing/2015/9/8/chartex" xmlns:cx2="http://schemas.microsoft.com/office/drawing/2015/10/21/chartex" xmlns:cx3="http://schemas.microsoft.com/office/drawing/2016/5/9/chartex" xmlns:cx4="http://schemas.microsoft.com/office/drawing/2016/5/10/chartex" xmlns:cx5="http://schemas.microsoft.com/office/drawing/2016/5/11/chartex" xmlns:cx6="http://schemas.microsoft.com/office/drawing/2016/5/12/chartex" xmlns:cx7="http://schemas.microsoft.com/office/drawing/2016/5/13/chartex" xmlns:cx8="http://schemas.microsoft.com/office/drawing/2016/5/14/chartex" xmlns:mc="http://schemas.openxmlformats.org/markup-compatibility/2006" xmlns:aink="http://schemas.microsoft.com/office/drawing/2016/ink" xmlns:am3d="http://schemas.microsoft.com/office/drawing/2017/model3d" xmlns:o="urn:schemas-microsoft-com:office:office" xmlns:r="http://schemas.openxmlformats.org/officeDocument/2006/relationships" xmlns:m="http://schemas.openxmlformats.org/officeDocument/2006/math" xmlns:v="urn:schemas-microsoft-com:vml" xmlns:wp14="http://schemas.microsoft.com/office/word/2010/wordprocessingDrawing" xmlns:wp="http://schemas.openxmlformats.org/drawingml/2006/wordprocessingDrawing" xmlns:w10="urn:schemas-microsoft-com:office:word" xmlns:w="http://schemas.openxmlformats.org/wordprocessingml/2006/main" xmlns:w14="http://schemas.microsoft.com/office/word/2010/wordml" xmlns:w15="http://schemas.microsoft.com/office/word/2012/wordml" xmlns:w16cid="http://schemas.microsoft.com/office/word/2016/wordml/cid" xmlns:w16se="http://schemas.microsoft.com/office/word/2015/wordml/symex" xmlns:wpg="http://schemas.microsoft.com/office/word/2010/wordprocessingGroup" xmlns:wpi="http://schemas.microsoft.com/office/word/2010/wordprocessingInk" xmlns:wne="http://schemas.microsoft.com/office/word/2006/wordml" xmlns:wps="http://schemas.microsoft.com/office/word/2010/wordprocessingShape" mc:Ignorable="w14 w15 w16se w16cid wp14">
   <w:p>
     <w:pPr>
-      <w:pStyle w:val="Footer"/>
+      <w:pStyle w:val="Pieddepage"/>
     </w:pPr>
   </w:p>
 </w:ftr>
 </file>
 
 <file path=word/footnotes.xml><?xml version="1.0" encoding="utf-8"?>
-<w:footnotes xmlns:wpc="http://schemas.microsoft.com/office/word/2010/wordprocessingCanvas" xmlns:mc="http://schemas.openxmlformats.org/markup-compatibility/2006" xmlns:o="urn:schemas-microsoft-com:office:office" xmlns:r="http://schemas.openxmlformats.org/officeDocument/2006/relationships" xmlns:m="http://schemas.openxmlformats.org/officeDocument/2006/math" xmlns:v="urn:schemas-microsoft-com:vml" xmlns:wp14="http://schemas.microsoft.com/office/word/2010/wordprocessingDrawing" xmlns:wp="http://schemas.openxmlformats.org/drawingml/2006/wordprocessingDrawing" xmlns:w10="urn:schemas-microsoft-com:office:word" xmlns:w="http://schemas.openxmlformats.org/wordprocessingml/2006/main" xmlns:w14="http://schemas.microsoft.com/office/word/2010/wordml" xmlns:wpg="http://schemas.microsoft.com/office/word/2010/wordprocessingGroup" xmlns:wpi="http://schemas.microsoft.com/office/word/2010/wordprocessingInk" xmlns:wne="http://schemas.microsoft.com/office/word/2006/wordml" xmlns:wps="http://schemas.microsoft.com/office/word/2010/wordprocessingShape" mc:Ignorable="w14 wp14">
+<w:footnotes xmlns:wpc="http://schemas.microsoft.com/office/word/2010/wordprocessingCanvas" xmlns:cx="http://schemas.microsoft.com/office/drawing/2014/chartex" xmlns:cx1="http://schemas.microsoft.com/office/drawing/2015/9/8/chartex" xmlns:cx2="http://schemas.microsoft.com/office/drawing/2015/10/21/chartex" xmlns:cx3="http://schemas.microsoft.com/office/drawing/2016/5/9/chartex" xmlns:cx4="http://schemas.microsoft.com/office/drawing/2016/5/10/chartex" xmlns:cx5="http://schemas.microsoft.com/office/drawing/2016/5/11/chartex" xmlns:cx6="http://schemas.microsoft.com/office/drawing/2016/5/12/chartex" xmlns:cx7="http://schemas.microsoft.com/office/drawing/2016/5/13/chartex" xmlns:cx8="http://schemas.microsoft.com/office/drawing/2016/5/14/chartex" xmlns:mc="http://schemas.openxmlformats.org/markup-compatibility/2006" xmlns:aink="http://schemas.microsoft.com/office/drawing/2016/ink" xmlns:am3d="http://schemas.microsoft.com/office/drawing/2017/model3d" xmlns:o="urn:schemas-microsoft-com:office:office" xmlns:r="http://schemas.openxmlformats.org/officeDocument/2006/relationships" xmlns:m="http://schemas.openxmlformats.org/officeDocument/2006/math" xmlns:v="urn:schemas-microsoft-com:vml" xmlns:wp14="http://schemas.microsoft.com/office/word/2010/wordprocessingDrawing" xmlns:wp="http://schemas.openxmlformats.org/drawingml/2006/wordprocessingDrawing" xmlns:w10="urn:schemas-microsoft-com:office:word" xmlns:w="http://schemas.openxmlformats.org/wordprocessingml/2006/main" xmlns:w14="http://schemas.microsoft.com/office/word/2010/wordml" xmlns:w15="http://schemas.microsoft.com/office/word/2012/wordml" xmlns:w16cid="http://schemas.microsoft.com/office/word/2016/wordml/cid" xmlns:w16se="http://schemas.microsoft.com/office/word/2015/wordml/symex" xmlns:wpg="http://schemas.microsoft.com/office/word/2010/wordprocessingGroup" xmlns:wpi="http://schemas.microsoft.com/office/word/2010/wordprocessingInk" xmlns:wne="http://schemas.microsoft.com/office/word/2006/wordml" xmlns:wps="http://schemas.microsoft.com/office/word/2010/wordprocessingShape" mc:Ignorable="w14 w15 w16se w16cid wp14">
   <w:footnote w:type="separator" w:id="-1">
     <w:p>
       <w:r>
@@ -3289,38 +4203,38 @@
 </file>
 
 <file path=word/header1.xml><?xml version="1.0" encoding="utf-8"?>
-<w:hdr xmlns:wpc="http://schemas.microsoft.com/office/word/2010/wordprocessingCanvas" xmlns:mc="http://schemas.openxmlformats.org/markup-compatibility/2006" xmlns:o="urn:schemas-microsoft-com:office:office" xmlns:r="http://schemas.openxmlformats.org/officeDocument/2006/relationships" xmlns:m="http://schemas.openxmlformats.org/officeDocument/2006/math" xmlns:v="urn:schemas-microsoft-com:vml" xmlns:wp14="http://schemas.microsoft.com/office/word/2010/wordprocessingDrawing" xmlns:wp="http://schemas.openxmlformats.org/drawingml/2006/wordprocessingDrawing" xmlns:w10="urn:schemas-microsoft-com:office:word" xmlns:w="http://schemas.openxmlformats.org/wordprocessingml/2006/main" xmlns:w14="http://schemas.microsoft.com/office/word/2010/wordml" xmlns:wpg="http://schemas.microsoft.com/office/word/2010/wordprocessingGroup" xmlns:wpi="http://schemas.microsoft.com/office/word/2010/wordprocessingInk" xmlns:wne="http://schemas.microsoft.com/office/word/2006/wordml" xmlns:wps="http://schemas.microsoft.com/office/word/2010/wordprocessingShape" mc:Ignorable="w14 wp14">
+<w:hdr xmlns:wpc="http://schemas.microsoft.com/office/word/2010/wordprocessingCanvas" xmlns:cx="http://schemas.microsoft.com/office/drawing/2014/chartex" xmlns:cx1="http://schemas.microsoft.com/office/drawing/2015/9/8/chartex" xmlns:cx2="http://schemas.microsoft.com/office/drawing/2015/10/21/chartex" xmlns:cx3="http://schemas.microsoft.com/office/drawing/2016/5/9/chartex" xmlns:cx4="http://schemas.microsoft.com/office/drawing/2016/5/10/chartex" xmlns:cx5="http://schemas.microsoft.com/office/drawing/2016/5/11/chartex" xmlns:cx6="http://schemas.microsoft.com/office/drawing/2016/5/12/chartex" xmlns:cx7="http://schemas.microsoft.com/office/drawing/2016/5/13/chartex" xmlns:cx8="http://schemas.microsoft.com/office/drawing/2016/5/14/chartex" xmlns:mc="http://schemas.openxmlformats.org/markup-compatibility/2006" xmlns:aink="http://schemas.microsoft.com/office/drawing/2016/ink" xmlns:am3d="http://schemas.microsoft.com/office/drawing/2017/model3d" xmlns:o="urn:schemas-microsoft-com:office:office" xmlns:r="http://schemas.openxmlformats.org/officeDocument/2006/relationships" xmlns:m="http://schemas.openxmlformats.org/officeDocument/2006/math" xmlns:v="urn:schemas-microsoft-com:vml" xmlns:wp14="http://schemas.microsoft.com/office/word/2010/wordprocessingDrawing" xmlns:wp="http://schemas.openxmlformats.org/drawingml/2006/wordprocessingDrawing" xmlns:w10="urn:schemas-microsoft-com:office:word" xmlns:w="http://schemas.openxmlformats.org/wordprocessingml/2006/main" xmlns:w14="http://schemas.microsoft.com/office/word/2010/wordml" xmlns:w15="http://schemas.microsoft.com/office/word/2012/wordml" xmlns:w16cid="http://schemas.microsoft.com/office/word/2016/wordml/cid" xmlns:w16se="http://schemas.microsoft.com/office/word/2015/wordml/symex" xmlns:wpg="http://schemas.microsoft.com/office/word/2010/wordprocessingGroup" xmlns:wpi="http://schemas.microsoft.com/office/word/2010/wordprocessingInk" xmlns:wne="http://schemas.microsoft.com/office/word/2006/wordml" xmlns:wps="http://schemas.microsoft.com/office/word/2010/wordprocessingShape" mc:Ignorable="w14 w15 w16se w16cid wp14">
   <w:p>
     <w:pPr>
-      <w:pStyle w:val="Header"/>
+      <w:pStyle w:val="En-tte"/>
     </w:pPr>
   </w:p>
 </w:hdr>
 </file>
 
 <file path=word/header2.xml><?xml version="1.0" encoding="utf-8"?>
-<w:hdr xmlns:wpc="http://schemas.microsoft.com/office/word/2010/wordprocessingCanvas" xmlns:mc="http://schemas.openxmlformats.org/markup-compatibility/2006" xmlns:o="urn:schemas-microsoft-com:office:office" xmlns:r="http://schemas.openxmlformats.org/officeDocument/2006/relationships" xmlns:m="http://schemas.openxmlformats.org/officeDocument/2006/math" xmlns:v="urn:schemas-microsoft-com:vml" xmlns:wp14="http://schemas.microsoft.com/office/word/2010/wordprocessingDrawing" xmlns:wp="http://schemas.openxmlformats.org/drawingml/2006/wordprocessingDrawing" xmlns:w10="urn:schemas-microsoft-com:office:word" xmlns:w="http://schemas.openxmlformats.org/wordprocessingml/2006/main" xmlns:w14="http://schemas.microsoft.com/office/word/2010/wordml" xmlns:wpg="http://schemas.microsoft.com/office/word/2010/wordprocessingGroup" xmlns:wpi="http://schemas.microsoft.com/office/word/2010/wordprocessingInk" xmlns:wne="http://schemas.microsoft.com/office/word/2006/wordml" xmlns:wps="http://schemas.microsoft.com/office/word/2010/wordprocessingShape" mc:Ignorable="w14 wp14">
+<w:hdr xmlns:wpc="http://schemas.microsoft.com/office/word/2010/wordprocessingCanvas" xmlns:cx="http://schemas.microsoft.com/office/drawing/2014/chartex" xmlns:cx1="http://schemas.microsoft.com/office/drawing/2015/9/8/chartex" xmlns:cx2="http://schemas.microsoft.com/office/drawing/2015/10/21/chartex" xmlns:cx3="http://schemas.microsoft.com/office/drawing/2016/5/9/chartex" xmlns:cx4="http://schemas.microsoft.com/office/drawing/2016/5/10/chartex" xmlns:cx5="http://schemas.microsoft.com/office/drawing/2016/5/11/chartex" xmlns:cx6="http://schemas.microsoft.com/office/drawing/2016/5/12/chartex" xmlns:cx7="http://schemas.microsoft.com/office/drawing/2016/5/13/chartex" xmlns:cx8="http://schemas.microsoft.com/office/drawing/2016/5/14/chartex" xmlns:mc="http://schemas.openxmlformats.org/markup-compatibility/2006" xmlns:aink="http://schemas.microsoft.com/office/drawing/2016/ink" xmlns:am3d="http://schemas.microsoft.com/office/drawing/2017/model3d" xmlns:o="urn:schemas-microsoft-com:office:office" xmlns:r="http://schemas.openxmlformats.org/officeDocument/2006/relationships" xmlns:m="http://schemas.openxmlformats.org/officeDocument/2006/math" xmlns:v="urn:schemas-microsoft-com:vml" xmlns:wp14="http://schemas.microsoft.com/office/word/2010/wordprocessingDrawing" xmlns:wp="http://schemas.openxmlformats.org/drawingml/2006/wordprocessingDrawing" xmlns:w10="urn:schemas-microsoft-com:office:word" xmlns:w="http://schemas.openxmlformats.org/wordprocessingml/2006/main" xmlns:w14="http://schemas.microsoft.com/office/word/2010/wordml" xmlns:w15="http://schemas.microsoft.com/office/word/2012/wordml" xmlns:w16cid="http://schemas.microsoft.com/office/word/2016/wordml/cid" xmlns:w16se="http://schemas.microsoft.com/office/word/2015/wordml/symex" xmlns:wpg="http://schemas.microsoft.com/office/word/2010/wordprocessingGroup" xmlns:wpi="http://schemas.microsoft.com/office/word/2010/wordprocessingInk" xmlns:wne="http://schemas.microsoft.com/office/word/2006/wordml" xmlns:wps="http://schemas.microsoft.com/office/word/2010/wordprocessingShape" mc:Ignorable="w14 w15 w16se w16cid wp14">
   <w:p>
     <w:pPr>
-      <w:pStyle w:val="Header"/>
+      <w:pStyle w:val="En-tte"/>
     </w:pPr>
   </w:p>
 </w:hdr>
 </file>
 
 <file path=word/header3.xml><?xml version="1.0" encoding="utf-8"?>
-<w:hdr xmlns:wpc="http://schemas.microsoft.com/office/word/2010/wordprocessingCanvas" xmlns:mc="http://schemas.openxmlformats.org/markup-compatibility/2006" xmlns:o="urn:schemas-microsoft-com:office:office" xmlns:r="http://schemas.openxmlformats.org/officeDocument/2006/relationships" xmlns:m="http://schemas.openxmlformats.org/officeDocument/2006/math" xmlns:v="urn:schemas-microsoft-com:vml" xmlns:wp14="http://schemas.microsoft.com/office/word/2010/wordprocessingDrawing" xmlns:wp="http://schemas.openxmlformats.org/drawingml/2006/wordprocessingDrawing" xmlns:w10="urn:schemas-microsoft-com:office:word" xmlns:w="http://schemas.openxmlformats.org/wordprocessingml/2006/main" xmlns:w14="http://schemas.microsoft.com/office/word/2010/wordml" xmlns:wpg="http://schemas.microsoft.com/office/word/2010/wordprocessingGroup" xmlns:wpi="http://schemas.microsoft.com/office/word/2010/wordprocessingInk" xmlns:wne="http://schemas.microsoft.com/office/word/2006/wordml" xmlns:wps="http://schemas.microsoft.com/office/word/2010/wordprocessingShape" mc:Ignorable="w14 wp14">
+<w:hdr xmlns:wpc="http://schemas.microsoft.com/office/word/2010/wordprocessingCanvas" xmlns:cx="http://schemas.microsoft.com/office/drawing/2014/chartex" xmlns:cx1="http://schemas.microsoft.com/office/drawing/2015/9/8/chartex" xmlns:cx2="http://schemas.microsoft.com/office/drawing/2015/10/21/chartex" xmlns:cx3="http://schemas.microsoft.com/office/drawing/2016/5/9/chartex" xmlns:cx4="http://schemas.microsoft.com/office/drawing/2016/5/10/chartex" xmlns:cx5="http://schemas.microsoft.com/office/drawing/2016/5/11/chartex" xmlns:cx6="http://schemas.microsoft.com/office/drawing/2016/5/12/chartex" xmlns:cx7="http://schemas.microsoft.com/office/drawing/2016/5/13/chartex" xmlns:cx8="http://schemas.microsoft.com/office/drawing/2016/5/14/chartex" xmlns:mc="http://schemas.openxmlformats.org/markup-compatibility/2006" xmlns:aink="http://schemas.microsoft.com/office/drawing/2016/ink" xmlns:am3d="http://schemas.microsoft.com/office/drawing/2017/model3d" xmlns:o="urn:schemas-microsoft-com:office:office" xmlns:r="http://schemas.openxmlformats.org/officeDocument/2006/relationships" xmlns:m="http://schemas.openxmlformats.org/officeDocument/2006/math" xmlns:v="urn:schemas-microsoft-com:vml" xmlns:wp14="http://schemas.microsoft.com/office/word/2010/wordprocessingDrawing" xmlns:wp="http://schemas.openxmlformats.org/drawingml/2006/wordprocessingDrawing" xmlns:w10="urn:schemas-microsoft-com:office:word" xmlns:w="http://schemas.openxmlformats.org/wordprocessingml/2006/main" xmlns:w14="http://schemas.microsoft.com/office/word/2010/wordml" xmlns:w15="http://schemas.microsoft.com/office/word/2012/wordml" xmlns:w16cid="http://schemas.microsoft.com/office/word/2016/wordml/cid" xmlns:w16se="http://schemas.microsoft.com/office/word/2015/wordml/symex" xmlns:wpg="http://schemas.microsoft.com/office/word/2010/wordprocessingGroup" xmlns:wpi="http://schemas.microsoft.com/office/word/2010/wordprocessingInk" xmlns:wne="http://schemas.microsoft.com/office/word/2006/wordml" xmlns:wps="http://schemas.microsoft.com/office/word/2010/wordprocessingShape" mc:Ignorable="w14 w15 w16se w16cid wp14">
   <w:p>
     <w:pPr>
-      <w:pStyle w:val="Header"/>
+      <w:pStyle w:val="En-tte"/>
     </w:pPr>
   </w:p>
 </w:hdr>
 </file>
 
 <file path=word/numbering.xml><?xml version="1.0" encoding="utf-8"?>
-<w:numbering xmlns:wpc="http://schemas.microsoft.com/office/word/2010/wordprocessingCanvas" xmlns:mc="http://schemas.openxmlformats.org/markup-compatibility/2006" xmlns:o="urn:schemas-microsoft-com:office:office" xmlns:r="http://schemas.openxmlformats.org/officeDocument/2006/relationships" xmlns:m="http://schemas.openxmlformats.org/officeDocument/2006/math" xmlns:v="urn:schemas-microsoft-com:vml" xmlns:wp14="http://schemas.microsoft.com/office/word/2010/wordprocessingDrawing" xmlns:wp="http://schemas.openxmlformats.org/drawingml/2006/wordprocessingDrawing" xmlns:w10="urn:schemas-microsoft-com:office:word" xmlns:w="http://schemas.openxmlformats.org/wordprocessingml/2006/main" xmlns:w14="http://schemas.microsoft.com/office/word/2010/wordml" xmlns:wpg="http://schemas.microsoft.com/office/word/2010/wordprocessingGroup" xmlns:wpi="http://schemas.microsoft.com/office/word/2010/wordprocessingInk" xmlns:wne="http://schemas.microsoft.com/office/word/2006/wordml" xmlns:wps="http://schemas.microsoft.com/office/word/2010/wordprocessingShape" mc:Ignorable="w14 wp14">
-  <w:abstractNum w:abstractNumId="0">
+<w:numbering xmlns:wpc="http://schemas.microsoft.com/office/word/2010/wordprocessingCanvas" xmlns:cx="http://schemas.microsoft.com/office/drawing/2014/chartex" xmlns:cx1="http://schemas.microsoft.com/office/drawing/2015/9/8/chartex" xmlns:cx2="http://schemas.microsoft.com/office/drawing/2015/10/21/chartex" xmlns:cx3="http://schemas.microsoft.com/office/drawing/2016/5/9/chartex" xmlns:cx4="http://schemas.microsoft.com/office/drawing/2016/5/10/chartex" xmlns:cx5="http://schemas.microsoft.com/office/drawing/2016/5/11/chartex" xmlns:cx6="http://schemas.microsoft.com/office/drawing/2016/5/12/chartex" xmlns:cx7="http://schemas.microsoft.com/office/drawing/2016/5/13/chartex" xmlns:cx8="http://schemas.microsoft.com/office/drawing/2016/5/14/chartex" xmlns:mc="http://schemas.openxmlformats.org/markup-compatibility/2006" xmlns:aink="http://schemas.microsoft.com/office/drawing/2016/ink" xmlns:am3d="http://schemas.microsoft.com/office/drawing/2017/model3d" xmlns:o="urn:schemas-microsoft-com:office:office" xmlns:r="http://schemas.openxmlformats.org/officeDocument/2006/relationships" xmlns:m="http://schemas.openxmlformats.org/officeDocument/2006/math" xmlns:v="urn:schemas-microsoft-com:vml" xmlns:wp14="http://schemas.microsoft.com/office/word/2010/wordprocessingDrawing" xmlns:wp="http://schemas.openxmlformats.org/drawingml/2006/wordprocessingDrawing" xmlns:w10="urn:schemas-microsoft-com:office:word" xmlns:w="http://schemas.openxmlformats.org/wordprocessingml/2006/main" xmlns:w14="http://schemas.microsoft.com/office/word/2010/wordml" xmlns:w15="http://schemas.microsoft.com/office/word/2012/wordml" xmlns:w16cid="http://schemas.microsoft.com/office/word/2016/wordml/cid" xmlns:w16se="http://schemas.microsoft.com/office/word/2015/wordml/symex" xmlns:wpg="http://schemas.microsoft.com/office/word/2010/wordprocessingGroup" xmlns:wpi="http://schemas.microsoft.com/office/word/2010/wordprocessingInk" xmlns:wne="http://schemas.microsoft.com/office/word/2006/wordml" xmlns:wps="http://schemas.microsoft.com/office/word/2010/wordprocessingShape" mc:Ignorable="w14 w15 w16se w16cid wp14">
+  <w:abstractNum w:abstractNumId="0" w15:restartNumberingAfterBreak="0">
     <w:nsid w:val="133D4BC0"/>
     <w:multiLevelType w:val="hybridMultilevel"/>
     <w:tmpl w:val="2E48DA7E"/>
@@ -3409,7 +4323,7 @@
       </w:pPr>
     </w:lvl>
   </w:abstractNum>
-  <w:abstractNum w:abstractNumId="1">
+  <w:abstractNum w:abstractNumId="1" w15:restartNumberingAfterBreak="0">
     <w:nsid w:val="163940A4"/>
     <w:multiLevelType w:val="hybridMultilevel"/>
     <w:tmpl w:val="43C8D616"/>
@@ -3522,7 +4436,7 @@
       </w:rPr>
     </w:lvl>
   </w:abstractNum>
-  <w:abstractNum w:abstractNumId="2">
+  <w:abstractNum w:abstractNumId="2" w15:restartNumberingAfterBreak="0">
     <w:nsid w:val="19B448F9"/>
     <w:multiLevelType w:val="hybridMultilevel"/>
     <w:tmpl w:val="C6845B54"/>
@@ -3634,7 +4548,120 @@
       </w:rPr>
     </w:lvl>
   </w:abstractNum>
-  <w:abstractNum w:abstractNumId="3">
+  <w:abstractNum w:abstractNumId="3" w15:restartNumberingAfterBreak="0">
+    <w:nsid w:val="1B9B2D8E"/>
+    <w:multiLevelType w:val="hybridMultilevel"/>
+    <w:tmpl w:val="9AC85FBE"/>
+    <w:lvl w:ilvl="0" w:tplc="04090001">
+      <w:start w:val="1"/>
+      <w:numFmt w:val="bullet"/>
+      <w:lvlText w:val=""/>
+      <w:lvlJc w:val="left"/>
+      <w:pPr>
+        <w:ind w:left="720" w:hanging="360"/>
+      </w:pPr>
+      <w:rPr>
+        <w:rFonts w:ascii="Symbol" w:hAnsi="Symbol" w:hint="default"/>
+      </w:rPr>
+    </w:lvl>
+    <w:lvl w:ilvl="1" w:tplc="04090003" w:tentative="1">
+      <w:start w:val="1"/>
+      <w:numFmt w:val="bullet"/>
+      <w:lvlText w:val="o"/>
+      <w:lvlJc w:val="left"/>
+      <w:pPr>
+        <w:ind w:left="1440" w:hanging="360"/>
+      </w:pPr>
+      <w:rPr>
+        <w:rFonts w:ascii="Courier New" w:hAnsi="Courier New" w:cs="Courier New" w:hint="default"/>
+      </w:rPr>
+    </w:lvl>
+    <w:lvl w:ilvl="2" w:tplc="04090005" w:tentative="1">
+      <w:start w:val="1"/>
+      <w:numFmt w:val="bullet"/>
+      <w:lvlText w:val=""/>
+      <w:lvlJc w:val="left"/>
+      <w:pPr>
+        <w:ind w:left="2160" w:hanging="360"/>
+      </w:pPr>
+      <w:rPr>
+        <w:rFonts w:ascii="Wingdings" w:hAnsi="Wingdings" w:hint="default"/>
+      </w:rPr>
+    </w:lvl>
+    <w:lvl w:ilvl="3" w:tplc="04090001" w:tentative="1">
+      <w:start w:val="1"/>
+      <w:numFmt w:val="bullet"/>
+      <w:lvlText w:val=""/>
+      <w:lvlJc w:val="left"/>
+      <w:pPr>
+        <w:ind w:left="2880" w:hanging="360"/>
+      </w:pPr>
+      <w:rPr>
+        <w:rFonts w:ascii="Symbol" w:hAnsi="Symbol" w:hint="default"/>
+      </w:rPr>
+    </w:lvl>
+    <w:lvl w:ilvl="4" w:tplc="04090003" w:tentative="1">
+      <w:start w:val="1"/>
+      <w:numFmt w:val="bullet"/>
+      <w:lvlText w:val="o"/>
+      <w:lvlJc w:val="left"/>
+      <w:pPr>
+        <w:ind w:left="3600" w:hanging="360"/>
+      </w:pPr>
+      <w:rPr>
+        <w:rFonts w:ascii="Courier New" w:hAnsi="Courier New" w:cs="Courier New" w:hint="default"/>
+      </w:rPr>
+    </w:lvl>
+    <w:lvl w:ilvl="5" w:tplc="04090005" w:tentative="1">
+      <w:start w:val="1"/>
+      <w:numFmt w:val="bullet"/>
+      <w:lvlText w:val=""/>
+      <w:lvlJc w:val="left"/>
+      <w:pPr>
+        <w:ind w:left="4320" w:hanging="360"/>
+      </w:pPr>
+      <w:rPr>
+        <w:rFonts w:ascii="Wingdings" w:hAnsi="Wingdings" w:hint="default"/>
+      </w:rPr>
+    </w:lvl>
+    <w:lvl w:ilvl="6" w:tplc="04090001" w:tentative="1">
+      <w:start w:val="1"/>
+      <w:numFmt w:val="bullet"/>
+      <w:lvlText w:val=""/>
+      <w:lvlJc w:val="left"/>
+      <w:pPr>
+        <w:ind w:left="5040" w:hanging="360"/>
+      </w:pPr>
+      <w:rPr>
+        <w:rFonts w:ascii="Symbol" w:hAnsi="Symbol" w:hint="default"/>
+      </w:rPr>
+    </w:lvl>
+    <w:lvl w:ilvl="7" w:tplc="04090003" w:tentative="1">
+      <w:start w:val="1"/>
+      <w:numFmt w:val="bullet"/>
+      <w:lvlText w:val="o"/>
+      <w:lvlJc w:val="left"/>
+      <w:pPr>
+        <w:ind w:left="5760" w:hanging="360"/>
+      </w:pPr>
+      <w:rPr>
+        <w:rFonts w:ascii="Courier New" w:hAnsi="Courier New" w:cs="Courier New" w:hint="default"/>
+      </w:rPr>
+    </w:lvl>
+    <w:lvl w:ilvl="8" w:tplc="04090005" w:tentative="1">
+      <w:start w:val="1"/>
+      <w:numFmt w:val="bullet"/>
+      <w:lvlText w:val=""/>
+      <w:lvlJc w:val="left"/>
+      <w:pPr>
+        <w:ind w:left="6480" w:hanging="360"/>
+      </w:pPr>
+      <w:rPr>
+        <w:rFonts w:ascii="Wingdings" w:hAnsi="Wingdings" w:hint="default"/>
+      </w:rPr>
+    </w:lvl>
+  </w:abstractNum>
+  <w:abstractNum w:abstractNumId="4" w15:restartNumberingAfterBreak="0">
     <w:nsid w:val="30020870"/>
     <w:multiLevelType w:val="hybridMultilevel"/>
     <w:tmpl w:val="2F1A7B00"/>
@@ -3747,7 +4774,346 @@
       </w:rPr>
     </w:lvl>
   </w:abstractNum>
-  <w:abstractNum w:abstractNumId="4">
+  <w:abstractNum w:abstractNumId="5" w15:restartNumberingAfterBreak="0">
+    <w:nsid w:val="48DB42FF"/>
+    <w:multiLevelType w:val="hybridMultilevel"/>
+    <w:tmpl w:val="F3907890"/>
+    <w:lvl w:ilvl="0" w:tplc="04090001">
+      <w:start w:val="1"/>
+      <w:numFmt w:val="bullet"/>
+      <w:lvlText w:val=""/>
+      <w:lvlJc w:val="left"/>
+      <w:pPr>
+        <w:ind w:left="720" w:hanging="360"/>
+      </w:pPr>
+      <w:rPr>
+        <w:rFonts w:ascii="Symbol" w:hAnsi="Symbol" w:hint="default"/>
+      </w:rPr>
+    </w:lvl>
+    <w:lvl w:ilvl="1" w:tplc="04090003" w:tentative="1">
+      <w:start w:val="1"/>
+      <w:numFmt w:val="bullet"/>
+      <w:lvlText w:val="o"/>
+      <w:lvlJc w:val="left"/>
+      <w:pPr>
+        <w:ind w:left="1440" w:hanging="360"/>
+      </w:pPr>
+      <w:rPr>
+        <w:rFonts w:ascii="Courier New" w:hAnsi="Courier New" w:cs="Courier New" w:hint="default"/>
+      </w:rPr>
+    </w:lvl>
+    <w:lvl w:ilvl="2" w:tplc="04090005" w:tentative="1">
+      <w:start w:val="1"/>
+      <w:numFmt w:val="bullet"/>
+      <w:lvlText w:val=""/>
+      <w:lvlJc w:val="left"/>
+      <w:pPr>
+        <w:ind w:left="2160" w:hanging="360"/>
+      </w:pPr>
+      <w:rPr>
+        <w:rFonts w:ascii="Wingdings" w:hAnsi="Wingdings" w:hint="default"/>
+      </w:rPr>
+    </w:lvl>
+    <w:lvl w:ilvl="3" w:tplc="04090001" w:tentative="1">
+      <w:start w:val="1"/>
+      <w:numFmt w:val="bullet"/>
+      <w:lvlText w:val=""/>
+      <w:lvlJc w:val="left"/>
+      <w:pPr>
+        <w:ind w:left="2880" w:hanging="360"/>
+      </w:pPr>
+      <w:rPr>
+        <w:rFonts w:ascii="Symbol" w:hAnsi="Symbol" w:hint="default"/>
+      </w:rPr>
+    </w:lvl>
+    <w:lvl w:ilvl="4" w:tplc="04090003" w:tentative="1">
+      <w:start w:val="1"/>
+      <w:numFmt w:val="bullet"/>
+      <w:lvlText w:val="o"/>
+      <w:lvlJc w:val="left"/>
+      <w:pPr>
+        <w:ind w:left="3600" w:hanging="360"/>
+      </w:pPr>
+      <w:rPr>
+        <w:rFonts w:ascii="Courier New" w:hAnsi="Courier New" w:cs="Courier New" w:hint="default"/>
+      </w:rPr>
+    </w:lvl>
+    <w:lvl w:ilvl="5" w:tplc="04090005" w:tentative="1">
+      <w:start w:val="1"/>
+      <w:numFmt w:val="bullet"/>
+      <w:lvlText w:val=""/>
+      <w:lvlJc w:val="left"/>
+      <w:pPr>
+        <w:ind w:left="4320" w:hanging="360"/>
+      </w:pPr>
+      <w:rPr>
+        <w:rFonts w:ascii="Wingdings" w:hAnsi="Wingdings" w:hint="default"/>
+      </w:rPr>
+    </w:lvl>
+    <w:lvl w:ilvl="6" w:tplc="04090001" w:tentative="1">
+      <w:start w:val="1"/>
+      <w:numFmt w:val="bullet"/>
+      <w:lvlText w:val=""/>
+      <w:lvlJc w:val="left"/>
+      <w:pPr>
+        <w:ind w:left="5040" w:hanging="360"/>
+      </w:pPr>
+      <w:rPr>
+        <w:rFonts w:ascii="Symbol" w:hAnsi="Symbol" w:hint="default"/>
+      </w:rPr>
+    </w:lvl>
+    <w:lvl w:ilvl="7" w:tplc="04090003" w:tentative="1">
+      <w:start w:val="1"/>
+      <w:numFmt w:val="bullet"/>
+      <w:lvlText w:val="o"/>
+      <w:lvlJc w:val="left"/>
+      <w:pPr>
+        <w:ind w:left="5760" w:hanging="360"/>
+      </w:pPr>
+      <w:rPr>
+        <w:rFonts w:ascii="Courier New" w:hAnsi="Courier New" w:cs="Courier New" w:hint="default"/>
+      </w:rPr>
+    </w:lvl>
+    <w:lvl w:ilvl="8" w:tplc="04090005" w:tentative="1">
+      <w:start w:val="1"/>
+      <w:numFmt w:val="bullet"/>
+      <w:lvlText w:val=""/>
+      <w:lvlJc w:val="left"/>
+      <w:pPr>
+        <w:ind w:left="6480" w:hanging="360"/>
+      </w:pPr>
+      <w:rPr>
+        <w:rFonts w:ascii="Wingdings" w:hAnsi="Wingdings" w:hint="default"/>
+      </w:rPr>
+    </w:lvl>
+  </w:abstractNum>
+  <w:abstractNum w:abstractNumId="6" w15:restartNumberingAfterBreak="0">
+    <w:nsid w:val="607F3580"/>
+    <w:multiLevelType w:val="hybridMultilevel"/>
+    <w:tmpl w:val="6DFCCF88"/>
+    <w:lvl w:ilvl="0" w:tplc="04090001">
+      <w:start w:val="1"/>
+      <w:numFmt w:val="bullet"/>
+      <w:lvlText w:val=""/>
+      <w:lvlJc w:val="left"/>
+      <w:pPr>
+        <w:ind w:left="720" w:hanging="360"/>
+      </w:pPr>
+      <w:rPr>
+        <w:rFonts w:ascii="Symbol" w:hAnsi="Symbol" w:hint="default"/>
+      </w:rPr>
+    </w:lvl>
+    <w:lvl w:ilvl="1" w:tplc="04090003" w:tentative="1">
+      <w:start w:val="1"/>
+      <w:numFmt w:val="bullet"/>
+      <w:lvlText w:val="o"/>
+      <w:lvlJc w:val="left"/>
+      <w:pPr>
+        <w:ind w:left="1440" w:hanging="360"/>
+      </w:pPr>
+      <w:rPr>
+        <w:rFonts w:ascii="Courier New" w:hAnsi="Courier New" w:cs="Courier New" w:hint="default"/>
+      </w:rPr>
+    </w:lvl>
+    <w:lvl w:ilvl="2" w:tplc="04090005" w:tentative="1">
+      <w:start w:val="1"/>
+      <w:numFmt w:val="bullet"/>
+      <w:lvlText w:val=""/>
+      <w:lvlJc w:val="left"/>
+      <w:pPr>
+        <w:ind w:left="2160" w:hanging="360"/>
+      </w:pPr>
+      <w:rPr>
+        <w:rFonts w:ascii="Wingdings" w:hAnsi="Wingdings" w:hint="default"/>
+      </w:rPr>
+    </w:lvl>
+    <w:lvl w:ilvl="3" w:tplc="04090001" w:tentative="1">
+      <w:start w:val="1"/>
+      <w:numFmt w:val="bullet"/>
+      <w:lvlText w:val=""/>
+      <w:lvlJc w:val="left"/>
+      <w:pPr>
+        <w:ind w:left="2880" w:hanging="360"/>
+      </w:pPr>
+      <w:rPr>
+        <w:rFonts w:ascii="Symbol" w:hAnsi="Symbol" w:hint="default"/>
+      </w:rPr>
+    </w:lvl>
+    <w:lvl w:ilvl="4" w:tplc="04090003" w:tentative="1">
+      <w:start w:val="1"/>
+      <w:numFmt w:val="bullet"/>
+      <w:lvlText w:val="o"/>
+      <w:lvlJc w:val="left"/>
+      <w:pPr>
+        <w:ind w:left="3600" w:hanging="360"/>
+      </w:pPr>
+      <w:rPr>
+        <w:rFonts w:ascii="Courier New" w:hAnsi="Courier New" w:cs="Courier New" w:hint="default"/>
+      </w:rPr>
+    </w:lvl>
+    <w:lvl w:ilvl="5" w:tplc="04090005" w:tentative="1">
+      <w:start w:val="1"/>
+      <w:numFmt w:val="bullet"/>
+      <w:lvlText w:val=""/>
+      <w:lvlJc w:val="left"/>
+      <w:pPr>
+        <w:ind w:left="4320" w:hanging="360"/>
+      </w:pPr>
+      <w:rPr>
+        <w:rFonts w:ascii="Wingdings" w:hAnsi="Wingdings" w:hint="default"/>
+      </w:rPr>
+    </w:lvl>
+    <w:lvl w:ilvl="6" w:tplc="04090001" w:tentative="1">
+      <w:start w:val="1"/>
+      <w:numFmt w:val="bullet"/>
+      <w:lvlText w:val=""/>
+      <w:lvlJc w:val="left"/>
+      <w:pPr>
+        <w:ind w:left="5040" w:hanging="360"/>
+      </w:pPr>
+      <w:rPr>
+        <w:rFonts w:ascii="Symbol" w:hAnsi="Symbol" w:hint="default"/>
+      </w:rPr>
+    </w:lvl>
+    <w:lvl w:ilvl="7" w:tplc="04090003" w:tentative="1">
+      <w:start w:val="1"/>
+      <w:numFmt w:val="bullet"/>
+      <w:lvlText w:val="o"/>
+      <w:lvlJc w:val="left"/>
+      <w:pPr>
+        <w:ind w:left="5760" w:hanging="360"/>
+      </w:pPr>
+      <w:rPr>
+        <w:rFonts w:ascii="Courier New" w:hAnsi="Courier New" w:cs="Courier New" w:hint="default"/>
+      </w:rPr>
+    </w:lvl>
+    <w:lvl w:ilvl="8" w:tplc="04090005" w:tentative="1">
+      <w:start w:val="1"/>
+      <w:numFmt w:val="bullet"/>
+      <w:lvlText w:val=""/>
+      <w:lvlJc w:val="left"/>
+      <w:pPr>
+        <w:ind w:left="6480" w:hanging="360"/>
+      </w:pPr>
+      <w:rPr>
+        <w:rFonts w:ascii="Wingdings" w:hAnsi="Wingdings" w:hint="default"/>
+      </w:rPr>
+    </w:lvl>
+  </w:abstractNum>
+  <w:abstractNum w:abstractNumId="7" w15:restartNumberingAfterBreak="0">
+    <w:nsid w:val="6EE644E0"/>
+    <w:multiLevelType w:val="hybridMultilevel"/>
+    <w:tmpl w:val="00A04DDE"/>
+    <w:lvl w:ilvl="0" w:tplc="04090001">
+      <w:start w:val="1"/>
+      <w:numFmt w:val="bullet"/>
+      <w:lvlText w:val=""/>
+      <w:lvlJc w:val="left"/>
+      <w:pPr>
+        <w:ind w:left="720" w:hanging="360"/>
+      </w:pPr>
+      <w:rPr>
+        <w:rFonts w:ascii="Symbol" w:hAnsi="Symbol" w:hint="default"/>
+      </w:rPr>
+    </w:lvl>
+    <w:lvl w:ilvl="1" w:tplc="04090003" w:tentative="1">
+      <w:start w:val="1"/>
+      <w:numFmt w:val="bullet"/>
+      <w:lvlText w:val="o"/>
+      <w:lvlJc w:val="left"/>
+      <w:pPr>
+        <w:ind w:left="1440" w:hanging="360"/>
+      </w:pPr>
+      <w:rPr>
+        <w:rFonts w:ascii="Courier New" w:hAnsi="Courier New" w:cs="Courier New" w:hint="default"/>
+      </w:rPr>
+    </w:lvl>
+    <w:lvl w:ilvl="2" w:tplc="04090005" w:tentative="1">
+      <w:start w:val="1"/>
+      <w:numFmt w:val="bullet"/>
+      <w:lvlText w:val=""/>
+      <w:lvlJc w:val="left"/>
+      <w:pPr>
+        <w:ind w:left="2160" w:hanging="360"/>
+      </w:pPr>
+      <w:rPr>
+        <w:rFonts w:ascii="Wingdings" w:hAnsi="Wingdings" w:hint="default"/>
+      </w:rPr>
+    </w:lvl>
+    <w:lvl w:ilvl="3" w:tplc="04090001" w:tentative="1">
+      <w:start w:val="1"/>
+      <w:numFmt w:val="bullet"/>
+      <w:lvlText w:val=""/>
+      <w:lvlJc w:val="left"/>
+      <w:pPr>
+        <w:ind w:left="2880" w:hanging="360"/>
+      </w:pPr>
+      <w:rPr>
+        <w:rFonts w:ascii="Symbol" w:hAnsi="Symbol" w:hint="default"/>
+      </w:rPr>
+    </w:lvl>
+    <w:lvl w:ilvl="4" w:tplc="04090003" w:tentative="1">
+      <w:start w:val="1"/>
+      <w:numFmt w:val="bullet"/>
+      <w:lvlText w:val="o"/>
+      <w:lvlJc w:val="left"/>
+      <w:pPr>
+        <w:ind w:left="3600" w:hanging="360"/>
+      </w:pPr>
+      <w:rPr>
+        <w:rFonts w:ascii="Courier New" w:hAnsi="Courier New" w:cs="Courier New" w:hint="default"/>
+      </w:rPr>
+    </w:lvl>
+    <w:lvl w:ilvl="5" w:tplc="04090005" w:tentative="1">
+      <w:start w:val="1"/>
+      <w:numFmt w:val="bullet"/>
+      <w:lvlText w:val=""/>
+      <w:lvlJc w:val="left"/>
+      <w:pPr>
+        <w:ind w:left="4320" w:hanging="360"/>
+      </w:pPr>
+      <w:rPr>
+        <w:rFonts w:ascii="Wingdings" w:hAnsi="Wingdings" w:hint="default"/>
+      </w:rPr>
+    </w:lvl>
+    <w:lvl w:ilvl="6" w:tplc="04090001" w:tentative="1">
+      <w:start w:val="1"/>
+      <w:numFmt w:val="bullet"/>
+      <w:lvlText w:val=""/>
+      <w:lvlJc w:val="left"/>
+      <w:pPr>
+        <w:ind w:left="5040" w:hanging="360"/>
+      </w:pPr>
+      <w:rPr>
+        <w:rFonts w:ascii="Symbol" w:hAnsi="Symbol" w:hint="default"/>
+      </w:rPr>
+    </w:lvl>
+    <w:lvl w:ilvl="7" w:tplc="04090003" w:tentative="1">
+      <w:start w:val="1"/>
+      <w:numFmt w:val="bullet"/>
+      <w:lvlText w:val="o"/>
+      <w:lvlJc w:val="left"/>
+      <w:pPr>
+        <w:ind w:left="5760" w:hanging="360"/>
+      </w:pPr>
+      <w:rPr>
+        <w:rFonts w:ascii="Courier New" w:hAnsi="Courier New" w:cs="Courier New" w:hint="default"/>
+      </w:rPr>
+    </w:lvl>
+    <w:lvl w:ilvl="8" w:tplc="04090005" w:tentative="1">
+      <w:start w:val="1"/>
+      <w:numFmt w:val="bullet"/>
+      <w:lvlText w:val=""/>
+      <w:lvlJc w:val="left"/>
+      <w:pPr>
+        <w:ind w:left="6480" w:hanging="360"/>
+      </w:pPr>
+      <w:rPr>
+        <w:rFonts w:ascii="Wingdings" w:hAnsi="Wingdings" w:hint="default"/>
+      </w:rPr>
+    </w:lvl>
+  </w:abstractNum>
+  <w:abstractNum w:abstractNumId="8" w15:restartNumberingAfterBreak="0">
     <w:nsid w:val="6FB66E60"/>
     <w:multiLevelType w:val="hybridMultilevel"/>
     <w:tmpl w:val="40E88198"/>
@@ -3867,19 +5233,31 @@
     <w:abstractNumId w:val="0"/>
   </w:num>
   <w:num w:numId="3">
-    <w:abstractNumId w:val="3"/>
+    <w:abstractNumId w:val="4"/>
   </w:num>
   <w:num w:numId="4">
     <w:abstractNumId w:val="1"/>
   </w:num>
   <w:num w:numId="5">
-    <w:abstractNumId w:val="4"/>
+    <w:abstractNumId w:val="8"/>
+  </w:num>
+  <w:num w:numId="6">
+    <w:abstractNumId w:val="6"/>
+  </w:num>
+  <w:num w:numId="7">
+    <w:abstractNumId w:val="7"/>
+  </w:num>
+  <w:num w:numId="8">
+    <w:abstractNumId w:val="5"/>
+  </w:num>
+  <w:num w:numId="9">
+    <w:abstractNumId w:val="3"/>
   </w:num>
 </w:numbering>
 </file>
 
 <file path=word/styles.xml><?xml version="1.0" encoding="utf-8"?>
-<w:styles xmlns:mc="http://schemas.openxmlformats.org/markup-compatibility/2006" xmlns:r="http://schemas.openxmlformats.org/officeDocument/2006/relationships" xmlns:w="http://schemas.openxmlformats.org/wordprocessingml/2006/main" xmlns:w14="http://schemas.microsoft.com/office/word/2010/wordml" mc:Ignorable="w14">
+<w:styles xmlns:mc="http://schemas.openxmlformats.org/markup-compatibility/2006" xmlns:r="http://schemas.openxmlformats.org/officeDocument/2006/relationships" xmlns:w="http://schemas.openxmlformats.org/wordprocessingml/2006/main" xmlns:w14="http://schemas.microsoft.com/office/word/2010/wordml" xmlns:w15="http://schemas.microsoft.com/office/word/2012/wordml" xmlns:w16cid="http://schemas.microsoft.com/office/word/2016/wordml/cid" xmlns:w16se="http://schemas.microsoft.com/office/word/2015/wordml/symex" mc:Ignorable="w14 w15 w16se w16cid">
   <w:docDefaults>
     <w:rPrDefault>
       <w:rPr>
@@ -3891,154 +5269,392 @@
     </w:rPrDefault>
     <w:pPrDefault/>
   </w:docDefaults>
-  <w:latentStyles w:defLockedState="0" w:defUIPriority="99" w:defSemiHidden="1" w:defUnhideWhenUsed="1" w:defQFormat="0" w:count="267">
-    <w:lsdException w:name="Normal" w:semiHidden="0" w:uiPriority="0" w:unhideWhenUsed="0" w:qFormat="1"/>
-    <w:lsdException w:name="heading 1" w:semiHidden="0" w:uiPriority="9" w:unhideWhenUsed="0" w:qFormat="1"/>
-    <w:lsdException w:name="heading 2" w:uiPriority="9" w:qFormat="1"/>
-    <w:lsdException w:name="heading 3" w:uiPriority="9" w:qFormat="1"/>
-    <w:lsdException w:name="heading 4" w:uiPriority="9" w:qFormat="1"/>
-    <w:lsdException w:name="heading 5" w:uiPriority="9" w:qFormat="1"/>
-    <w:lsdException w:name="heading 6" w:uiPriority="9" w:qFormat="1"/>
-    <w:lsdException w:name="heading 7" w:uiPriority="9" w:qFormat="1"/>
-    <w:lsdException w:name="heading 8" w:uiPriority="9" w:qFormat="1"/>
-    <w:lsdException w:name="heading 9" w:uiPriority="9" w:qFormat="1"/>
-    <w:lsdException w:name="toc 1" w:uiPriority="39"/>
-    <w:lsdException w:name="toc 2" w:uiPriority="39"/>
-    <w:lsdException w:name="toc 3" w:uiPriority="39"/>
-    <w:lsdException w:name="toc 4" w:uiPriority="39"/>
-    <w:lsdException w:name="toc 5" w:uiPriority="39"/>
-    <w:lsdException w:name="toc 6" w:uiPriority="39"/>
-    <w:lsdException w:name="toc 7" w:uiPriority="39"/>
-    <w:lsdException w:name="toc 8" w:uiPriority="39"/>
-    <w:lsdException w:name="toc 9" w:uiPriority="39"/>
-    <w:lsdException w:name="caption" w:uiPriority="35" w:qFormat="1"/>
-    <w:lsdException w:name="Title" w:semiHidden="0" w:uiPriority="10" w:unhideWhenUsed="0" w:qFormat="1"/>
-    <w:lsdException w:name="Default Paragraph Font" w:uiPriority="1"/>
-    <w:lsdException w:name="Subtitle" w:semiHidden="0" w:uiPriority="11" w:unhideWhenUsed="0" w:qFormat="1"/>
-    <w:lsdException w:name="Strong" w:semiHidden="0" w:uiPriority="22" w:unhideWhenUsed="0" w:qFormat="1"/>
-    <w:lsdException w:name="Emphasis" w:semiHidden="0" w:uiPriority="20" w:unhideWhenUsed="0" w:qFormat="1"/>
-    <w:lsdException w:name="Table Grid" w:semiHidden="0" w:uiPriority="59" w:unhideWhenUsed="0"/>
-    <w:lsdException w:name="Placeholder Text" w:unhideWhenUsed="0"/>
-    <w:lsdException w:name="No Spacing" w:semiHidden="0" w:uiPriority="1" w:unhideWhenUsed="0" w:qFormat="1"/>
-    <w:lsdException w:name="Light Shading" w:semiHidden="0" w:uiPriority="60" w:unhideWhenUsed="0"/>
-    <w:lsdException w:name="Light List" w:semiHidden="0" w:uiPriority="61" w:unhideWhenUsed="0"/>
-    <w:lsdException w:name="Light Grid" w:semiHidden="0" w:uiPriority="62" w:unhideWhenUsed="0"/>
-    <w:lsdException w:name="Medium Shading 1" w:semiHidden="0" w:uiPriority="63" w:unhideWhenUsed="0"/>
-    <w:lsdException w:name="Medium Shading 2" w:semiHidden="0" w:uiPriority="64" w:unhideWhenUsed="0"/>
-    <w:lsdException w:name="Medium List 1" w:semiHidden="0" w:uiPriority="65" w:unhideWhenUsed="0"/>
-    <w:lsdException w:name="Medium List 2" w:semiHidden="0" w:uiPriority="66" w:unhideWhenUsed="0"/>
-    <w:lsdException w:name="Medium Grid 1" w:semiHidden="0" w:uiPriority="67" w:unhideWhenUsed="0"/>
-    <w:lsdException w:name="Medium Grid 2" w:semiHidden="0" w:uiPriority="68" w:unhideWhenUsed="0"/>
-    <w:lsdException w:name="Medium Grid 3" w:semiHidden="0" w:uiPriority="69" w:unhideWhenUsed="0"/>
-    <w:lsdException w:name="Dark List" w:semiHidden="0" w:uiPriority="70" w:unhideWhenUsed="0"/>
-    <w:lsdException w:name="Colorful Shading" w:semiHidden="0" w:uiPriority="71" w:unhideWhenUsed="0"/>
-    <w:lsdException w:name="Colorful List" w:semiHidden="0" w:uiPriority="72" w:unhideWhenUsed="0"/>
-    <w:lsdException w:name="Colorful Grid" w:semiHidden="0" w:uiPriority="73" w:unhideWhenUsed="0"/>
-    <w:lsdException w:name="Light Shading Accent 1" w:semiHidden="0" w:uiPriority="60" w:unhideWhenUsed="0"/>
-    <w:lsdException w:name="Light List Accent 1" w:semiHidden="0" w:uiPriority="61" w:unhideWhenUsed="0"/>
-    <w:lsdException w:name="Light Grid Accent 1" w:semiHidden="0" w:uiPriority="62" w:unhideWhenUsed="0"/>
-    <w:lsdException w:name="Medium Shading 1 Accent 1" w:semiHidden="0" w:uiPriority="63" w:unhideWhenUsed="0"/>
-    <w:lsdException w:name="Medium Shading 2 Accent 1" w:semiHidden="0" w:uiPriority="64" w:unhideWhenUsed="0"/>
-    <w:lsdException w:name="Medium List 1 Accent 1" w:semiHidden="0" w:uiPriority="65" w:unhideWhenUsed="0"/>
-    <w:lsdException w:name="Revision" w:unhideWhenUsed="0"/>
-    <w:lsdException w:name="List Paragraph" w:semiHidden="0" w:uiPriority="34" w:unhideWhenUsed="0" w:qFormat="1"/>
-    <w:lsdException w:name="Quote" w:semiHidden="0" w:uiPriority="29" w:unhideWhenUsed="0" w:qFormat="1"/>
-    <w:lsdException w:name="Intense Quote" w:semiHidden="0" w:uiPriority="30" w:unhideWhenUsed="0" w:qFormat="1"/>
-    <w:lsdException w:name="Medium List 2 Accent 1" w:semiHidden="0" w:uiPriority="66" w:unhideWhenUsed="0"/>
-    <w:lsdException w:name="Medium Grid 1 Accent 1" w:semiHidden="0" w:uiPriority="67" w:unhideWhenUsed="0"/>
-    <w:lsdException w:name="Medium Grid 2 Accent 1" w:semiHidden="0" w:uiPriority="68" w:unhideWhenUsed="0"/>
-    <w:lsdException w:name="Medium Grid 3 Accent 1" w:semiHidden="0" w:uiPriority="69" w:unhideWhenUsed="0"/>
-    <w:lsdException w:name="Dark List Accent 1" w:semiHidden="0" w:uiPriority="70" w:unhideWhenUsed="0"/>
-    <w:lsdException w:name="Colorful Shading Accent 1" w:semiHidden="0" w:uiPriority="71" w:unhideWhenUsed="0"/>
-    <w:lsdException w:name="Colorful List Accent 1" w:semiHidden="0" w:uiPriority="72" w:unhideWhenUsed="0"/>
-    <w:lsdException w:name="Colorful Grid Accent 1" w:semiHidden="0" w:uiPriority="73" w:unhideWhenUsed="0"/>
-    <w:lsdException w:name="Light Shading Accent 2" w:semiHidden="0" w:uiPriority="60" w:unhideWhenUsed="0"/>
-    <w:lsdException w:name="Light List Accent 2" w:semiHidden="0" w:uiPriority="61" w:unhideWhenUsed="0"/>
-    <w:lsdException w:name="Light Grid Accent 2" w:semiHidden="0" w:uiPriority="62" w:unhideWhenUsed="0"/>
-    <w:lsdException w:name="Medium Shading 1 Accent 2" w:semiHidden="0" w:uiPriority="63" w:unhideWhenUsed="0"/>
-    <w:lsdException w:name="Medium Shading 2 Accent 2" w:semiHidden="0" w:uiPriority="64" w:unhideWhenUsed="0"/>
-    <w:lsdException w:name="Medium List 1 Accent 2" w:semiHidden="0" w:uiPriority="65" w:unhideWhenUsed="0"/>
-    <w:lsdException w:name="Medium List 2 Accent 2" w:semiHidden="0" w:uiPriority="66" w:unhideWhenUsed="0"/>
-    <w:lsdException w:name="Medium Grid 1 Accent 2" w:semiHidden="0" w:uiPriority="67" w:unhideWhenUsed="0"/>
-    <w:lsdException w:name="Medium Grid 2 Accent 2" w:semiHidden="0" w:uiPriority="68" w:unhideWhenUsed="0"/>
-    <w:lsdException w:name="Medium Grid 3 Accent 2" w:semiHidden="0" w:uiPriority="69" w:unhideWhenUsed="0"/>
-    <w:lsdException w:name="Dark List Accent 2" w:semiHidden="0" w:uiPriority="70" w:unhideWhenUsed="0"/>
-    <w:lsdException w:name="Colorful Shading Accent 2" w:semiHidden="0" w:uiPriority="71" w:unhideWhenUsed="0"/>
-    <w:lsdException w:name="Colorful List Accent 2" w:semiHidden="0" w:uiPriority="72" w:unhideWhenUsed="0"/>
-    <w:lsdException w:name="Colorful Grid Accent 2" w:semiHidden="0" w:uiPriority="73" w:unhideWhenUsed="0"/>
-    <w:lsdException w:name="Light Shading Accent 3" w:semiHidden="0" w:uiPriority="60" w:unhideWhenUsed="0"/>
-    <w:lsdException w:name="Light List Accent 3" w:semiHidden="0" w:uiPriority="61" w:unhideWhenUsed="0"/>
-    <w:lsdException w:name="Light Grid Accent 3" w:semiHidden="0" w:uiPriority="62" w:unhideWhenUsed="0"/>
-    <w:lsdException w:name="Medium Shading 1 Accent 3" w:semiHidden="0" w:uiPriority="63" w:unhideWhenUsed="0"/>
-    <w:lsdException w:name="Medium Shading 2 Accent 3" w:semiHidden="0" w:uiPriority="64" w:unhideWhenUsed="0"/>
-    <w:lsdException w:name="Medium List 1 Accent 3" w:semiHidden="0" w:uiPriority="65" w:unhideWhenUsed="0"/>
-    <w:lsdException w:name="Medium List 2 Accent 3" w:semiHidden="0" w:uiPriority="66" w:unhideWhenUsed="0"/>
-    <w:lsdException w:name="Medium Grid 1 Accent 3" w:semiHidden="0" w:uiPriority="67" w:unhideWhenUsed="0"/>
-    <w:lsdException w:name="Medium Grid 2 Accent 3" w:semiHidden="0" w:uiPriority="68" w:unhideWhenUsed="0"/>
-    <w:lsdException w:name="Medium Grid 3 Accent 3" w:semiHidden="0" w:uiPriority="69" w:unhideWhenUsed="0"/>
-    <w:lsdException w:name="Dark List Accent 3" w:semiHidden="0" w:uiPriority="70" w:unhideWhenUsed="0"/>
-    <w:lsdException w:name="Colorful Shading Accent 3" w:semiHidden="0" w:uiPriority="71" w:unhideWhenUsed="0"/>
-    <w:lsdException w:name="Colorful List Accent 3" w:semiHidden="0" w:uiPriority="72" w:unhideWhenUsed="0"/>
-    <w:lsdException w:name="Colorful Grid Accent 3" w:semiHidden="0" w:uiPriority="73" w:unhideWhenUsed="0"/>
-    <w:lsdException w:name="Light Shading Accent 4" w:semiHidden="0" w:uiPriority="60" w:unhideWhenUsed="0"/>
-    <w:lsdException w:name="Light List Accent 4" w:semiHidden="0" w:uiPriority="61" w:unhideWhenUsed="0"/>
-    <w:lsdException w:name="Light Grid Accent 4" w:semiHidden="0" w:uiPriority="62" w:unhideWhenUsed="0"/>
-    <w:lsdException w:name="Medium Shading 1 Accent 4" w:semiHidden="0" w:uiPriority="63" w:unhideWhenUsed="0"/>
-    <w:lsdException w:name="Medium Shading 2 Accent 4" w:semiHidden="0" w:uiPriority="64" w:unhideWhenUsed="0"/>
-    <w:lsdException w:name="Medium List 1 Accent 4" w:semiHidden="0" w:uiPriority="65" w:unhideWhenUsed="0"/>
-    <w:lsdException w:name="Medium List 2 Accent 4" w:semiHidden="0" w:uiPriority="66" w:unhideWhenUsed="0"/>
-    <w:lsdException w:name="Medium Grid 1 Accent 4" w:semiHidden="0" w:uiPriority="67" w:unhideWhenUsed="0"/>
-    <w:lsdException w:name="Medium Grid 2 Accent 4" w:semiHidden="0" w:uiPriority="68" w:unhideWhenUsed="0"/>
-    <w:lsdException w:name="Medium Grid 3 Accent 4" w:semiHidden="0" w:uiPriority="69" w:unhideWhenUsed="0"/>
-    <w:lsdException w:name="Dark List Accent 4" w:semiHidden="0" w:uiPriority="70" w:unhideWhenUsed="0"/>
-    <w:lsdException w:name="Colorful Shading Accent 4" w:semiHidden="0" w:uiPriority="71" w:unhideWhenUsed="0"/>
-    <w:lsdException w:name="Colorful List Accent 4" w:semiHidden="0" w:uiPriority="72" w:unhideWhenUsed="0"/>
-    <w:lsdException w:name="Colorful Grid Accent 4" w:semiHidden="0" w:uiPriority="73" w:unhideWhenUsed="0"/>
-    <w:lsdException w:name="Light Shading Accent 5" w:semiHidden="0" w:uiPriority="60" w:unhideWhenUsed="0"/>
-    <w:lsdException w:name="Light List Accent 5" w:semiHidden="0" w:uiPriority="61" w:unhideWhenUsed="0"/>
-    <w:lsdException w:name="Light Grid Accent 5" w:semiHidden="0" w:uiPriority="62" w:unhideWhenUsed="0"/>
-    <w:lsdException w:name="Medium Shading 1 Accent 5" w:semiHidden="0" w:uiPriority="63" w:unhideWhenUsed="0"/>
-    <w:lsdException w:name="Medium Shading 2 Accent 5" w:semiHidden="0" w:uiPriority="64" w:unhideWhenUsed="0"/>
-    <w:lsdException w:name="Medium List 1 Accent 5" w:semiHidden="0" w:uiPriority="65" w:unhideWhenUsed="0"/>
-    <w:lsdException w:name="Medium List 2 Accent 5" w:semiHidden="0" w:uiPriority="66" w:unhideWhenUsed="0"/>
-    <w:lsdException w:name="Medium Grid 1 Accent 5" w:semiHidden="0" w:uiPriority="67" w:unhideWhenUsed="0"/>
-    <w:lsdException w:name="Medium Grid 2 Accent 5" w:semiHidden="0" w:uiPriority="68" w:unhideWhenUsed="0"/>
-    <w:lsdException w:name="Medium Grid 3 Accent 5" w:semiHidden="0" w:uiPriority="69" w:unhideWhenUsed="0"/>
-    <w:lsdException w:name="Dark List Accent 5" w:semiHidden="0" w:uiPriority="70" w:unhideWhenUsed="0"/>
-    <w:lsdException w:name="Colorful Shading Accent 5" w:semiHidden="0" w:uiPriority="71" w:unhideWhenUsed="0"/>
-    <w:lsdException w:name="Colorful List Accent 5" w:semiHidden="0" w:uiPriority="72" w:unhideWhenUsed="0"/>
-    <w:lsdException w:name="Colorful Grid Accent 5" w:semiHidden="0" w:uiPriority="73" w:unhideWhenUsed="0"/>
-    <w:lsdException w:name="Light Shading Accent 6" w:semiHidden="0" w:uiPriority="60" w:unhideWhenUsed="0"/>
-    <w:lsdException w:name="Light List Accent 6" w:semiHidden="0" w:uiPriority="61" w:unhideWhenUsed="0"/>
-    <w:lsdException w:name="Light Grid Accent 6" w:semiHidden="0" w:uiPriority="62" w:unhideWhenUsed="0"/>
-    <w:lsdException w:name="Medium Shading 1 Accent 6" w:semiHidden="0" w:uiPriority="63" w:unhideWhenUsed="0"/>
-    <w:lsdException w:name="Medium Shading 2 Accent 6" w:semiHidden="0" w:uiPriority="64" w:unhideWhenUsed="0"/>
-    <w:lsdException w:name="Medium List 1 Accent 6" w:semiHidden="0" w:uiPriority="65" w:unhideWhenUsed="0"/>
-    <w:lsdException w:name="Medium List 2 Accent 6" w:semiHidden="0" w:uiPriority="66" w:unhideWhenUsed="0"/>
-    <w:lsdException w:name="Medium Grid 1 Accent 6" w:semiHidden="0" w:uiPriority="67" w:unhideWhenUsed="0"/>
-    <w:lsdException w:name="Medium Grid 2 Accent 6" w:semiHidden="0" w:uiPriority="68" w:unhideWhenUsed="0"/>
-    <w:lsdException w:name="Medium Grid 3 Accent 6" w:semiHidden="0" w:uiPriority="69" w:unhideWhenUsed="0"/>
-    <w:lsdException w:name="Dark List Accent 6" w:semiHidden="0" w:uiPriority="70" w:unhideWhenUsed="0"/>
-    <w:lsdException w:name="Colorful Shading Accent 6" w:semiHidden="0" w:uiPriority="71" w:unhideWhenUsed="0"/>
-    <w:lsdException w:name="Colorful List Accent 6" w:semiHidden="0" w:uiPriority="72" w:unhideWhenUsed="0"/>
-    <w:lsdException w:name="Colorful Grid Accent 6" w:semiHidden="0" w:uiPriority="73" w:unhideWhenUsed="0"/>
-    <w:lsdException w:name="Subtle Emphasis" w:semiHidden="0" w:uiPriority="19" w:unhideWhenUsed="0" w:qFormat="1"/>
-    <w:lsdException w:name="Intense Emphasis" w:semiHidden="0" w:uiPriority="21" w:unhideWhenUsed="0" w:qFormat="1"/>
-    <w:lsdException w:name="Subtle Reference" w:semiHidden="0" w:uiPriority="31" w:unhideWhenUsed="0" w:qFormat="1"/>
-    <w:lsdException w:name="Intense Reference" w:semiHidden="0" w:uiPriority="32" w:unhideWhenUsed="0" w:qFormat="1"/>
-    <w:lsdException w:name="Book Title" w:semiHidden="0" w:uiPriority="33" w:unhideWhenUsed="0" w:qFormat="1"/>
-    <w:lsdException w:name="Bibliography" w:uiPriority="37"/>
-    <w:lsdException w:name="TOC Heading" w:uiPriority="39" w:qFormat="1"/>
+  <w:latentStyles w:defLockedState="0" w:defUIPriority="99" w:defSemiHidden="0" w:defUnhideWhenUsed="0" w:defQFormat="0" w:count="375">
+    <w:lsdException w:name="Normal" w:uiPriority="0" w:qFormat="1"/>
+    <w:lsdException w:name="heading 1" w:uiPriority="9" w:qFormat="1"/>
+    <w:lsdException w:name="heading 2" w:semiHidden="1" w:uiPriority="9" w:unhideWhenUsed="1" w:qFormat="1"/>
+    <w:lsdException w:name="heading 3" w:semiHidden="1" w:uiPriority="9" w:unhideWhenUsed="1" w:qFormat="1"/>
+    <w:lsdException w:name="heading 4" w:semiHidden="1" w:uiPriority="9" w:unhideWhenUsed="1" w:qFormat="1"/>
+    <w:lsdException w:name="heading 5" w:semiHidden="1" w:uiPriority="9" w:unhideWhenUsed="1" w:qFormat="1"/>
+    <w:lsdException w:name="heading 6" w:semiHidden="1" w:uiPriority="9" w:unhideWhenUsed="1" w:qFormat="1"/>
+    <w:lsdException w:name="heading 7" w:semiHidden="1" w:uiPriority="9" w:unhideWhenUsed="1" w:qFormat="1"/>
+    <w:lsdException w:name="heading 8" w:semiHidden="1" w:uiPriority="9" w:unhideWhenUsed="1" w:qFormat="1"/>
+    <w:lsdException w:name="heading 9" w:semiHidden="1" w:uiPriority="9" w:unhideWhenUsed="1" w:qFormat="1"/>
+    <w:lsdException w:name="index 1" w:semiHidden="1" w:unhideWhenUsed="1"/>
+    <w:lsdException w:name="index 2" w:semiHidden="1" w:unhideWhenUsed="1"/>
+    <w:lsdException w:name="index 3" w:semiHidden="1" w:unhideWhenUsed="1"/>
+    <w:lsdException w:name="index 4" w:semiHidden="1" w:unhideWhenUsed="1"/>
+    <w:lsdException w:name="index 5" w:semiHidden="1" w:unhideWhenUsed="1"/>
+    <w:lsdException w:name="index 6" w:semiHidden="1" w:unhideWhenUsed="1"/>
+    <w:lsdException w:name="index 7" w:semiHidden="1" w:unhideWhenUsed="1"/>
+    <w:lsdException w:name="index 8" w:semiHidden="1" w:unhideWhenUsed="1"/>
+    <w:lsdException w:name="index 9" w:semiHidden="1" w:unhideWhenUsed="1"/>
+    <w:lsdException w:name="toc 1" w:semiHidden="1" w:uiPriority="39" w:unhideWhenUsed="1"/>
+    <w:lsdException w:name="toc 2" w:semiHidden="1" w:uiPriority="39" w:unhideWhenUsed="1"/>
+    <w:lsdException w:name="toc 3" w:semiHidden="1" w:uiPriority="39" w:unhideWhenUsed="1"/>
+    <w:lsdException w:name="toc 4" w:semiHidden="1" w:uiPriority="39" w:unhideWhenUsed="1"/>
+    <w:lsdException w:name="toc 5" w:semiHidden="1" w:uiPriority="39" w:unhideWhenUsed="1"/>
+    <w:lsdException w:name="toc 6" w:semiHidden="1" w:uiPriority="39" w:unhideWhenUsed="1"/>
+    <w:lsdException w:name="toc 7" w:semiHidden="1" w:uiPriority="39" w:unhideWhenUsed="1"/>
+    <w:lsdException w:name="toc 8" w:semiHidden="1" w:uiPriority="39" w:unhideWhenUsed="1"/>
+    <w:lsdException w:name="toc 9" w:semiHidden="1" w:uiPriority="39" w:unhideWhenUsed="1"/>
+    <w:lsdException w:name="Normal Indent" w:semiHidden="1" w:unhideWhenUsed="1"/>
+    <w:lsdException w:name="footnote text" w:semiHidden="1" w:unhideWhenUsed="1"/>
+    <w:lsdException w:name="annotation text" w:semiHidden="1" w:unhideWhenUsed="1"/>
+    <w:lsdException w:name="header" w:semiHidden="1" w:unhideWhenUsed="1"/>
+    <w:lsdException w:name="footer" w:semiHidden="1" w:unhideWhenUsed="1"/>
+    <w:lsdException w:name="index heading" w:semiHidden="1" w:unhideWhenUsed="1"/>
+    <w:lsdException w:name="caption" w:semiHidden="1" w:uiPriority="35" w:unhideWhenUsed="1" w:qFormat="1"/>
+    <w:lsdException w:name="table of figures" w:semiHidden="1" w:unhideWhenUsed="1"/>
+    <w:lsdException w:name="envelope address" w:semiHidden="1" w:unhideWhenUsed="1"/>
+    <w:lsdException w:name="envelope return" w:semiHidden="1" w:unhideWhenUsed="1"/>
+    <w:lsdException w:name="footnote reference" w:semiHidden="1" w:unhideWhenUsed="1"/>
+    <w:lsdException w:name="annotation reference" w:semiHidden="1" w:unhideWhenUsed="1"/>
+    <w:lsdException w:name="line number" w:semiHidden="1" w:unhideWhenUsed="1"/>
+    <w:lsdException w:name="page number" w:semiHidden="1" w:unhideWhenUsed="1"/>
+    <w:lsdException w:name="endnote reference" w:semiHidden="1" w:unhideWhenUsed="1"/>
+    <w:lsdException w:name="endnote text" w:semiHidden="1" w:unhideWhenUsed="1"/>
+    <w:lsdException w:name="table of authorities" w:semiHidden="1" w:unhideWhenUsed="1"/>
+    <w:lsdException w:name="macro" w:semiHidden="1" w:unhideWhenUsed="1"/>
+    <w:lsdException w:name="toa heading" w:semiHidden="1" w:unhideWhenUsed="1"/>
+    <w:lsdException w:name="List" w:semiHidden="1" w:unhideWhenUsed="1"/>
+    <w:lsdException w:name="List Bullet" w:semiHidden="1" w:unhideWhenUsed="1"/>
+    <w:lsdException w:name="List Number" w:semiHidden="1" w:unhideWhenUsed="1"/>
+    <w:lsdException w:name="List 2" w:semiHidden="1" w:unhideWhenUsed="1"/>
+    <w:lsdException w:name="List 3" w:semiHidden="1" w:unhideWhenUsed="1"/>
+    <w:lsdException w:name="List 4" w:semiHidden="1" w:unhideWhenUsed="1"/>
+    <w:lsdException w:name="List 5" w:semiHidden="1" w:unhideWhenUsed="1"/>
+    <w:lsdException w:name="List Bullet 2" w:semiHidden="1" w:unhideWhenUsed="1"/>
+    <w:lsdException w:name="List Bullet 3" w:semiHidden="1" w:unhideWhenUsed="1"/>
+    <w:lsdException w:name="List Bullet 4" w:semiHidden="1" w:unhideWhenUsed="1"/>
+    <w:lsdException w:name="List Bullet 5" w:semiHidden="1" w:unhideWhenUsed="1"/>
+    <w:lsdException w:name="List Number 2" w:semiHidden="1" w:unhideWhenUsed="1"/>
+    <w:lsdException w:name="List Number 3" w:semiHidden="1" w:unhideWhenUsed="1"/>
+    <w:lsdException w:name="List Number 4" w:semiHidden="1" w:unhideWhenUsed="1"/>
+    <w:lsdException w:name="List Number 5" w:semiHidden="1" w:unhideWhenUsed="1"/>
+    <w:lsdException w:name="Title" w:uiPriority="10" w:qFormat="1"/>
+    <w:lsdException w:name="Closing" w:semiHidden="1" w:unhideWhenUsed="1"/>
+    <w:lsdException w:name="Signature" w:semiHidden="1" w:unhideWhenUsed="1"/>
+    <w:lsdException w:name="Default Paragraph Font" w:semiHidden="1" w:uiPriority="1" w:unhideWhenUsed="1"/>
+    <w:lsdException w:name="Body Text" w:semiHidden="1" w:unhideWhenUsed="1"/>
+    <w:lsdException w:name="Body Text Indent" w:semiHidden="1" w:unhideWhenUsed="1"/>
+    <w:lsdException w:name="List Continue" w:semiHidden="1" w:unhideWhenUsed="1"/>
+    <w:lsdException w:name="List Continue 2" w:semiHidden="1" w:unhideWhenUsed="1"/>
+    <w:lsdException w:name="List Continue 3" w:semiHidden="1" w:unhideWhenUsed="1"/>
+    <w:lsdException w:name="List Continue 4" w:semiHidden="1" w:unhideWhenUsed="1"/>
+    <w:lsdException w:name="List Continue 5" w:semiHidden="1" w:unhideWhenUsed="1"/>
+    <w:lsdException w:name="Message Header" w:semiHidden="1" w:unhideWhenUsed="1"/>
+    <w:lsdException w:name="Subtitle" w:uiPriority="11" w:qFormat="1"/>
+    <w:lsdException w:name="Salutation" w:semiHidden="1" w:unhideWhenUsed="1"/>
+    <w:lsdException w:name="Date" w:semiHidden="1" w:unhideWhenUsed="1"/>
+    <w:lsdException w:name="Body Text First Indent" w:semiHidden="1" w:unhideWhenUsed="1"/>
+    <w:lsdException w:name="Body Text First Indent 2" w:semiHidden="1" w:unhideWhenUsed="1"/>
+    <w:lsdException w:name="Note Heading" w:semiHidden="1" w:unhideWhenUsed="1"/>
+    <w:lsdException w:name="Body Text 2" w:semiHidden="1" w:unhideWhenUsed="1"/>
+    <w:lsdException w:name="Body Text 3" w:semiHidden="1" w:unhideWhenUsed="1"/>
+    <w:lsdException w:name="Body Text Indent 2" w:semiHidden="1" w:unhideWhenUsed="1"/>
+    <w:lsdException w:name="Body Text Indent 3" w:semiHidden="1" w:unhideWhenUsed="1"/>
+    <w:lsdException w:name="Block Text" w:semiHidden="1" w:unhideWhenUsed="1"/>
+    <w:lsdException w:name="Hyperlink" w:semiHidden="1" w:unhideWhenUsed="1"/>
+    <w:lsdException w:name="FollowedHyperlink" w:semiHidden="1" w:unhideWhenUsed="1"/>
+    <w:lsdException w:name="Strong" w:uiPriority="22" w:qFormat="1"/>
+    <w:lsdException w:name="Emphasis" w:uiPriority="20" w:qFormat="1"/>
+    <w:lsdException w:name="Document Map" w:semiHidden="1" w:unhideWhenUsed="1"/>
+    <w:lsdException w:name="Plain Text" w:semiHidden="1" w:unhideWhenUsed="1"/>
+    <w:lsdException w:name="E-mail Signature" w:semiHidden="1" w:unhideWhenUsed="1"/>
+    <w:lsdException w:name="HTML Top of Form" w:semiHidden="1" w:unhideWhenUsed="1"/>
+    <w:lsdException w:name="HTML Bottom of Form" w:semiHidden="1" w:unhideWhenUsed="1"/>
+    <w:lsdException w:name="Normal (Web)" w:semiHidden="1" w:unhideWhenUsed="1"/>
+    <w:lsdException w:name="HTML Acronym" w:semiHidden="1" w:unhideWhenUsed="1"/>
+    <w:lsdException w:name="HTML Address" w:semiHidden="1" w:unhideWhenUsed="1"/>
+    <w:lsdException w:name="HTML Cite" w:semiHidden="1" w:unhideWhenUsed="1"/>
+    <w:lsdException w:name="HTML Code" w:semiHidden="1" w:unhideWhenUsed="1"/>
+    <w:lsdException w:name="HTML Definition" w:semiHidden="1" w:unhideWhenUsed="1"/>
+    <w:lsdException w:name="HTML Keyboard" w:semiHidden="1" w:unhideWhenUsed="1"/>
+    <w:lsdException w:name="HTML Preformatted" w:semiHidden="1" w:unhideWhenUsed="1"/>
+    <w:lsdException w:name="HTML Sample" w:semiHidden="1" w:unhideWhenUsed="1"/>
+    <w:lsdException w:name="HTML Typewriter" w:semiHidden="1" w:unhideWhenUsed="1"/>
+    <w:lsdException w:name="HTML Variable" w:semiHidden="1" w:unhideWhenUsed="1"/>
+    <w:lsdException w:name="Normal Table" w:semiHidden="1" w:unhideWhenUsed="1"/>
+    <w:lsdException w:name="annotation subject" w:semiHidden="1" w:unhideWhenUsed="1"/>
+    <w:lsdException w:name="No List" w:semiHidden="1" w:unhideWhenUsed="1"/>
+    <w:lsdException w:name="Outline List 1" w:semiHidden="1" w:unhideWhenUsed="1"/>
+    <w:lsdException w:name="Outline List 2" w:semiHidden="1" w:unhideWhenUsed="1"/>
+    <w:lsdException w:name="Outline List 3" w:semiHidden="1" w:unhideWhenUsed="1"/>
+    <w:lsdException w:name="Table Simple 1" w:semiHidden="1" w:unhideWhenUsed="1"/>
+    <w:lsdException w:name="Table Simple 2" w:semiHidden="1" w:unhideWhenUsed="1"/>
+    <w:lsdException w:name="Table Simple 3" w:semiHidden="1" w:unhideWhenUsed="1"/>
+    <w:lsdException w:name="Table Classic 1" w:semiHidden="1" w:unhideWhenUsed="1"/>
+    <w:lsdException w:name="Table Classic 2" w:semiHidden="1" w:unhideWhenUsed="1"/>
+    <w:lsdException w:name="Table Classic 3" w:semiHidden="1" w:unhideWhenUsed="1"/>
+    <w:lsdException w:name="Table Classic 4" w:semiHidden="1" w:unhideWhenUsed="1"/>
+    <w:lsdException w:name="Table Colorful 1" w:semiHidden="1" w:unhideWhenUsed="1"/>
+    <w:lsdException w:name="Table Colorful 2" w:semiHidden="1" w:unhideWhenUsed="1"/>
+    <w:lsdException w:name="Table Colorful 3" w:semiHidden="1" w:unhideWhenUsed="1"/>
+    <w:lsdException w:name="Table Columns 1" w:semiHidden="1" w:unhideWhenUsed="1"/>
+    <w:lsdException w:name="Table Columns 2" w:semiHidden="1" w:unhideWhenUsed="1"/>
+    <w:lsdException w:name="Table Columns 3" w:semiHidden="1" w:unhideWhenUsed="1"/>
+    <w:lsdException w:name="Table Columns 4" w:semiHidden="1" w:unhideWhenUsed="1"/>
+    <w:lsdException w:name="Table Columns 5" w:semiHidden="1" w:unhideWhenUsed="1"/>
+    <w:lsdException w:name="Table Grid 1" w:semiHidden="1" w:unhideWhenUsed="1"/>
+    <w:lsdException w:name="Table Grid 2" w:semiHidden="1" w:unhideWhenUsed="1"/>
+    <w:lsdException w:name="Table Grid 3" w:semiHidden="1" w:unhideWhenUsed="1"/>
+    <w:lsdException w:name="Table Grid 4" w:semiHidden="1" w:unhideWhenUsed="1"/>
+    <w:lsdException w:name="Table Grid 5" w:semiHidden="1" w:unhideWhenUsed="1"/>
+    <w:lsdException w:name="Table Grid 6" w:semiHidden="1" w:unhideWhenUsed="1"/>
+    <w:lsdException w:name="Table Grid 7" w:semiHidden="1" w:unhideWhenUsed="1"/>
+    <w:lsdException w:name="Table Grid 8" w:semiHidden="1" w:unhideWhenUsed="1"/>
+    <w:lsdException w:name="Table List 1" w:semiHidden="1" w:unhideWhenUsed="1"/>
+    <w:lsdException w:name="Table List 2" w:semiHidden="1" w:unhideWhenUsed="1"/>
+    <w:lsdException w:name="Table List 3" w:semiHidden="1" w:unhideWhenUsed="1"/>
+    <w:lsdException w:name="Table List 4" w:semiHidden="1" w:unhideWhenUsed="1"/>
+    <w:lsdException w:name="Table List 5" w:semiHidden="1" w:unhideWhenUsed="1"/>
+    <w:lsdException w:name="Table List 6" w:semiHidden="1" w:unhideWhenUsed="1"/>
+    <w:lsdException w:name="Table List 7" w:semiHidden="1" w:unhideWhenUsed="1"/>
+    <w:lsdException w:name="Table List 8" w:semiHidden="1" w:unhideWhenUsed="1"/>
+    <w:lsdException w:name="Table 3D effects 1" w:semiHidden="1" w:unhideWhenUsed="1"/>
+    <w:lsdException w:name="Table 3D effects 2" w:semiHidden="1" w:unhideWhenUsed="1"/>
+    <w:lsdException w:name="Table 3D effects 3" w:semiHidden="1" w:unhideWhenUsed="1"/>
+    <w:lsdException w:name="Table Contemporary" w:semiHidden="1" w:unhideWhenUsed="1"/>
+    <w:lsdException w:name="Table Elegant" w:semiHidden="1" w:unhideWhenUsed="1"/>
+    <w:lsdException w:name="Table Professional" w:semiHidden="1" w:unhideWhenUsed="1"/>
+    <w:lsdException w:name="Table Subtle 1" w:semiHidden="1" w:unhideWhenUsed="1"/>
+    <w:lsdException w:name="Table Subtle 2" w:semiHidden="1" w:unhideWhenUsed="1"/>
+    <w:lsdException w:name="Table Web 1" w:semiHidden="1" w:unhideWhenUsed="1"/>
+    <w:lsdException w:name="Table Web 2" w:semiHidden="1" w:unhideWhenUsed="1"/>
+    <w:lsdException w:name="Table Web 3" w:semiHidden="1" w:unhideWhenUsed="1"/>
+    <w:lsdException w:name="Balloon Text" w:semiHidden="1" w:unhideWhenUsed="1"/>
+    <w:lsdException w:name="Table Grid" w:semiHidden="1" w:uiPriority="59" w:unhideWhenUsed="1"/>
+    <w:lsdException w:name="Table Theme" w:semiHidden="1" w:unhideWhenUsed="1"/>
+    <w:lsdException w:name="Placeholder Text" w:semiHidden="1"/>
+    <w:lsdException w:name="No Spacing" w:uiPriority="1" w:qFormat="1"/>
+    <w:lsdException w:name="Light Shading" w:uiPriority="60"/>
+    <w:lsdException w:name="Light List" w:uiPriority="61"/>
+    <w:lsdException w:name="Light Grid" w:uiPriority="62"/>
+    <w:lsdException w:name="Medium Shading 1" w:uiPriority="63"/>
+    <w:lsdException w:name="Medium Shading 2" w:uiPriority="64"/>
+    <w:lsdException w:name="Medium List 1" w:uiPriority="65"/>
+    <w:lsdException w:name="Medium List 2" w:uiPriority="66"/>
+    <w:lsdException w:name="Medium Grid 1" w:uiPriority="67"/>
+    <w:lsdException w:name="Medium Grid 2" w:uiPriority="68"/>
+    <w:lsdException w:name="Medium Grid 3" w:uiPriority="69"/>
+    <w:lsdException w:name="Dark List" w:uiPriority="70"/>
+    <w:lsdException w:name="Colorful Shading" w:uiPriority="71"/>
+    <w:lsdException w:name="Colorful List" w:uiPriority="72"/>
+    <w:lsdException w:name="Colorful Grid" w:uiPriority="73"/>
+    <w:lsdException w:name="Light Shading Accent 1" w:uiPriority="60"/>
+    <w:lsdException w:name="Light List Accent 1" w:uiPriority="61"/>
+    <w:lsdException w:name="Light Grid Accent 1" w:uiPriority="62"/>
+    <w:lsdException w:name="Medium Shading 1 Accent 1" w:uiPriority="63"/>
+    <w:lsdException w:name="Medium Shading 2 Accent 1" w:uiPriority="64"/>
+    <w:lsdException w:name="Medium List 1 Accent 1" w:uiPriority="65"/>
+    <w:lsdException w:name="Revision" w:semiHidden="1"/>
+    <w:lsdException w:name="List Paragraph" w:uiPriority="34" w:qFormat="1"/>
+    <w:lsdException w:name="Quote" w:uiPriority="29" w:qFormat="1"/>
+    <w:lsdException w:name="Intense Quote" w:uiPriority="30" w:qFormat="1"/>
+    <w:lsdException w:name="Medium List 2 Accent 1" w:uiPriority="66"/>
+    <w:lsdException w:name="Medium Grid 1 Accent 1" w:uiPriority="67"/>
+    <w:lsdException w:name="Medium Grid 2 Accent 1" w:uiPriority="68"/>
+    <w:lsdException w:name="Medium Grid 3 Accent 1" w:uiPriority="69"/>
+    <w:lsdException w:name="Dark List Accent 1" w:uiPriority="70"/>
+    <w:lsdException w:name="Colorful Shading Accent 1" w:uiPriority="71"/>
+    <w:lsdException w:name="Colorful List Accent 1" w:uiPriority="72"/>
+    <w:lsdException w:name="Colorful Grid Accent 1" w:uiPriority="73"/>
+    <w:lsdException w:name="Light Shading Accent 2" w:uiPriority="60"/>
+    <w:lsdException w:name="Light List Accent 2" w:uiPriority="61"/>
+    <w:lsdException w:name="Light Grid Accent 2" w:uiPriority="62"/>
+    <w:lsdException w:name="Medium Shading 1 Accent 2" w:uiPriority="63"/>
+    <w:lsdException w:name="Medium Shading 2 Accent 2" w:uiPriority="64"/>
+    <w:lsdException w:name="Medium List 1 Accent 2" w:uiPriority="65"/>
+    <w:lsdException w:name="Medium List 2 Accent 2" w:uiPriority="66"/>
+    <w:lsdException w:name="Medium Grid 1 Accent 2" w:uiPriority="67"/>
+    <w:lsdException w:name="Medium Grid 2 Accent 2" w:uiPriority="68"/>
+    <w:lsdException w:name="Medium Grid 3 Accent 2" w:uiPriority="69"/>
+    <w:lsdException w:name="Dark List Accent 2" w:uiPriority="70"/>
+    <w:lsdException w:name="Colorful Shading Accent 2" w:uiPriority="71"/>
+    <w:lsdException w:name="Colorful List Accent 2" w:uiPriority="72"/>
+    <w:lsdException w:name="Colorful Grid Accent 2" w:uiPriority="73"/>
+    <w:lsdException w:name="Light Shading Accent 3" w:uiPriority="60"/>
+    <w:lsdException w:name="Light List Accent 3" w:uiPriority="61"/>
+    <w:lsdException w:name="Light Grid Accent 3" w:uiPriority="62"/>
+    <w:lsdException w:name="Medium Shading 1 Accent 3" w:uiPriority="63"/>
+    <w:lsdException w:name="Medium Shading 2 Accent 3" w:uiPriority="64"/>
+    <w:lsdException w:name="Medium List 1 Accent 3" w:uiPriority="65"/>
+    <w:lsdException w:name="Medium List 2 Accent 3" w:uiPriority="66"/>
+    <w:lsdException w:name="Medium Grid 1 Accent 3" w:uiPriority="67"/>
+    <w:lsdException w:name="Medium Grid 2 Accent 3" w:uiPriority="68"/>
+    <w:lsdException w:name="Medium Grid 3 Accent 3" w:uiPriority="69"/>
+    <w:lsdException w:name="Dark List Accent 3" w:uiPriority="70"/>
+    <w:lsdException w:name="Colorful Shading Accent 3" w:uiPriority="71"/>
+    <w:lsdException w:name="Colorful List Accent 3" w:uiPriority="72"/>
+    <w:lsdException w:name="Colorful Grid Accent 3" w:uiPriority="73"/>
+    <w:lsdException w:name="Light Shading Accent 4" w:uiPriority="60"/>
+    <w:lsdException w:name="Light List Accent 4" w:uiPriority="61"/>
+    <w:lsdException w:name="Light Grid Accent 4" w:uiPriority="62"/>
+    <w:lsdException w:name="Medium Shading 1 Accent 4" w:uiPriority="63"/>
+    <w:lsdException w:name="Medium Shading 2 Accent 4" w:uiPriority="64"/>
+    <w:lsdException w:name="Medium List 1 Accent 4" w:uiPriority="65"/>
+    <w:lsdException w:name="Medium List 2 Accent 4" w:uiPriority="66"/>
+    <w:lsdException w:name="Medium Grid 1 Accent 4" w:uiPriority="67"/>
+    <w:lsdException w:name="Medium Grid 2 Accent 4" w:uiPriority="68"/>
+    <w:lsdException w:name="Medium Grid 3 Accent 4" w:uiPriority="69"/>
+    <w:lsdException w:name="Dark List Accent 4" w:uiPriority="70"/>
+    <w:lsdException w:name="Colorful Shading Accent 4" w:uiPriority="71"/>
+    <w:lsdException w:name="Colorful List Accent 4" w:uiPriority="72"/>
+    <w:lsdException w:name="Colorful Grid Accent 4" w:uiPriority="73"/>
+    <w:lsdException w:name="Light Shading Accent 5" w:uiPriority="60"/>
+    <w:lsdException w:name="Light List Accent 5" w:uiPriority="61"/>
+    <w:lsdException w:name="Light Grid Accent 5" w:uiPriority="62"/>
+    <w:lsdException w:name="Medium Shading 1 Accent 5" w:uiPriority="63"/>
+    <w:lsdException w:name="Medium Shading 2 Accent 5" w:uiPriority="64"/>
+    <w:lsdException w:name="Medium List 1 Accent 5" w:uiPriority="65"/>
+    <w:lsdException w:name="Medium List 2 Accent 5" w:uiPriority="66"/>
+    <w:lsdException w:name="Medium Grid 1 Accent 5" w:uiPriority="67"/>
+    <w:lsdException w:name="Medium Grid 2 Accent 5" w:uiPriority="68"/>
+    <w:lsdException w:name="Medium Grid 3 Accent 5" w:uiPriority="69"/>
+    <w:lsdException w:name="Dark List Accent 5" w:uiPriority="70"/>
+    <w:lsdException w:name="Colorful Shading Accent 5" w:uiPriority="71"/>
+    <w:lsdException w:name="Colorful List Accent 5" w:uiPriority="72"/>
+    <w:lsdException w:name="Colorful Grid Accent 5" w:uiPriority="73"/>
+    <w:lsdException w:name="Light Shading Accent 6" w:uiPriority="60"/>
+    <w:lsdException w:name="Light List Accent 6" w:uiPriority="61"/>
+    <w:lsdException w:name="Light Grid Accent 6" w:uiPriority="62"/>
+    <w:lsdException w:name="Medium Shading 1 Accent 6" w:uiPriority="63"/>
+    <w:lsdException w:name="Medium Shading 2 Accent 6" w:uiPriority="64"/>
+    <w:lsdException w:name="Medium List 1 Accent 6" w:uiPriority="65"/>
+    <w:lsdException w:name="Medium List 2 Accent 6" w:uiPriority="66"/>
+    <w:lsdException w:name="Medium Grid 1 Accent 6" w:uiPriority="67"/>
+    <w:lsdException w:name="Medium Grid 2 Accent 6" w:uiPriority="68"/>
+    <w:lsdException w:name="Medium Grid 3 Accent 6" w:uiPriority="69"/>
+    <w:lsdException w:name="Dark List Accent 6" w:uiPriority="70"/>
+    <w:lsdException w:name="Colorful Shading Accent 6" w:uiPriority="71"/>
+    <w:lsdException w:name="Colorful List Accent 6" w:uiPriority="72"/>
+    <w:lsdException w:name="Colorful Grid Accent 6" w:uiPriority="73"/>
+    <w:lsdException w:name="Subtle Emphasis" w:uiPriority="19" w:qFormat="1"/>
+    <w:lsdException w:name="Intense Emphasis" w:uiPriority="21" w:qFormat="1"/>
+    <w:lsdException w:name="Subtle Reference" w:uiPriority="31" w:qFormat="1"/>
+    <w:lsdException w:name="Intense Reference" w:uiPriority="32" w:qFormat="1"/>
+    <w:lsdException w:name="Book Title" w:uiPriority="33" w:qFormat="1"/>
+    <w:lsdException w:name="Bibliography" w:semiHidden="1" w:uiPriority="37" w:unhideWhenUsed="1"/>
+    <w:lsdException w:name="TOC Heading" w:semiHidden="1" w:uiPriority="39" w:unhideWhenUsed="1" w:qFormat="1"/>
+    <w:lsdException w:name="Plain Table 1" w:uiPriority="41"/>
+    <w:lsdException w:name="Plain Table 2" w:uiPriority="42"/>
+    <w:lsdException w:name="Plain Table 3" w:uiPriority="43"/>
+    <w:lsdException w:name="Plain Table 4" w:uiPriority="44"/>
+    <w:lsdException w:name="Plain Table 5" w:uiPriority="45"/>
+    <w:lsdException w:name="Grid Table Light" w:uiPriority="40"/>
+    <w:lsdException w:name="Grid Table 1 Light" w:uiPriority="46"/>
+    <w:lsdException w:name="Grid Table 2" w:uiPriority="47"/>
+    <w:lsdException w:name="Grid Table 3" w:uiPriority="48"/>
+    <w:lsdException w:name="Grid Table 4" w:uiPriority="49"/>
+    <w:lsdException w:name="Grid Table 5 Dark" w:uiPriority="50"/>
+    <w:lsdException w:name="Grid Table 6 Colorful" w:uiPriority="51"/>
+    <w:lsdException w:name="Grid Table 7 Colorful" w:uiPriority="52"/>
+    <w:lsdException w:name="Grid Table 1 Light Accent 1" w:uiPriority="46"/>
+    <w:lsdException w:name="Grid Table 2 Accent 1" w:uiPriority="47"/>
+    <w:lsdException w:name="Grid Table 3 Accent 1" w:uiPriority="48"/>
+    <w:lsdException w:name="Grid Table 4 Accent 1" w:uiPriority="49"/>
+    <w:lsdException w:name="Grid Table 5 Dark Accent 1" w:uiPriority="50"/>
+    <w:lsdException w:name="Grid Table 6 Colorful Accent 1" w:uiPriority="51"/>
+    <w:lsdException w:name="Grid Table 7 Colorful Accent 1" w:uiPriority="52"/>
+    <w:lsdException w:name="Grid Table 1 Light Accent 2" w:uiPriority="46"/>
+    <w:lsdException w:name="Grid Table 2 Accent 2" w:uiPriority="47"/>
+    <w:lsdException w:name="Grid Table 3 Accent 2" w:uiPriority="48"/>
+    <w:lsdException w:name="Grid Table 4 Accent 2" w:uiPriority="49"/>
+    <w:lsdException w:name="Grid Table 5 Dark Accent 2" w:uiPriority="50"/>
+    <w:lsdException w:name="Grid Table 6 Colorful Accent 2" w:uiPriority="51"/>
+    <w:lsdException w:name="Grid Table 7 Colorful Accent 2" w:uiPriority="52"/>
+    <w:lsdException w:name="Grid Table 1 Light Accent 3" w:uiPriority="46"/>
+    <w:lsdException w:name="Grid Table 2 Accent 3" w:uiPriority="47"/>
+    <w:lsdException w:name="Grid Table 3 Accent 3" w:uiPriority="48"/>
+    <w:lsdException w:name="Grid Table 4 Accent 3" w:uiPriority="49"/>
+    <w:lsdException w:name="Grid Table 5 Dark Accent 3" w:uiPriority="50"/>
+    <w:lsdException w:name="Grid Table 6 Colorful Accent 3" w:uiPriority="51"/>
+    <w:lsdException w:name="Grid Table 7 Colorful Accent 3" w:uiPriority="52"/>
+    <w:lsdException w:name="Grid Table 1 Light Accent 4" w:uiPriority="46"/>
+    <w:lsdException w:name="Grid Table 2 Accent 4" w:uiPriority="47"/>
+    <w:lsdException w:name="Grid Table 3 Accent 4" w:uiPriority="48"/>
+    <w:lsdException w:name="Grid Table 4 Accent 4" w:uiPriority="49"/>
+    <w:lsdException w:name="Grid Table 5 Dark Accent 4" w:uiPriority="50"/>
+    <w:lsdException w:name="Grid Table 6 Colorful Accent 4" w:uiPriority="51"/>
+    <w:lsdException w:name="Grid Table 7 Colorful Accent 4" w:uiPriority="52"/>
+    <w:lsdException w:name="Grid Table 1 Light Accent 5" w:uiPriority="46"/>
+    <w:lsdException w:name="Grid Table 2 Accent 5" w:uiPriority="47"/>
+    <w:lsdException w:name="Grid Table 3 Accent 5" w:uiPriority="48"/>
+    <w:lsdException w:name="Grid Table 4 Accent 5" w:uiPriority="49"/>
+    <w:lsdException w:name="Grid Table 5 Dark Accent 5" w:uiPriority="50"/>
+    <w:lsdException w:name="Grid Table 6 Colorful Accent 5" w:uiPriority="51"/>
+    <w:lsdException w:name="Grid Table 7 Colorful Accent 5" w:uiPriority="52"/>
+    <w:lsdException w:name="Grid Table 1 Light Accent 6" w:uiPriority="46"/>
+    <w:lsdException w:name="Grid Table 2 Accent 6" w:uiPriority="47"/>
+    <w:lsdException w:name="Grid Table 3 Accent 6" w:uiPriority="48"/>
+    <w:lsdException w:name="Grid Table 4 Accent 6" w:uiPriority="49"/>
+    <w:lsdException w:name="Grid Table 5 Dark Accent 6" w:uiPriority="50"/>
+    <w:lsdException w:name="Grid Table 6 Colorful Accent 6" w:uiPriority="51"/>
+    <w:lsdException w:name="Grid Table 7 Colorful Accent 6" w:uiPriority="52"/>
+    <w:lsdException w:name="List Table 1 Light" w:uiPriority="46"/>
+    <w:lsdException w:name="List Table 2" w:uiPriority="47"/>
+    <w:lsdException w:name="List Table 3" w:uiPriority="48"/>
+    <w:lsdException w:name="List Table 4" w:uiPriority="49"/>
+    <w:lsdException w:name="List Table 5 Dark" w:uiPriority="50"/>
+    <w:lsdException w:name="List Table 6 Colorful" w:uiPriority="51"/>
+    <w:lsdException w:name="List Table 7 Colorful" w:uiPriority="52"/>
+    <w:lsdException w:name="List Table 1 Light Accent 1" w:uiPriority="46"/>
+    <w:lsdException w:name="List Table 2 Accent 1" w:uiPriority="47"/>
+    <w:lsdException w:name="List Table 3 Accent 1" w:uiPriority="48"/>
+    <w:lsdException w:name="List Table 4 Accent 1" w:uiPriority="49"/>
+    <w:lsdException w:name="List Table 5 Dark Accent 1" w:uiPriority="50"/>
+    <w:lsdException w:name="List Table 6 Colorful Accent 1" w:uiPriority="51"/>
+    <w:lsdException w:name="List Table 7 Colorful Accent 1" w:uiPriority="52"/>
+    <w:lsdException w:name="List Table 1 Light Accent 2" w:uiPriority="46"/>
+    <w:lsdException w:name="List Table 2 Accent 2" w:uiPriority="47"/>
+    <w:lsdException w:name="List Table 3 Accent 2" w:uiPriority="48"/>
+    <w:lsdException w:name="List Table 4 Accent 2" w:uiPriority="49"/>
+    <w:lsdException w:name="List Table 5 Dark Accent 2" w:uiPriority="50"/>
+    <w:lsdException w:name="List Table 6 Colorful Accent 2" w:uiPriority="51"/>
+    <w:lsdException w:name="List Table 7 Colorful Accent 2" w:uiPriority="52"/>
+    <w:lsdException w:name="List Table 1 Light Accent 3" w:uiPriority="46"/>
+    <w:lsdException w:name="List Table 2 Accent 3" w:uiPriority="47"/>
+    <w:lsdException w:name="List Table 3 Accent 3" w:uiPriority="48"/>
+    <w:lsdException w:name="List Table 4 Accent 3" w:uiPriority="49"/>
+    <w:lsdException w:name="List Table 5 Dark Accent 3" w:uiPriority="50"/>
+    <w:lsdException w:name="List Table 6 Colorful Accent 3" w:uiPriority="51"/>
+    <w:lsdException w:name="List Table 7 Colorful Accent 3" w:uiPriority="52"/>
+    <w:lsdException w:name="List Table 1 Light Accent 4" w:uiPriority="46"/>
+    <w:lsdException w:name="List Table 2 Accent 4" w:uiPriority="47"/>
+    <w:lsdException w:name="List Table 3 Accent 4" w:uiPriority="48"/>
+    <w:lsdException w:name="List Table 4 Accent 4" w:uiPriority="49"/>
+    <w:lsdException w:name="List Table 5 Dark Accent 4" w:uiPriority="50"/>
+    <w:lsdException w:name="List Table 6 Colorful Accent 4" w:uiPriority="51"/>
+    <w:lsdException w:name="List Table 7 Colorful Accent 4" w:uiPriority="52"/>
+    <w:lsdException w:name="List Table 1 Light Accent 5" w:uiPriority="46"/>
+    <w:lsdException w:name="List Table 2 Accent 5" w:uiPriority="47"/>
+    <w:lsdException w:name="List Table 3 Accent 5" w:uiPriority="48"/>
+    <w:lsdException w:name="List Table 4 Accent 5" w:uiPriority="49"/>
+    <w:lsdException w:name="List Table 5 Dark Accent 5" w:uiPriority="50"/>
+    <w:lsdException w:name="List Table 6 Colorful Accent 5" w:uiPriority="51"/>
+    <w:lsdException w:name="List Table 7 Colorful Accent 5" w:uiPriority="52"/>
+    <w:lsdException w:name="List Table 1 Light Accent 6" w:uiPriority="46"/>
+    <w:lsdException w:name="List Table 2 Accent 6" w:uiPriority="47"/>
+    <w:lsdException w:name="List Table 3 Accent 6" w:uiPriority="48"/>
+    <w:lsdException w:name="List Table 4 Accent 6" w:uiPriority="49"/>
+    <w:lsdException w:name="List Table 5 Dark Accent 6" w:uiPriority="50"/>
+    <w:lsdException w:name="List Table 6 Colorful Accent 6" w:uiPriority="51"/>
+    <w:lsdException w:name="List Table 7 Colorful Accent 6" w:uiPriority="52"/>
+    <w:lsdException w:name="Mention" w:semiHidden="1" w:unhideWhenUsed="1"/>
+    <w:lsdException w:name="Smart Hyperlink" w:semiHidden="1" w:unhideWhenUsed="1"/>
+    <w:lsdException w:name="Hashtag" w:semiHidden="1" w:unhideWhenUsed="1"/>
+    <w:lsdException w:name="Unresolved Mention" w:semiHidden="1" w:unhideWhenUsed="1"/>
   </w:latentStyles>
   <w:style w:type="paragraph" w:default="1" w:styleId="Normal">
     <w:name w:val="Normal"/>
     <w:qFormat/>
   </w:style>
-  <w:style w:type="paragraph" w:styleId="Heading1">
+  <w:style w:type="paragraph" w:styleId="Titre1">
     <w:name w:val="heading 1"/>
     <w:basedOn w:val="Normal"/>
     <w:next w:val="Normal"/>
-    <w:link w:val="Heading1Char"/>
+    <w:link w:val="Titre1Car"/>
     <w:uiPriority w:val="9"/>
     <w:qFormat/>
     <w:rsid w:val="00D86F16"/>
@@ -4055,11 +5671,11 @@
       <w:szCs w:val="32"/>
     </w:rPr>
   </w:style>
-  <w:style w:type="paragraph" w:styleId="Heading2">
+  <w:style w:type="paragraph" w:styleId="Titre2">
     <w:name w:val="heading 2"/>
     <w:basedOn w:val="Normal"/>
     <w:next w:val="Normal"/>
-    <w:link w:val="Heading2Char"/>
+    <w:link w:val="Titre2Car"/>
     <w:uiPriority w:val="9"/>
     <w:unhideWhenUsed/>
     <w:qFormat/>
@@ -4077,11 +5693,11 @@
       <w:szCs w:val="26"/>
     </w:rPr>
   </w:style>
-  <w:style w:type="paragraph" w:styleId="Heading3">
+  <w:style w:type="paragraph" w:styleId="Titre3">
     <w:name w:val="heading 3"/>
     <w:basedOn w:val="Normal"/>
     <w:next w:val="Normal"/>
-    <w:link w:val="Heading3Char"/>
+    <w:link w:val="Titre3Car"/>
     <w:uiPriority w:val="9"/>
     <w:unhideWhenUsed/>
     <w:qFormat/>
@@ -4097,13 +5713,13 @@
       <w:color w:val="243F60" w:themeColor="accent1" w:themeShade="7F"/>
     </w:rPr>
   </w:style>
-  <w:style w:type="character" w:default="1" w:styleId="DefaultParagraphFont">
+  <w:style w:type="character" w:default="1" w:styleId="Policepardfaut">
     <w:name w:val="Default Paragraph Font"/>
     <w:uiPriority w:val="1"/>
     <w:semiHidden/>
     <w:unhideWhenUsed/>
   </w:style>
-  <w:style w:type="table" w:default="1" w:styleId="TableNormal">
+  <w:style w:type="table" w:default="1" w:styleId="TableauNormal">
     <w:name w:val="Normal Table"/>
     <w:uiPriority w:val="99"/>
     <w:semiHidden/>
@@ -4118,16 +5734,16 @@
       </w:tblCellMar>
     </w:tblPr>
   </w:style>
-  <w:style w:type="numbering" w:default="1" w:styleId="NoList">
+  <w:style w:type="numbering" w:default="1" w:styleId="Aucuneliste">
     <w:name w:val="No List"/>
     <w:uiPriority w:val="99"/>
     <w:semiHidden/>
     <w:unhideWhenUsed/>
   </w:style>
-  <w:style w:type="paragraph" w:styleId="BalloonText">
+  <w:style w:type="paragraph" w:styleId="Textedebulles">
     <w:name w:val="Balloon Text"/>
     <w:basedOn w:val="Normal"/>
-    <w:link w:val="BalloonTextChar"/>
+    <w:link w:val="TextedebullesCar"/>
     <w:uiPriority w:val="99"/>
     <w:semiHidden/>
     <w:unhideWhenUsed/>
@@ -4138,10 +5754,10 @@
       <w:szCs w:val="18"/>
     </w:rPr>
   </w:style>
-  <w:style w:type="character" w:customStyle="1" w:styleId="BalloonTextChar">
-    <w:name w:val="Balloon Text Char"/>
-    <w:basedOn w:val="DefaultParagraphFont"/>
-    <w:link w:val="BalloonText"/>
+  <w:style w:type="character" w:customStyle="1" w:styleId="TextedebullesCar">
+    <w:name w:val="Texte de bulles Car"/>
+    <w:basedOn w:val="Policepardfaut"/>
+    <w:link w:val="Textedebulles"/>
     <w:uiPriority w:val="99"/>
     <w:semiHidden/>
     <w:rsid w:val="006B445E"/>
@@ -4151,10 +5767,10 @@
       <w:szCs w:val="18"/>
     </w:rPr>
   </w:style>
-  <w:style w:type="paragraph" w:styleId="Header">
+  <w:style w:type="paragraph" w:styleId="En-tte">
     <w:name w:val="header"/>
     <w:basedOn w:val="Normal"/>
-    <w:link w:val="HeaderChar"/>
+    <w:link w:val="En-tteCar"/>
     <w:uiPriority w:val="99"/>
     <w:unhideWhenUsed/>
     <w:rsid w:val="006651C9"/>
@@ -4165,17 +5781,17 @@
       </w:tabs>
     </w:pPr>
   </w:style>
-  <w:style w:type="character" w:customStyle="1" w:styleId="HeaderChar">
-    <w:name w:val="Header Char"/>
-    <w:basedOn w:val="DefaultParagraphFont"/>
-    <w:link w:val="Header"/>
+  <w:style w:type="character" w:customStyle="1" w:styleId="En-tteCar">
+    <w:name w:val="En-tête Car"/>
+    <w:basedOn w:val="Policepardfaut"/>
+    <w:link w:val="En-tte"/>
     <w:uiPriority w:val="99"/>
     <w:rsid w:val="006651C9"/>
   </w:style>
-  <w:style w:type="paragraph" w:styleId="Footer">
+  <w:style w:type="paragraph" w:styleId="Pieddepage">
     <w:name w:val="footer"/>
     <w:basedOn w:val="Normal"/>
-    <w:link w:val="FooterChar"/>
+    <w:link w:val="PieddepageCar"/>
     <w:uiPriority w:val="99"/>
     <w:unhideWhenUsed/>
     <w:rsid w:val="006651C9"/>
@@ -4186,17 +5802,17 @@
       </w:tabs>
     </w:pPr>
   </w:style>
-  <w:style w:type="character" w:customStyle="1" w:styleId="FooterChar">
-    <w:name w:val="Footer Char"/>
-    <w:basedOn w:val="DefaultParagraphFont"/>
-    <w:link w:val="Footer"/>
+  <w:style w:type="character" w:customStyle="1" w:styleId="PieddepageCar">
+    <w:name w:val="Pied de page Car"/>
+    <w:basedOn w:val="Policepardfaut"/>
+    <w:link w:val="Pieddepage"/>
     <w:uiPriority w:val="99"/>
     <w:rsid w:val="006651C9"/>
   </w:style>
-  <w:style w:type="character" w:customStyle="1" w:styleId="Heading1Char">
-    <w:name w:val="Heading 1 Char"/>
-    <w:basedOn w:val="DefaultParagraphFont"/>
-    <w:link w:val="Heading1"/>
+  <w:style w:type="character" w:customStyle="1" w:styleId="Titre1Car">
+    <w:name w:val="Titre 1 Car"/>
+    <w:basedOn w:val="Policepardfaut"/>
+    <w:link w:val="Titre1"/>
     <w:uiPriority w:val="9"/>
     <w:rsid w:val="00D86F16"/>
     <w:rPr>
@@ -4206,9 +5822,9 @@
       <w:szCs w:val="32"/>
     </w:rPr>
   </w:style>
-  <w:style w:type="paragraph" w:styleId="TOCHeading">
+  <w:style w:type="paragraph" w:styleId="En-ttedetabledesmatires">
     <w:name w:val="TOC Heading"/>
-    <w:basedOn w:val="Heading1"/>
+    <w:basedOn w:val="Titre1"/>
     <w:next w:val="Normal"/>
     <w:uiPriority w:val="39"/>
     <w:unhideWhenUsed/>
@@ -4219,10 +5835,10 @@
       <w:outlineLvl w:val="9"/>
     </w:pPr>
   </w:style>
-  <w:style w:type="character" w:customStyle="1" w:styleId="Heading2Char">
-    <w:name w:val="Heading 2 Char"/>
-    <w:basedOn w:val="DefaultParagraphFont"/>
-    <w:link w:val="Heading2"/>
+  <w:style w:type="character" w:customStyle="1" w:styleId="Titre2Car">
+    <w:name w:val="Titre 2 Car"/>
+    <w:basedOn w:val="Policepardfaut"/>
+    <w:link w:val="Titre2"/>
     <w:uiPriority w:val="9"/>
     <w:rsid w:val="00D86F16"/>
     <w:rPr>
@@ -4232,7 +5848,7 @@
       <w:szCs w:val="26"/>
     </w:rPr>
   </w:style>
-  <w:style w:type="paragraph" w:styleId="TOC1">
+  <w:style w:type="paragraph" w:styleId="TM1">
     <w:name w:val="toc 1"/>
     <w:basedOn w:val="Normal"/>
     <w:next w:val="Normal"/>
@@ -4244,7 +5860,7 @@
       <w:spacing w:after="100"/>
     </w:pPr>
   </w:style>
-  <w:style w:type="paragraph" w:styleId="TOC2">
+  <w:style w:type="paragraph" w:styleId="TM2">
     <w:name w:val="toc 2"/>
     <w:basedOn w:val="Normal"/>
     <w:next w:val="Normal"/>
@@ -4257,9 +5873,9 @@
       <w:ind w:left="240"/>
     </w:pPr>
   </w:style>
-  <w:style w:type="character" w:styleId="Hyperlink">
+  <w:style w:type="character" w:styleId="Lienhypertexte">
     <w:name w:val="Hyperlink"/>
-    <w:basedOn w:val="DefaultParagraphFont"/>
+    <w:basedOn w:val="Policepardfaut"/>
     <w:uiPriority w:val="99"/>
     <w:unhideWhenUsed/>
     <w:rsid w:val="00895C53"/>
@@ -4268,9 +5884,9 @@
       <w:u w:val="single"/>
     </w:rPr>
   </w:style>
-  <w:style w:type="character" w:customStyle="1" w:styleId="UnresolvedMention">
-    <w:name w:val="Unresolved Mention"/>
-    <w:basedOn w:val="DefaultParagraphFont"/>
+  <w:style w:type="character" w:customStyle="1" w:styleId="Mentionnonrsolue1">
+    <w:name w:val="Mention non résolue1"/>
+    <w:basedOn w:val="Policepardfaut"/>
     <w:uiPriority w:val="99"/>
     <w:semiHidden/>
     <w:unhideWhenUsed/>
@@ -4280,7 +5896,7 @@
       <w:shd w:val="clear" w:color="auto" w:fill="E1DFDD"/>
     </w:rPr>
   </w:style>
-  <w:style w:type="paragraph" w:styleId="ListParagraph">
+  <w:style w:type="paragraph" w:styleId="Paragraphedeliste">
     <w:name w:val="List Paragraph"/>
     <w:basedOn w:val="Normal"/>
     <w:uiPriority w:val="34"/>
@@ -4291,10 +5907,10 @@
       <w:contextualSpacing/>
     </w:pPr>
   </w:style>
-  <w:style w:type="character" w:customStyle="1" w:styleId="Heading3Char">
-    <w:name w:val="Heading 3 Char"/>
-    <w:basedOn w:val="DefaultParagraphFont"/>
-    <w:link w:val="Heading3"/>
+  <w:style w:type="character" w:customStyle="1" w:styleId="Titre3Car">
+    <w:name w:val="Titre 3 Car"/>
+    <w:basedOn w:val="Policepardfaut"/>
+    <w:link w:val="Titre3"/>
     <w:uiPriority w:val="9"/>
     <w:rsid w:val="00E40D62"/>
     <w:rPr>
@@ -4302,9 +5918,9 @@
       <w:color w:val="243F60" w:themeColor="accent1" w:themeShade="7F"/>
     </w:rPr>
   </w:style>
-  <w:style w:type="character" w:styleId="FollowedHyperlink">
+  <w:style w:type="character" w:styleId="Lienhypertextesuivivisit">
     <w:name w:val="FollowedHyperlink"/>
-    <w:basedOn w:val="DefaultParagraphFont"/>
+    <w:basedOn w:val="Policepardfaut"/>
     <w:uiPriority w:val="99"/>
     <w:semiHidden/>
     <w:unhideWhenUsed/>
@@ -4316,22 +5932,22 @@
   </w:style>
   <w:style w:type="character" w:customStyle="1" w:styleId="mi">
     <w:name w:val="mi"/>
-    <w:basedOn w:val="DefaultParagraphFont"/>
+    <w:basedOn w:val="Policepardfaut"/>
     <w:rsid w:val="00FC3DF8"/>
   </w:style>
   <w:style w:type="character" w:customStyle="1" w:styleId="mo">
     <w:name w:val="mo"/>
-    <w:basedOn w:val="DefaultParagraphFont"/>
+    <w:basedOn w:val="Policepardfaut"/>
     <w:rsid w:val="00FC3DF8"/>
   </w:style>
   <w:style w:type="character" w:customStyle="1" w:styleId="mn">
     <w:name w:val="mn"/>
-    <w:basedOn w:val="DefaultParagraphFont"/>
+    <w:basedOn w:val="Policepardfaut"/>
     <w:rsid w:val="00FC3DF8"/>
   </w:style>
-  <w:style w:type="character" w:styleId="PlaceholderText">
+  <w:style w:type="character" w:styleId="Textedelespacerserv">
     <w:name w:val="Placeholder Text"/>
-    <w:basedOn w:val="DefaultParagraphFont"/>
+    <w:basedOn w:val="Policepardfaut"/>
     <w:uiPriority w:val="99"/>
     <w:semiHidden/>
     <w:rsid w:val="004A2020"/>
@@ -4339,1014 +5955,26 @@
       <w:color w:val="808080"/>
     </w:rPr>
   </w:style>
-  <w:style w:type="paragraph" w:styleId="NoSpacing">
+  <w:style w:type="paragraph" w:styleId="Sansinterligne">
     <w:name w:val="No Spacing"/>
     <w:uiPriority w:val="1"/>
     <w:qFormat/>
     <w:rsid w:val="00520DBE"/>
   </w:style>
-</w:styles>
-</file>
-
-<file path=word/stylesWithEffects.xml><?xml version="1.0" encoding="utf-8"?>
-<w:styles xmlns:wpc="http://schemas.microsoft.com/office/word/2010/wordprocessingCanvas" xmlns:mc="http://schemas.openxmlformats.org/markup-compatibility/2006" xmlns:o="urn:schemas-microsoft-com:office:office" xmlns:r="http://schemas.openxmlformats.org/officeDocument/2006/relationships" xmlns:m="http://schemas.openxmlformats.org/officeDocument/2006/math" xmlns:v="urn:schemas-microsoft-com:vml" xmlns:wp14="http://schemas.microsoft.com/office/word/2010/wordprocessingDrawing" xmlns:wp="http://schemas.openxmlformats.org/drawingml/2006/wordprocessingDrawing" xmlns:w10="urn:schemas-microsoft-com:office:word" xmlns:w="http://schemas.openxmlformats.org/wordprocessingml/2006/main" xmlns:w14="http://schemas.microsoft.com/office/word/2010/wordml" xmlns:wpg="http://schemas.microsoft.com/office/word/2010/wordprocessingGroup" xmlns:wpi="http://schemas.microsoft.com/office/word/2010/wordprocessingInk" xmlns:wne="http://schemas.microsoft.com/office/word/2006/wordml" xmlns:wps="http://schemas.microsoft.com/office/word/2010/wordprocessingShape" mc:Ignorable="w14 wp14">
-  <w:docDefaults>
-    <w:rPrDefault>
-      <w:rPr>
-        <w:rFonts w:asciiTheme="minorHAnsi" w:eastAsiaTheme="minorEastAsia" w:hAnsiTheme="minorHAnsi" w:cstheme="minorBidi"/>
-        <w:sz w:val="24"/>
-        <w:szCs w:val="24"/>
-        <w:lang w:val="fr-FR" w:eastAsia="fr-FR" w:bidi="ar-SA"/>
-      </w:rPr>
-    </w:rPrDefault>
-    <w:pPrDefault/>
-  </w:docDefaults>
-  <w:latentStyles w:defLockedState="0" w:defUIPriority="99" w:defSemiHidden="1" w:defUnhideWhenUsed="1" w:defQFormat="0" w:count="267">
-    <w:lsdException w:name="Normal" w:semiHidden="0" w:uiPriority="0" w:unhideWhenUsed="0" w:qFormat="1"/>
-    <w:lsdException w:name="heading 1" w:semiHidden="0" w:uiPriority="9" w:unhideWhenUsed="0" w:qFormat="1"/>
-    <w:lsdException w:name="heading 2" w:uiPriority="9" w:qFormat="1"/>
-    <w:lsdException w:name="heading 3" w:uiPriority="9" w:qFormat="1"/>
-    <w:lsdException w:name="heading 4" w:uiPriority="9" w:qFormat="1"/>
-    <w:lsdException w:name="heading 5" w:uiPriority="9" w:qFormat="1"/>
-    <w:lsdException w:name="heading 6" w:uiPriority="9" w:qFormat="1"/>
-    <w:lsdException w:name="heading 7" w:uiPriority="9" w:qFormat="1"/>
-    <w:lsdException w:name="heading 8" w:uiPriority="9" w:qFormat="1"/>
-    <w:lsdException w:name="heading 9" w:uiPriority="9" w:qFormat="1"/>
-    <w:lsdException w:name="toc 1" w:uiPriority="39"/>
-    <w:lsdException w:name="toc 2" w:uiPriority="39"/>
-    <w:lsdException w:name="toc 3" w:uiPriority="39"/>
-    <w:lsdException w:name="toc 4" w:uiPriority="39"/>
-    <w:lsdException w:name="toc 5" w:uiPriority="39"/>
-    <w:lsdException w:name="toc 6" w:uiPriority="39"/>
-    <w:lsdException w:name="toc 7" w:uiPriority="39"/>
-    <w:lsdException w:name="toc 8" w:uiPriority="39"/>
-    <w:lsdException w:name="toc 9" w:uiPriority="39"/>
-    <w:lsdException w:name="caption" w:uiPriority="35" w:qFormat="1"/>
-    <w:lsdException w:name="Title" w:semiHidden="0" w:uiPriority="10" w:unhideWhenUsed="0" w:qFormat="1"/>
-    <w:lsdException w:name="Default Paragraph Font" w:uiPriority="1"/>
-    <w:lsdException w:name="Subtitle" w:semiHidden="0" w:uiPriority="11" w:unhideWhenUsed="0" w:qFormat="1"/>
-    <w:lsdException w:name="Strong" w:semiHidden="0" w:uiPriority="22" w:unhideWhenUsed="0" w:qFormat="1"/>
-    <w:lsdException w:name="Emphasis" w:semiHidden="0" w:uiPriority="20" w:unhideWhenUsed="0" w:qFormat="1"/>
-    <w:lsdException w:name="Table Grid" w:semiHidden="0" w:uiPriority="59" w:unhideWhenUsed="0"/>
-    <w:lsdException w:name="Placeholder Text" w:unhideWhenUsed="0"/>
-    <w:lsdException w:name="No Spacing" w:semiHidden="0" w:uiPriority="1" w:unhideWhenUsed="0" w:qFormat="1"/>
-    <w:lsdException w:name="Light Shading" w:semiHidden="0" w:uiPriority="60" w:unhideWhenUsed="0"/>
-    <w:lsdException w:name="Light List" w:semiHidden="0" w:uiPriority="61" w:unhideWhenUsed="0"/>
-    <w:lsdException w:name="Light Grid" w:semiHidden="0" w:uiPriority="62" w:unhideWhenUsed="0"/>
-    <w:lsdException w:name="Medium Shading 1" w:semiHidden="0" w:uiPriority="63" w:unhideWhenUsed="0"/>
-    <w:lsdException w:name="Medium Shading 2" w:semiHidden="0" w:uiPriority="64" w:unhideWhenUsed="0"/>
-    <w:lsdException w:name="Medium List 1" w:semiHidden="0" w:uiPriority="65" w:unhideWhenUsed="0"/>
-    <w:lsdException w:name="Medium List 2" w:semiHidden="0" w:uiPriority="66" w:unhideWhenUsed="0"/>
-    <w:lsdException w:name="Medium Grid 1" w:semiHidden="0" w:uiPriority="67" w:unhideWhenUsed="0"/>
-    <w:lsdException w:name="Medium Grid 2" w:semiHidden="0" w:uiPriority="68" w:unhideWhenUsed="0"/>
-    <w:lsdException w:name="Medium Grid 3" w:semiHidden="0" w:uiPriority="69" w:unhideWhenUsed="0"/>
-    <w:lsdException w:name="Dark List" w:semiHidden="0" w:uiPriority="70" w:unhideWhenUsed="0"/>
-    <w:lsdException w:name="Colorful Shading" w:semiHidden="0" w:uiPriority="71" w:unhideWhenUsed="0"/>
-    <w:lsdException w:name="Colorful List" w:semiHidden="0" w:uiPriority="72" w:unhideWhenUsed="0"/>
-    <w:lsdException w:name="Colorful Grid" w:semiHidden="0" w:uiPriority="73" w:unhideWhenUsed="0"/>
-    <w:lsdException w:name="Light Shading Accent 1" w:semiHidden="0" w:uiPriority="60" w:unhideWhenUsed="0"/>
-    <w:lsdException w:name="Light List Accent 1" w:semiHidden="0" w:uiPriority="61" w:unhideWhenUsed="0"/>
-    <w:lsdException w:name="Light Grid Accent 1" w:semiHidden="0" w:uiPriority="62" w:unhideWhenUsed="0"/>
-    <w:lsdException w:name="Medium Shading 1 Accent 1" w:semiHidden="0" w:uiPriority="63" w:unhideWhenUsed="0"/>
-    <w:lsdException w:name="Medium Shading 2 Accent 1" w:semiHidden="0" w:uiPriority="64" w:unhideWhenUsed="0"/>
-    <w:lsdException w:name="Medium List 1 Accent 1" w:semiHidden="0" w:uiPriority="65" w:unhideWhenUsed="0"/>
-    <w:lsdException w:name="Revision" w:unhideWhenUsed="0"/>
-    <w:lsdException w:name="List Paragraph" w:semiHidden="0" w:uiPriority="34" w:unhideWhenUsed="0" w:qFormat="1"/>
-    <w:lsdException w:name="Quote" w:semiHidden="0" w:uiPriority="29" w:unhideWhenUsed="0" w:qFormat="1"/>
-    <w:lsdException w:name="Intense Quote" w:semiHidden="0" w:uiPriority="30" w:unhideWhenUsed="0" w:qFormat="1"/>
-    <w:lsdException w:name="Medium List 2 Accent 1" w:semiHidden="0" w:uiPriority="66" w:unhideWhenUsed="0"/>
-    <w:lsdException w:name="Medium Grid 1 Accent 1" w:semiHidden="0" w:uiPriority="67" w:unhideWhenUsed="0"/>
-    <w:lsdException w:name="Medium Grid 2 Accent 1" w:semiHidden="0" w:uiPriority="68" w:unhideWhenUsed="0"/>
-    <w:lsdException w:name="Medium Grid 3 Accent 1" w:semiHidden="0" w:uiPriority="69" w:unhideWhenUsed="0"/>
-    <w:lsdException w:name="Dark List Accent 1" w:semiHidden="0" w:uiPriority="70" w:unhideWhenUsed="0"/>
-    <w:lsdException w:name="Colorful Shading Accent 1" w:semiHidden="0" w:uiPriority="71" w:unhideWhenUsed="0"/>
-    <w:lsdException w:name="Colorful List Accent 1" w:semiHidden="0" w:uiPriority="72" w:unhideWhenUsed="0"/>
-    <w:lsdException w:name="Colorful Grid Accent 1" w:semiHidden="0" w:uiPriority="73" w:unhideWhenUsed="0"/>
-    <w:lsdException w:name="Light Shading Accent 2" w:semiHidden="0" w:uiPriority="60" w:unhideWhenUsed="0"/>
-    <w:lsdException w:name="Light List Accent 2" w:semiHidden="0" w:uiPriority="61" w:unhideWhenUsed="0"/>
-    <w:lsdException w:name="Light Grid Accent 2" w:semiHidden="0" w:uiPriority="62" w:unhideWhenUsed="0"/>
-    <w:lsdException w:name="Medium Shading 1 Accent 2" w:semiHidden="0" w:uiPriority="63" w:unhideWhenUsed="0"/>
-    <w:lsdException w:name="Medium Shading 2 Accent 2" w:semiHidden="0" w:uiPriority="64" w:unhideWhenUsed="0"/>
-    <w:lsdException w:name="Medium List 1 Accent 2" w:semiHidden="0" w:uiPriority="65" w:unhideWhenUsed="0"/>
-    <w:lsdException w:name="Medium List 2 Accent 2" w:semiHidden="0" w:uiPriority="66" w:unhideWhenUsed="0"/>
-    <w:lsdException w:name="Medium Grid 1 Accent 2" w:semiHidden="0" w:uiPriority="67" w:unhideWhenUsed="0"/>
-    <w:lsdException w:name="Medium Grid 2 Accent 2" w:semiHidden="0" w:uiPriority="68" w:unhideWhenUsed="0"/>
-    <w:lsdException w:name="Medium Grid 3 Accent 2" w:semiHidden="0" w:uiPriority="69" w:unhideWhenUsed="0"/>
-    <w:lsdException w:name="Dark List Accent 2" w:semiHidden="0" w:uiPriority="70" w:unhideWhenUsed="0"/>
-    <w:lsdException w:name="Colorful Shading Accent 2" w:semiHidden="0" w:uiPriority="71" w:unhideWhenUsed="0"/>
-    <w:lsdException w:name="Colorful List Accent 2" w:semiHidden="0" w:uiPriority="72" w:unhideWhenUsed="0"/>
-    <w:lsdException w:name="Colorful Grid Accent 2" w:semiHidden="0" w:uiPriority="73" w:unhideWhenUsed="0"/>
-    <w:lsdException w:name="Light Shading Accent 3" w:semiHidden="0" w:uiPriority="60" w:unhideWhenUsed="0"/>
-    <w:lsdException w:name="Light List Accent 3" w:semiHidden="0" w:uiPriority="61" w:unhideWhenUsed="0"/>
-    <w:lsdException w:name="Light Grid Accent 3" w:semiHidden="0" w:uiPriority="62" w:unhideWhenUsed="0"/>
-    <w:lsdException w:name="Medium Shading 1 Accent 3" w:semiHidden="0" w:uiPriority="63" w:unhideWhenUsed="0"/>
-    <w:lsdException w:name="Medium Shading 2 Accent 3" w:semiHidden="0" w:uiPriority="64" w:unhideWhenUsed="0"/>
-    <w:lsdException w:name="Medium List 1 Accent 3" w:semiHidden="0" w:uiPriority="65" w:unhideWhenUsed="0"/>
-    <w:lsdException w:name="Medium List 2 Accent 3" w:semiHidden="0" w:uiPriority="66" w:unhideWhenUsed="0"/>
-    <w:lsdException w:name="Medium Grid 1 Accent 3" w:semiHidden="0" w:uiPriority="67" w:unhideWhenUsed="0"/>
-    <w:lsdException w:name="Medium Grid 2 Accent 3" w:semiHidden="0" w:uiPriority="68" w:unhideWhenUsed="0"/>
-    <w:lsdException w:name="Medium Grid 3 Accent 3" w:semiHidden="0" w:uiPriority="69" w:unhideWhenUsed="0"/>
-    <w:lsdException w:name="Dark List Accent 3" w:semiHidden="0" w:uiPriority="70" w:unhideWhenUsed="0"/>
-    <w:lsdException w:name="Colorful Shading Accent 3" w:semiHidden="0" w:uiPriority="71" w:unhideWhenUsed="0"/>
-    <w:lsdException w:name="Colorful List Accent 3" w:semiHidden="0" w:uiPriority="72" w:unhideWhenUsed="0"/>
-    <w:lsdException w:name="Colorful Grid Accent 3" w:semiHidden="0" w:uiPriority="73" w:unhideWhenUsed="0"/>
-    <w:lsdException w:name="Light Shading Accent 4" w:semiHidden="0" w:uiPriority="60" w:unhideWhenUsed="0"/>
-    <w:lsdException w:name="Light List Accent 4" w:semiHidden="0" w:uiPriority="61" w:unhideWhenUsed="0"/>
-    <w:lsdException w:name="Light Grid Accent 4" w:semiHidden="0" w:uiPriority="62" w:unhideWhenUsed="0"/>
-    <w:lsdException w:name="Medium Shading 1 Accent 4" w:semiHidden="0" w:uiPriority="63" w:unhideWhenUsed="0"/>
-    <w:lsdException w:name="Medium Shading 2 Accent 4" w:semiHidden="0" w:uiPriority="64" w:unhideWhenUsed="0"/>
-    <w:lsdException w:name="Medium List 1 Accent 4" w:semiHidden="0" w:uiPriority="65" w:unhideWhenUsed="0"/>
-    <w:lsdException w:name="Medium List 2 Accent 4" w:semiHidden="0" w:uiPriority="66" w:unhideWhenUsed="0"/>
-    <w:lsdException w:name="Medium Grid 1 Accent 4" w:semiHidden="0" w:uiPriority="67" w:unhideWhenUsed="0"/>
-    <w:lsdException w:name="Medium Grid 2 Accent 4" w:semiHidden="0" w:uiPriority="68" w:unhideWhenUsed="0"/>
-    <w:lsdException w:name="Medium Grid 3 Accent 4" w:semiHidden="0" w:uiPriority="69" w:unhideWhenUsed="0"/>
-    <w:lsdException w:name="Dark List Accent 4" w:semiHidden="0" w:uiPriority="70" w:unhideWhenUsed="0"/>
-    <w:lsdException w:name="Colorful Shading Accent 4" w:semiHidden="0" w:uiPriority="71" w:unhideWhenUsed="0"/>
-    <w:lsdException w:name="Colorful List Accent 4" w:semiHidden="0" w:uiPriority="72" w:unhideWhenUsed="0"/>
-    <w:lsdException w:name="Colorful Grid Accent 4" w:semiHidden="0" w:uiPriority="73" w:unhideWhenUsed="0"/>
-    <w:lsdException w:name="Light Shading Accent 5" w:semiHidden="0" w:uiPriority="60" w:unhideWhenUsed="0"/>
-    <w:lsdException w:name="Light List Accent 5" w:semiHidden="0" w:uiPriority="61" w:unhideWhenUsed="0"/>
-    <w:lsdException w:name="Light Grid Accent 5" w:semiHidden="0" w:uiPriority="62" w:unhideWhenUsed="0"/>
-    <w:lsdException w:name="Medium Shading 1 Accent 5" w:semiHidden="0" w:uiPriority="63" w:unhideWhenUsed="0"/>
-    <w:lsdException w:name="Medium Shading 2 Accent 5" w:semiHidden="0" w:uiPriority="64" w:unhideWhenUsed="0"/>
-    <w:lsdException w:name="Medium List 1 Accent 5" w:semiHidden="0" w:uiPriority="65" w:unhideWhenUsed="0"/>
-    <w:lsdException w:name="Medium List 2 Accent 5" w:semiHidden="0" w:uiPriority="66" w:unhideWhenUsed="0"/>
-    <w:lsdException w:name="Medium Grid 1 Accent 5" w:semiHidden="0" w:uiPriority="67" w:unhideWhenUsed="0"/>
-    <w:lsdException w:name="Medium Grid 2 Accent 5" w:semiHidden="0" w:uiPriority="68" w:unhideWhenUsed="0"/>
-    <w:lsdException w:name="Medium Grid 3 Accent 5" w:semiHidden="0" w:uiPriority="69" w:unhideWhenUsed="0"/>
-    <w:lsdException w:name="Dark List Accent 5" w:semiHidden="0" w:uiPriority="70" w:unhideWhenUsed="0"/>
-    <w:lsdException w:name="Colorful Shading Accent 5" w:semiHidden="0" w:uiPriority="71" w:unhideWhenUsed="0"/>
-    <w:lsdException w:name="Colorful List Accent 5" w:semiHidden="0" w:uiPriority="72" w:unhideWhenUsed="0"/>
-    <w:lsdException w:name="Colorful Grid Accent 5" w:semiHidden="0" w:uiPriority="73" w:unhideWhenUsed="0"/>
-    <w:lsdException w:name="Light Shading Accent 6" w:semiHidden="0" w:uiPriority="60" w:unhideWhenUsed="0"/>
-    <w:lsdException w:name="Light List Accent 6" w:semiHidden="0" w:uiPriority="61" w:unhideWhenUsed="0"/>
-    <w:lsdException w:name="Light Grid Accent 6" w:semiHidden="0" w:uiPriority="62" w:unhideWhenUsed="0"/>
-    <w:lsdException w:name="Medium Shading 1 Accent 6" w:semiHidden="0" w:uiPriority="63" w:unhideWhenUsed="0"/>
-    <w:lsdException w:name="Medium Shading 2 Accent 6" w:semiHidden="0" w:uiPriority="64" w:unhideWhenUsed="0"/>
-    <w:lsdException w:name="Medium List 1 Accent 6" w:semiHidden="0" w:uiPriority="65" w:unhideWhenUsed="0"/>
-    <w:lsdException w:name="Medium List 2 Accent 6" w:semiHidden="0" w:uiPriority="66" w:unhideWhenUsed="0"/>
-    <w:lsdException w:name="Medium Grid 1 Accent 6" w:semiHidden="0" w:uiPriority="67" w:unhideWhenUsed="0"/>
-    <w:lsdException w:name="Medium Grid 2 Accent 6" w:semiHidden="0" w:uiPriority="68" w:unhideWhenUsed="0"/>
-    <w:lsdException w:name="Medium Grid 3 Accent 6" w:semiHidden="0" w:uiPriority="69" w:unhideWhenUsed="0"/>
-    <w:lsdException w:name="Dark List Accent 6" w:semiHidden="0" w:uiPriority="70" w:unhideWhenUsed="0"/>
-    <w:lsdException w:name="Colorful Shading Accent 6" w:semiHidden="0" w:uiPriority="71" w:unhideWhenUsed="0"/>
-    <w:lsdException w:name="Colorful List Accent 6" w:semiHidden="0" w:uiPriority="72" w:unhideWhenUsed="0"/>
-    <w:lsdException w:name="Colorful Grid Accent 6" w:semiHidden="0" w:uiPriority="73" w:unhideWhenUsed="0"/>
-    <w:lsdException w:name="Subtle Emphasis" w:semiHidden="0" w:uiPriority="19" w:unhideWhenUsed="0" w:qFormat="1"/>
-    <w:lsdException w:name="Intense Emphasis" w:semiHidden="0" w:uiPriority="21" w:unhideWhenUsed="0" w:qFormat="1"/>
-    <w:lsdException w:name="Subtle Reference" w:semiHidden="0" w:uiPriority="31" w:unhideWhenUsed="0" w:qFormat="1"/>
-    <w:lsdException w:name="Intense Reference" w:semiHidden="0" w:uiPriority="32" w:unhideWhenUsed="0" w:qFormat="1"/>
-    <w:lsdException w:name="Book Title" w:semiHidden="0" w:uiPriority="33" w:unhideWhenUsed="0" w:qFormat="1"/>
-    <w:lsdException w:name="Bibliography" w:uiPriority="37"/>
-    <w:lsdException w:name="TOC Heading" w:uiPriority="39" w:qFormat="1"/>
-  </w:latentStyles>
-  <w:style w:type="paragraph" w:default="1" w:styleId="Normal">
-    <w:name w:val="Normal"/>
-    <w:qFormat/>
-  </w:style>
-  <w:style w:type="paragraph" w:styleId="Heading1">
-    <w:name w:val="heading 1"/>
-    <w:basedOn w:val="Normal"/>
-    <w:next w:val="Normal"/>
-    <w:link w:val="Heading1Char"/>
-    <w:uiPriority w:val="9"/>
-    <w:qFormat/>
-    <w:rsid w:val="00D86F16"/>
-    <w:pPr>
-      <w:keepNext/>
-      <w:keepLines/>
-      <w:spacing w:before="240"/>
-      <w:outlineLvl w:val="0"/>
-    </w:pPr>
-    <w:rPr>
-      <w:rFonts w:asciiTheme="majorHAnsi" w:eastAsiaTheme="majorEastAsia" w:hAnsiTheme="majorHAnsi" w:cstheme="majorBidi"/>
-      <w:color w:val="365F91" w:themeColor="accent1" w:themeShade="BF"/>
-      <w:sz w:val="32"/>
-      <w:szCs w:val="32"/>
-    </w:rPr>
-  </w:style>
-  <w:style w:type="paragraph" w:styleId="Heading2">
-    <w:name w:val="heading 2"/>
-    <w:basedOn w:val="Normal"/>
-    <w:next w:val="Normal"/>
-    <w:link w:val="Heading2Char"/>
-    <w:uiPriority w:val="9"/>
-    <w:unhideWhenUsed/>
-    <w:qFormat/>
-    <w:rsid w:val="00D86F16"/>
-    <w:pPr>
-      <w:keepNext/>
-      <w:keepLines/>
-      <w:spacing w:before="40"/>
-      <w:outlineLvl w:val="1"/>
-    </w:pPr>
-    <w:rPr>
-      <w:rFonts w:asciiTheme="majorHAnsi" w:eastAsiaTheme="majorEastAsia" w:hAnsiTheme="majorHAnsi" w:cstheme="majorBidi"/>
-      <w:color w:val="365F91" w:themeColor="accent1" w:themeShade="BF"/>
-      <w:sz w:val="26"/>
-      <w:szCs w:val="26"/>
-    </w:rPr>
-  </w:style>
-  <w:style w:type="paragraph" w:styleId="Heading3">
-    <w:name w:val="heading 3"/>
-    <w:basedOn w:val="Normal"/>
-    <w:next w:val="Normal"/>
-    <w:link w:val="Heading3Char"/>
-    <w:uiPriority w:val="9"/>
-    <w:unhideWhenUsed/>
-    <w:qFormat/>
-    <w:rsid w:val="00E40D62"/>
-    <w:pPr>
-      <w:keepNext/>
-      <w:keepLines/>
-      <w:spacing w:before="40"/>
-      <w:outlineLvl w:val="2"/>
-    </w:pPr>
-    <w:rPr>
-      <w:rFonts w:asciiTheme="majorHAnsi" w:eastAsiaTheme="majorEastAsia" w:hAnsiTheme="majorHAnsi" w:cstheme="majorBidi"/>
-      <w:color w:val="243F60" w:themeColor="accent1" w:themeShade="7F"/>
-    </w:rPr>
-  </w:style>
-  <w:style w:type="character" w:default="1" w:styleId="DefaultParagraphFont">
-    <w:name w:val="Default Paragraph Font"/>
-    <w:uiPriority w:val="1"/>
-    <w:semiHidden/>
-    <w:unhideWhenUsed/>
-  </w:style>
-  <w:style w:type="table" w:default="1" w:styleId="TableNormal">
-    <w:name w:val="Normal Table"/>
-    <w:uiPriority w:val="99"/>
-    <w:semiHidden/>
-    <w:unhideWhenUsed/>
-    <w:tblPr>
-      <w:tblInd w:w="0" w:type="dxa"/>
-      <w:tblCellMar>
-        <w:top w:w="0" w:type="dxa"/>
-        <w:left w:w="108" w:type="dxa"/>
-        <w:bottom w:w="0" w:type="dxa"/>
-        <w:right w:w="108" w:type="dxa"/>
-      </w:tblCellMar>
-    </w:tblPr>
-  </w:style>
-  <w:style w:type="numbering" w:default="1" w:styleId="NoList">
-    <w:name w:val="No List"/>
-    <w:uiPriority w:val="99"/>
-    <w:semiHidden/>
-    <w:unhideWhenUsed/>
-  </w:style>
-  <w:style w:type="paragraph" w:styleId="BalloonText">
-    <w:name w:val="Balloon Text"/>
-    <w:basedOn w:val="Normal"/>
-    <w:link w:val="BalloonTextChar"/>
-    <w:uiPriority w:val="99"/>
-    <w:semiHidden/>
-    <w:unhideWhenUsed/>
-    <w:rsid w:val="006B445E"/>
-    <w:rPr>
-      <w:rFonts w:ascii="Lucida Grande" w:hAnsi="Lucida Grande"/>
-      <w:sz w:val="18"/>
-      <w:szCs w:val="18"/>
-    </w:rPr>
-  </w:style>
-  <w:style w:type="character" w:customStyle="1" w:styleId="BalloonTextChar">
-    <w:name w:val="Balloon Text Char"/>
-    <w:basedOn w:val="DefaultParagraphFont"/>
-    <w:link w:val="BalloonText"/>
-    <w:uiPriority w:val="99"/>
-    <w:semiHidden/>
-    <w:rsid w:val="006B445E"/>
-    <w:rPr>
-      <w:rFonts w:ascii="Lucida Grande" w:hAnsi="Lucida Grande"/>
-      <w:sz w:val="18"/>
-      <w:szCs w:val="18"/>
-    </w:rPr>
-  </w:style>
-  <w:style w:type="paragraph" w:styleId="Header">
-    <w:name w:val="header"/>
-    <w:basedOn w:val="Normal"/>
-    <w:link w:val="HeaderChar"/>
-    <w:uiPriority w:val="99"/>
-    <w:unhideWhenUsed/>
-    <w:rsid w:val="006651C9"/>
-    <w:pPr>
-      <w:tabs>
-        <w:tab w:val="center" w:pos="4536"/>
-        <w:tab w:val="right" w:pos="9072"/>
-      </w:tabs>
-    </w:pPr>
-  </w:style>
-  <w:style w:type="character" w:customStyle="1" w:styleId="HeaderChar">
-    <w:name w:val="Header Char"/>
-    <w:basedOn w:val="DefaultParagraphFont"/>
-    <w:link w:val="Header"/>
-    <w:uiPriority w:val="99"/>
-    <w:rsid w:val="006651C9"/>
-  </w:style>
-  <w:style w:type="paragraph" w:styleId="Footer">
-    <w:name w:val="footer"/>
-    <w:basedOn w:val="Normal"/>
-    <w:link w:val="FooterChar"/>
-    <w:uiPriority w:val="99"/>
-    <w:unhideWhenUsed/>
-    <w:rsid w:val="006651C9"/>
-    <w:pPr>
-      <w:tabs>
-        <w:tab w:val="center" w:pos="4536"/>
-        <w:tab w:val="right" w:pos="9072"/>
-      </w:tabs>
-    </w:pPr>
-  </w:style>
-  <w:style w:type="character" w:customStyle="1" w:styleId="FooterChar">
-    <w:name w:val="Footer Char"/>
-    <w:basedOn w:val="DefaultParagraphFont"/>
-    <w:link w:val="Footer"/>
-    <w:uiPriority w:val="99"/>
-    <w:rsid w:val="006651C9"/>
-  </w:style>
-  <w:style w:type="character" w:customStyle="1" w:styleId="Heading1Char">
-    <w:name w:val="Heading 1 Char"/>
-    <w:basedOn w:val="DefaultParagraphFont"/>
-    <w:link w:val="Heading1"/>
-    <w:uiPriority w:val="9"/>
-    <w:rsid w:val="00D86F16"/>
-    <w:rPr>
-      <w:rFonts w:asciiTheme="majorHAnsi" w:eastAsiaTheme="majorEastAsia" w:hAnsiTheme="majorHAnsi" w:cstheme="majorBidi"/>
-      <w:color w:val="365F91" w:themeColor="accent1" w:themeShade="BF"/>
-      <w:sz w:val="32"/>
-      <w:szCs w:val="32"/>
-    </w:rPr>
-  </w:style>
-  <w:style w:type="paragraph" w:styleId="TOCHeading">
-    <w:name w:val="TOC Heading"/>
-    <w:basedOn w:val="Heading1"/>
-    <w:next w:val="Normal"/>
-    <w:uiPriority w:val="39"/>
-    <w:unhideWhenUsed/>
-    <w:qFormat/>
-    <w:rsid w:val="00D86F16"/>
-    <w:pPr>
-      <w:spacing w:line="259" w:lineRule="auto"/>
-      <w:outlineLvl w:val="9"/>
-    </w:pPr>
-  </w:style>
-  <w:style w:type="character" w:customStyle="1" w:styleId="Heading2Char">
-    <w:name w:val="Heading 2 Char"/>
-    <w:basedOn w:val="DefaultParagraphFont"/>
-    <w:link w:val="Heading2"/>
-    <w:uiPriority w:val="9"/>
-    <w:rsid w:val="00D86F16"/>
-    <w:rPr>
-      <w:rFonts w:asciiTheme="majorHAnsi" w:eastAsiaTheme="majorEastAsia" w:hAnsiTheme="majorHAnsi" w:cstheme="majorBidi"/>
-      <w:color w:val="365F91" w:themeColor="accent1" w:themeShade="BF"/>
-      <w:sz w:val="26"/>
-      <w:szCs w:val="26"/>
-    </w:rPr>
-  </w:style>
-  <w:style w:type="paragraph" w:styleId="TOC1">
-    <w:name w:val="toc 1"/>
+  <w:style w:type="paragraph" w:styleId="TM3">
+    <w:name w:val="toc 3"/>
     <w:basedOn w:val="Normal"/>
     <w:next w:val="Normal"/>
     <w:autoRedefine/>
     <w:uiPriority w:val="39"/>
     <w:unhideWhenUsed/>
-    <w:rsid w:val="00895C53"/>
+    <w:rsid w:val="009A3309"/>
     <w:pPr>
       <w:spacing w:after="100"/>
+      <w:ind w:left="480"/>
     </w:pPr>
   </w:style>
-  <w:style w:type="paragraph" w:styleId="TOC2">
-    <w:name w:val="toc 2"/>
-    <w:basedOn w:val="Normal"/>
-    <w:next w:val="Normal"/>
-    <w:autoRedefine/>
-    <w:uiPriority w:val="39"/>
-    <w:unhideWhenUsed/>
-    <w:rsid w:val="00895C53"/>
-    <w:pPr>
-      <w:spacing w:after="100"/>
-      <w:ind w:left="240"/>
-    </w:pPr>
-  </w:style>
-  <w:style w:type="character" w:styleId="Hyperlink">
-    <w:name w:val="Hyperlink"/>
-    <w:basedOn w:val="DefaultParagraphFont"/>
-    <w:uiPriority w:val="99"/>
-    <w:unhideWhenUsed/>
-    <w:rsid w:val="00895C53"/>
-    <w:rPr>
-      <w:color w:val="0000FF" w:themeColor="hyperlink"/>
-      <w:u w:val="single"/>
-    </w:rPr>
-  </w:style>
-  <w:style w:type="character" w:customStyle="1" w:styleId="UnresolvedMention">
-    <w:name w:val="Unresolved Mention"/>
-    <w:basedOn w:val="DefaultParagraphFont"/>
-    <w:uiPriority w:val="99"/>
-    <w:semiHidden/>
-    <w:unhideWhenUsed/>
-    <w:rsid w:val="00E82067"/>
-    <w:rPr>
-      <w:color w:val="605E5C"/>
-      <w:shd w:val="clear" w:color="auto" w:fill="E1DFDD"/>
-    </w:rPr>
-  </w:style>
-  <w:style w:type="paragraph" w:styleId="ListParagraph">
-    <w:name w:val="List Paragraph"/>
-    <w:basedOn w:val="Normal"/>
-    <w:uiPriority w:val="34"/>
-    <w:qFormat/>
-    <w:rsid w:val="00E82067"/>
-    <w:pPr>
-      <w:ind w:left="720"/>
-      <w:contextualSpacing/>
-    </w:pPr>
-  </w:style>
-  <w:style w:type="character" w:customStyle="1" w:styleId="Heading3Char">
-    <w:name w:val="Heading 3 Char"/>
-    <w:basedOn w:val="DefaultParagraphFont"/>
-    <w:link w:val="Heading3"/>
-    <w:uiPriority w:val="9"/>
-    <w:rsid w:val="00E40D62"/>
-    <w:rPr>
-      <w:rFonts w:asciiTheme="majorHAnsi" w:eastAsiaTheme="majorEastAsia" w:hAnsiTheme="majorHAnsi" w:cstheme="majorBidi"/>
-      <w:color w:val="243F60" w:themeColor="accent1" w:themeShade="7F"/>
-    </w:rPr>
-  </w:style>
-  <w:style w:type="character" w:styleId="FollowedHyperlink">
-    <w:name w:val="FollowedHyperlink"/>
-    <w:basedOn w:val="DefaultParagraphFont"/>
-    <w:uiPriority w:val="99"/>
-    <w:semiHidden/>
-    <w:unhideWhenUsed/>
-    <w:rsid w:val="005B0973"/>
-    <w:rPr>
-      <w:color w:val="800080" w:themeColor="followedHyperlink"/>
-      <w:u w:val="single"/>
-    </w:rPr>
-  </w:style>
-  <w:style w:type="character" w:customStyle="1" w:styleId="mi">
-    <w:name w:val="mi"/>
-    <w:basedOn w:val="DefaultParagraphFont"/>
-    <w:rsid w:val="00FC3DF8"/>
-  </w:style>
-  <w:style w:type="character" w:customStyle="1" w:styleId="mo">
-    <w:name w:val="mo"/>
-    <w:basedOn w:val="DefaultParagraphFont"/>
-    <w:rsid w:val="00FC3DF8"/>
-  </w:style>
-  <w:style w:type="character" w:customStyle="1" w:styleId="mn">
-    <w:name w:val="mn"/>
-    <w:basedOn w:val="DefaultParagraphFont"/>
-    <w:rsid w:val="00FC3DF8"/>
-  </w:style>
-  <w:style w:type="character" w:styleId="PlaceholderText">
-    <w:name w:val="Placeholder Text"/>
-    <w:basedOn w:val="DefaultParagraphFont"/>
-    <w:uiPriority w:val="99"/>
-    <w:semiHidden/>
-    <w:rsid w:val="004A2020"/>
-    <w:rPr>
-      <w:color w:val="808080"/>
-    </w:rPr>
-  </w:style>
-  <w:style w:type="paragraph" w:styleId="NoSpacing">
-    <w:name w:val="No Spacing"/>
-    <w:uiPriority w:val="1"/>
-    <w:qFormat/>
-    <w:rsid w:val="00520DBE"/>
-  </w:style>
 </w:styles>
-</file>
-
-<file path=word/glossary/document.xml><?xml version="1.0" encoding="utf-8"?>
-<w:glossaryDocument xmlns:wpc="http://schemas.microsoft.com/office/word/2010/wordprocessingCanvas" xmlns:mc="http://schemas.openxmlformats.org/markup-compatibility/2006" xmlns:o="urn:schemas-microsoft-com:office:office" xmlns:r="http://schemas.openxmlformats.org/officeDocument/2006/relationships" xmlns:m="http://schemas.openxmlformats.org/officeDocument/2006/math" xmlns:v="urn:schemas-microsoft-com:vml" xmlns:wp14="http://schemas.microsoft.com/office/word/2010/wordprocessingDrawing" xmlns:wp="http://schemas.openxmlformats.org/drawingml/2006/wordprocessingDrawing" xmlns:w10="urn:schemas-microsoft-com:office:word" xmlns:w="http://schemas.openxmlformats.org/wordprocessingml/2006/main" xmlns:w14="http://schemas.microsoft.com/office/word/2010/wordml" xmlns:wpg="http://schemas.microsoft.com/office/word/2010/wordprocessingGroup" xmlns:wpi="http://schemas.microsoft.com/office/word/2010/wordprocessingInk" xmlns:wne="http://schemas.microsoft.com/office/word/2006/wordml" xmlns:wps="http://schemas.microsoft.com/office/word/2010/wordprocessingShape" mc:Ignorable="w14 wp14"/>
-</file>
-
-<file path=word/glossary/fontTable.xml><?xml version="1.0" encoding="utf-8"?>
-<w:fonts xmlns:mc="http://schemas.openxmlformats.org/markup-compatibility/2006" xmlns:r="http://schemas.openxmlformats.org/officeDocument/2006/relationships" xmlns:w="http://schemas.openxmlformats.org/wordprocessingml/2006/main" xmlns:w14="http://schemas.microsoft.com/office/word/2010/wordml" mc:Ignorable="w14">
-  <w:font w:name="Times New Roman">
-    <w:panose1 w:val="02020603050405020304"/>
-    <w:charset w:val="00"/>
-    <w:family w:val="roman"/>
-    <w:pitch w:val="variable"/>
-    <w:sig w:usb0="E0002EFF" w:usb1="C000785B" w:usb2="00000009" w:usb3="00000000" w:csb0="000001FF" w:csb1="00000000"/>
-  </w:font>
-  <w:font w:name="Symbol">
-    <w:panose1 w:val="05050102010706020507"/>
-    <w:charset w:val="02"/>
-    <w:family w:val="roman"/>
-    <w:pitch w:val="variable"/>
-    <w:sig w:usb0="00000000" w:usb1="10000000" w:usb2="00000000" w:usb3="00000000" w:csb0="80000000" w:csb1="00000000"/>
-  </w:font>
-  <w:font w:name="Courier New">
-    <w:panose1 w:val="02070309020205020404"/>
-    <w:charset w:val="00"/>
-    <w:family w:val="modern"/>
-    <w:pitch w:val="fixed"/>
-    <w:sig w:usb0="E0002EFF" w:usb1="C0007843" w:usb2="00000009" w:usb3="00000000" w:csb0="000001FF" w:csb1="00000000"/>
-  </w:font>
-  <w:font w:name="Wingdings">
-    <w:panose1 w:val="05000000000000000000"/>
-    <w:charset w:val="02"/>
-    <w:family w:val="auto"/>
-    <w:pitch w:val="variable"/>
-    <w:sig w:usb0="00000000" w:usb1="10000000" w:usb2="00000000" w:usb3="00000000" w:csb0="80000000" w:csb1="00000000"/>
-  </w:font>
-  <w:font w:name="Cambria">
-    <w:panose1 w:val="02040503050406030204"/>
-    <w:charset w:val="00"/>
-    <w:family w:val="roman"/>
-    <w:pitch w:val="variable"/>
-    <w:sig w:usb0="E00002FF" w:usb1="400004FF" w:usb2="00000000" w:usb3="00000000" w:csb0="0000019F" w:csb1="00000000"/>
-  </w:font>
-  <w:font w:name="MS Mincho">
-    <w:altName w:val="MS Gothic"/>
-    <w:panose1 w:val="02020609040205080304"/>
-    <w:charset w:val="80"/>
-    <w:family w:val="roman"/>
-    <w:notTrueType/>
-    <w:pitch w:val="fixed"/>
-    <w:sig w:usb0="00000000" w:usb1="08070000" w:usb2="00000010" w:usb3="00000000" w:csb0="00020000" w:csb1="00000000"/>
-  </w:font>
-  <w:font w:name="Calibri">
-    <w:panose1 w:val="020F0502020204030204"/>
-    <w:charset w:val="00"/>
-    <w:family w:val="swiss"/>
-    <w:pitch w:val="variable"/>
-    <w:sig w:usb0="E0002AFF" w:usb1="C000247B" w:usb2="00000009" w:usb3="00000000" w:csb0="000001FF" w:csb1="00000000"/>
-  </w:font>
-  <w:font w:name="MS Gothic">
-    <w:altName w:val="ＭＳ ゴシック"/>
-    <w:panose1 w:val="020B0609070205080204"/>
-    <w:charset w:val="80"/>
-    <w:family w:val="modern"/>
-    <w:pitch w:val="fixed"/>
-    <w:sig w:usb0="E00002FF" w:usb1="6AC7FDFB" w:usb2="08000012" w:usb3="00000000" w:csb0="0002009F" w:csb1="00000000"/>
-  </w:font>
-  <w:font w:name="Lucida Grande">
-    <w:charset w:val="00"/>
-    <w:family w:val="auto"/>
-    <w:pitch w:val="variable"/>
-    <w:sig w:usb0="00000003" w:usb1="00000000" w:usb2="00000000" w:usb3="00000000" w:csb0="00000001" w:csb1="00000000"/>
-  </w:font>
-  <w:font w:name="Gill Sans MT">
-    <w:altName w:val="Microsoft YaHei Light"/>
-    <w:charset w:val="00"/>
-    <w:family w:val="swiss"/>
-    <w:pitch w:val="variable"/>
-    <w:sig w:usb0="00000001" w:usb1="00000000" w:usb2="00000000" w:usb3="00000000" w:csb0="00000003" w:csb1="00000000"/>
-  </w:font>
-  <w:font w:name="Cambria Math">
-    <w:panose1 w:val="02040503050406030204"/>
-    <w:charset w:val="00"/>
-    <w:family w:val="roman"/>
-    <w:pitch w:val="variable"/>
-    <w:sig w:usb0="E00002FF" w:usb1="420024FF" w:usb2="00000000" w:usb3="00000000" w:csb0="0000019F" w:csb1="00000000"/>
-  </w:font>
-</w:fonts>
-</file>
-
-<file path=word/glossary/settings.xml><?xml version="1.0" encoding="utf-8"?>
-<w:settings xmlns:mc="http://schemas.openxmlformats.org/markup-compatibility/2006" xmlns:o="urn:schemas-microsoft-com:office:office" xmlns:r="http://schemas.openxmlformats.org/officeDocument/2006/relationships" xmlns:m="http://schemas.openxmlformats.org/officeDocument/2006/math" xmlns:v="urn:schemas-microsoft-com:vml" xmlns:w10="urn:schemas-microsoft-com:office:word" xmlns:w="http://schemas.openxmlformats.org/wordprocessingml/2006/main" xmlns:w14="http://schemas.microsoft.com/office/word/2010/wordml" xmlns:sl="http://schemas.openxmlformats.org/schemaLibrary/2006/main" mc:Ignorable="w14">
-  <w:view w:val="normal"/>
-  <w:defaultTabStop w:val="720"/>
-  <w:characterSpacingControl w:val="doNotCompress"/>
-  <w:compat>
-    <w:useFELayout/>
-    <w:compatSetting w:name="compatibilityMode" w:uri="http://schemas.microsoft.com/office/word" w:val="14"/>
-    <w:compatSetting w:name="overrideTableStyleFontSizeAndJustification" w:uri="http://schemas.microsoft.com/office/word" w:val="1"/>
-    <w:compatSetting w:name="enableOpenTypeFeatures" w:uri="http://schemas.microsoft.com/office/word" w:val="1"/>
-    <w:compatSetting w:name="doNotFlipMirrorIndents" w:uri="http://schemas.microsoft.com/office/word" w:val="1"/>
-  </w:compat>
-  <w:rsids>
-    <w:rsidRoot w:val="008E37BE"/>
-    <w:rsid w:val="008E37BE"/>
-  </w:rsids>
-  <m:mathPr>
-    <m:mathFont m:val="Cambria Math"/>
-    <m:brkBin m:val="before"/>
-    <m:brkBinSub m:val="--"/>
-    <m:smallFrac m:val="0"/>
-    <m:dispDef/>
-    <m:lMargin m:val="0"/>
-    <m:rMargin m:val="0"/>
-    <m:defJc m:val="centerGroup"/>
-    <m:wrapIndent m:val="1440"/>
-    <m:intLim m:val="subSup"/>
-    <m:naryLim m:val="undOvr"/>
-  </m:mathPr>
-  <w:themeFontLang w:val="en-US"/>
-  <w:clrSchemeMapping w:bg1="light1" w:t1="dark1" w:bg2="light2" w:t2="dark2" w:accent1="accent1" w:accent2="accent2" w:accent3="accent3" w:accent4="accent4" w:accent5="accent5" w:accent6="accent6" w:hyperlink="hyperlink" w:followedHyperlink="followedHyperlink"/>
-  <w:decimalSymbol w:val=","/>
-  <w:listSeparator w:val=";"/>
-</w:settings>
-</file>
-
-<file path=word/glossary/styles.xml><?xml version="1.0" encoding="utf-8"?>
-<w:styles xmlns:mc="http://schemas.openxmlformats.org/markup-compatibility/2006" xmlns:r="http://schemas.openxmlformats.org/officeDocument/2006/relationships" xmlns:w="http://schemas.openxmlformats.org/wordprocessingml/2006/main" xmlns:w14="http://schemas.microsoft.com/office/word/2010/wordml" mc:Ignorable="w14">
-  <w:docDefaults>
-    <w:rPrDefault>
-      <w:rPr>
-        <w:rFonts w:asciiTheme="minorHAnsi" w:eastAsiaTheme="minorEastAsia" w:hAnsiTheme="minorHAnsi" w:cstheme="minorBidi"/>
-        <w:sz w:val="22"/>
-        <w:szCs w:val="22"/>
-        <w:lang w:val="en-US" w:eastAsia="en-US" w:bidi="ar-SA"/>
-      </w:rPr>
-    </w:rPrDefault>
-    <w:pPrDefault>
-      <w:pPr>
-        <w:spacing w:after="200" w:line="276" w:lineRule="auto"/>
-      </w:pPr>
-    </w:pPrDefault>
-  </w:docDefaults>
-  <w:latentStyles w:defLockedState="0" w:defUIPriority="99" w:defSemiHidden="1" w:defUnhideWhenUsed="1" w:defQFormat="0" w:count="267">
-    <w:lsdException w:name="Normal" w:semiHidden="0" w:uiPriority="0" w:unhideWhenUsed="0" w:qFormat="1"/>
-    <w:lsdException w:name="heading 1" w:semiHidden="0" w:uiPriority="9" w:unhideWhenUsed="0" w:qFormat="1"/>
-    <w:lsdException w:name="heading 2" w:uiPriority="9" w:qFormat="1"/>
-    <w:lsdException w:name="heading 3" w:uiPriority="9" w:qFormat="1"/>
-    <w:lsdException w:name="heading 4" w:uiPriority="9" w:qFormat="1"/>
-    <w:lsdException w:name="heading 5" w:uiPriority="9" w:qFormat="1"/>
-    <w:lsdException w:name="heading 6" w:uiPriority="9" w:qFormat="1"/>
-    <w:lsdException w:name="heading 7" w:uiPriority="9" w:qFormat="1"/>
-    <w:lsdException w:name="heading 8" w:uiPriority="9" w:qFormat="1"/>
-    <w:lsdException w:name="heading 9" w:uiPriority="9" w:qFormat="1"/>
-    <w:lsdException w:name="toc 1" w:uiPriority="39"/>
-    <w:lsdException w:name="toc 2" w:uiPriority="39"/>
-    <w:lsdException w:name="toc 3" w:uiPriority="39"/>
-    <w:lsdException w:name="toc 4" w:uiPriority="39"/>
-    <w:lsdException w:name="toc 5" w:uiPriority="39"/>
-    <w:lsdException w:name="toc 6" w:uiPriority="39"/>
-    <w:lsdException w:name="toc 7" w:uiPriority="39"/>
-    <w:lsdException w:name="toc 8" w:uiPriority="39"/>
-    <w:lsdException w:name="toc 9" w:uiPriority="39"/>
-    <w:lsdException w:name="caption" w:uiPriority="35" w:qFormat="1"/>
-    <w:lsdException w:name="Title" w:semiHidden="0" w:uiPriority="10" w:unhideWhenUsed="0" w:qFormat="1"/>
-    <w:lsdException w:name="Default Paragraph Font" w:uiPriority="1"/>
-    <w:lsdException w:name="Subtitle" w:semiHidden="0" w:uiPriority="11" w:unhideWhenUsed="0" w:qFormat="1"/>
-    <w:lsdException w:name="Strong" w:semiHidden="0" w:uiPriority="22" w:unhideWhenUsed="0" w:qFormat="1"/>
-    <w:lsdException w:name="Emphasis" w:semiHidden="0" w:uiPriority="20" w:unhideWhenUsed="0" w:qFormat="1"/>
-    <w:lsdException w:name="Table Grid" w:semiHidden="0" w:uiPriority="59" w:unhideWhenUsed="0"/>
-    <w:lsdException w:name="Placeholder Text" w:unhideWhenUsed="0"/>
-    <w:lsdException w:name="No Spacing" w:semiHidden="0" w:uiPriority="1" w:unhideWhenUsed="0" w:qFormat="1"/>
-    <w:lsdException w:name="Light Shading" w:semiHidden="0" w:uiPriority="60" w:unhideWhenUsed="0"/>
-    <w:lsdException w:name="Light List" w:semiHidden="0" w:uiPriority="61" w:unhideWhenUsed="0"/>
-    <w:lsdException w:name="Light Grid" w:semiHidden="0" w:uiPriority="62" w:unhideWhenUsed="0"/>
-    <w:lsdException w:name="Medium Shading 1" w:semiHidden="0" w:uiPriority="63" w:unhideWhenUsed="0"/>
-    <w:lsdException w:name="Medium Shading 2" w:semiHidden="0" w:uiPriority="64" w:unhideWhenUsed="0"/>
-    <w:lsdException w:name="Medium List 1" w:semiHidden="0" w:uiPriority="65" w:unhideWhenUsed="0"/>
-    <w:lsdException w:name="Medium List 2" w:semiHidden="0" w:uiPriority="66" w:unhideWhenUsed="0"/>
-    <w:lsdException w:name="Medium Grid 1" w:semiHidden="0" w:uiPriority="67" w:unhideWhenUsed="0"/>
-    <w:lsdException w:name="Medium Grid 2" w:semiHidden="0" w:uiPriority="68" w:unhideWhenUsed="0"/>
-    <w:lsdException w:name="Medium Grid 3" w:semiHidden="0" w:uiPriority="69" w:unhideWhenUsed="0"/>
-    <w:lsdException w:name="Dark List" w:semiHidden="0" w:uiPriority="70" w:unhideWhenUsed="0"/>
-    <w:lsdException w:name="Colorful Shading" w:semiHidden="0" w:uiPriority="71" w:unhideWhenUsed="0"/>
-    <w:lsdException w:name="Colorful List" w:semiHidden="0" w:uiPriority="72" w:unhideWhenUsed="0"/>
-    <w:lsdException w:name="Colorful Grid" w:semiHidden="0" w:uiPriority="73" w:unhideWhenUsed="0"/>
-    <w:lsdException w:name="Light Shading Accent 1" w:semiHidden="0" w:uiPriority="60" w:unhideWhenUsed="0"/>
-    <w:lsdException w:name="Light List Accent 1" w:semiHidden="0" w:uiPriority="61" w:unhideWhenUsed="0"/>
-    <w:lsdException w:name="Light Grid Accent 1" w:semiHidden="0" w:uiPriority="62" w:unhideWhenUsed="0"/>
-    <w:lsdException w:name="Medium Shading 1 Accent 1" w:semiHidden="0" w:uiPriority="63" w:unhideWhenUsed="0"/>
-    <w:lsdException w:name="Medium Shading 2 Accent 1" w:semiHidden="0" w:uiPriority="64" w:unhideWhenUsed="0"/>
-    <w:lsdException w:name="Medium List 1 Accent 1" w:semiHidden="0" w:uiPriority="65" w:unhideWhenUsed="0"/>
-    <w:lsdException w:name="Revision" w:unhideWhenUsed="0"/>
-    <w:lsdException w:name="List Paragraph" w:semiHidden="0" w:uiPriority="34" w:unhideWhenUsed="0" w:qFormat="1"/>
-    <w:lsdException w:name="Quote" w:semiHidden="0" w:uiPriority="29" w:unhideWhenUsed="0" w:qFormat="1"/>
-    <w:lsdException w:name="Intense Quote" w:semiHidden="0" w:uiPriority="30" w:unhideWhenUsed="0" w:qFormat="1"/>
-    <w:lsdException w:name="Medium List 2 Accent 1" w:semiHidden="0" w:uiPriority="66" w:unhideWhenUsed="0"/>
-    <w:lsdException w:name="Medium Grid 1 Accent 1" w:semiHidden="0" w:uiPriority="67" w:unhideWhenUsed="0"/>
-    <w:lsdException w:name="Medium Grid 2 Accent 1" w:semiHidden="0" w:uiPriority="68" w:unhideWhenUsed="0"/>
-    <w:lsdException w:name="Medium Grid 3 Accent 1" w:semiHidden="0" w:uiPriority="69" w:unhideWhenUsed="0"/>
-    <w:lsdException w:name="Dark List Accent 1" w:semiHidden="0" w:uiPriority="70" w:unhideWhenUsed="0"/>
-    <w:lsdException w:name="Colorful Shading Accent 1" w:semiHidden="0" w:uiPriority="71" w:unhideWhenUsed="0"/>
-    <w:lsdException w:name="Colorful List Accent 1" w:semiHidden="0" w:uiPriority="72" w:unhideWhenUsed="0"/>
-    <w:lsdException w:name="Colorful Grid Accent 1" w:semiHidden="0" w:uiPriority="73" w:unhideWhenUsed="0"/>
-    <w:lsdException w:name="Light Shading Accent 2" w:semiHidden="0" w:uiPriority="60" w:unhideWhenUsed="0"/>
-    <w:lsdException w:name="Light List Accent 2" w:semiHidden="0" w:uiPriority="61" w:unhideWhenUsed="0"/>
-    <w:lsdException w:name="Light Grid Accent 2" w:semiHidden="0" w:uiPriority="62" w:unhideWhenUsed="0"/>
-    <w:lsdException w:name="Medium Shading 1 Accent 2" w:semiHidden="0" w:uiPriority="63" w:unhideWhenUsed="0"/>
-    <w:lsdException w:name="Medium Shading 2 Accent 2" w:semiHidden="0" w:uiPriority="64" w:unhideWhenUsed="0"/>
-    <w:lsdException w:name="Medium List 1 Accent 2" w:semiHidden="0" w:uiPriority="65" w:unhideWhenUsed="0"/>
-    <w:lsdException w:name="Medium List 2 Accent 2" w:semiHidden="0" w:uiPriority="66" w:unhideWhenUsed="0"/>
-    <w:lsdException w:name="Medium Grid 1 Accent 2" w:semiHidden="0" w:uiPriority="67" w:unhideWhenUsed="0"/>
-    <w:lsdException w:name="Medium Grid 2 Accent 2" w:semiHidden="0" w:uiPriority="68" w:unhideWhenUsed="0"/>
-    <w:lsdException w:name="Medium Grid 3 Accent 2" w:semiHidden="0" w:uiPriority="69" w:unhideWhenUsed="0"/>
-    <w:lsdException w:name="Dark List Accent 2" w:semiHidden="0" w:uiPriority="70" w:unhideWhenUsed="0"/>
-    <w:lsdException w:name="Colorful Shading Accent 2" w:semiHidden="0" w:uiPriority="71" w:unhideWhenUsed="0"/>
-    <w:lsdException w:name="Colorful List Accent 2" w:semiHidden="0" w:uiPriority="72" w:unhideWhenUsed="0"/>
-    <w:lsdException w:name="Colorful Grid Accent 2" w:semiHidden="0" w:uiPriority="73" w:unhideWhenUsed="0"/>
-    <w:lsdException w:name="Light Shading Accent 3" w:semiHidden="0" w:uiPriority="60" w:unhideWhenUsed="0"/>
-    <w:lsdException w:name="Light List Accent 3" w:semiHidden="0" w:uiPriority="61" w:unhideWhenUsed="0"/>
-    <w:lsdException w:name="Light Grid Accent 3" w:semiHidden="0" w:uiPriority="62" w:unhideWhenUsed="0"/>
-    <w:lsdException w:name="Medium Shading 1 Accent 3" w:semiHidden="0" w:uiPriority="63" w:unhideWhenUsed="0"/>
-    <w:lsdException w:name="Medium Shading 2 Accent 3" w:semiHidden="0" w:uiPriority="64" w:unhideWhenUsed="0"/>
-    <w:lsdException w:name="Medium List 1 Accent 3" w:semiHidden="0" w:uiPriority="65" w:unhideWhenUsed="0"/>
-    <w:lsdException w:name="Medium List 2 Accent 3" w:semiHidden="0" w:uiPriority="66" w:unhideWhenUsed="0"/>
-    <w:lsdException w:name="Medium Grid 1 Accent 3" w:semiHidden="0" w:uiPriority="67" w:unhideWhenUsed="0"/>
-    <w:lsdException w:name="Medium Grid 2 Accent 3" w:semiHidden="0" w:uiPriority="68" w:unhideWhenUsed="0"/>
-    <w:lsdException w:name="Medium Grid 3 Accent 3" w:semiHidden="0" w:uiPriority="69" w:unhideWhenUsed="0"/>
-    <w:lsdException w:name="Dark List Accent 3" w:semiHidden="0" w:uiPriority="70" w:unhideWhenUsed="0"/>
-    <w:lsdException w:name="Colorful Shading Accent 3" w:semiHidden="0" w:uiPriority="71" w:unhideWhenUsed="0"/>
-    <w:lsdException w:name="Colorful List Accent 3" w:semiHidden="0" w:uiPriority="72" w:unhideWhenUsed="0"/>
-    <w:lsdException w:name="Colorful Grid Accent 3" w:semiHidden="0" w:uiPriority="73" w:unhideWhenUsed="0"/>
-    <w:lsdException w:name="Light Shading Accent 4" w:semiHidden="0" w:uiPriority="60" w:unhideWhenUsed="0"/>
-    <w:lsdException w:name="Light List Accent 4" w:semiHidden="0" w:uiPriority="61" w:unhideWhenUsed="0"/>
-    <w:lsdException w:name="Light Grid Accent 4" w:semiHidden="0" w:uiPriority="62" w:unhideWhenUsed="0"/>
-    <w:lsdException w:name="Medium Shading 1 Accent 4" w:semiHidden="0" w:uiPriority="63" w:unhideWhenUsed="0"/>
-    <w:lsdException w:name="Medium Shading 2 Accent 4" w:semiHidden="0" w:uiPriority="64" w:unhideWhenUsed="0"/>
-    <w:lsdException w:name="Medium List 1 Accent 4" w:semiHidden="0" w:uiPriority="65" w:unhideWhenUsed="0"/>
-    <w:lsdException w:name="Medium List 2 Accent 4" w:semiHidden="0" w:uiPriority="66" w:unhideWhenUsed="0"/>
-    <w:lsdException w:name="Medium Grid 1 Accent 4" w:semiHidden="0" w:uiPriority="67" w:unhideWhenUsed="0"/>
-    <w:lsdException w:name="Medium Grid 2 Accent 4" w:semiHidden="0" w:uiPriority="68" w:unhideWhenUsed="0"/>
-    <w:lsdException w:name="Medium Grid 3 Accent 4" w:semiHidden="0" w:uiPriority="69" w:unhideWhenUsed="0"/>
-    <w:lsdException w:name="Dark List Accent 4" w:semiHidden="0" w:uiPriority="70" w:unhideWhenUsed="0"/>
-    <w:lsdException w:name="Colorful Shading Accent 4" w:semiHidden="0" w:uiPriority="71" w:unhideWhenUsed="0"/>
-    <w:lsdException w:name="Colorful List Accent 4" w:semiHidden="0" w:uiPriority="72" w:unhideWhenUsed="0"/>
-    <w:lsdException w:name="Colorful Grid Accent 4" w:semiHidden="0" w:uiPriority="73" w:unhideWhenUsed="0"/>
-    <w:lsdException w:name="Light Shading Accent 5" w:semiHidden="0" w:uiPriority="60" w:unhideWhenUsed="0"/>
-    <w:lsdException w:name="Light List Accent 5" w:semiHidden="0" w:uiPriority="61" w:unhideWhenUsed="0"/>
-    <w:lsdException w:name="Light Grid Accent 5" w:semiHidden="0" w:uiPriority="62" w:unhideWhenUsed="0"/>
-    <w:lsdException w:name="Medium Shading 1 Accent 5" w:semiHidden="0" w:uiPriority="63" w:unhideWhenUsed="0"/>
-    <w:lsdException w:name="Medium Shading 2 Accent 5" w:semiHidden="0" w:uiPriority="64" w:unhideWhenUsed="0"/>
-    <w:lsdException w:name="Medium List 1 Accent 5" w:semiHidden="0" w:uiPriority="65" w:unhideWhenUsed="0"/>
-    <w:lsdException w:name="Medium List 2 Accent 5" w:semiHidden="0" w:uiPriority="66" w:unhideWhenUsed="0"/>
-    <w:lsdException w:name="Medium Grid 1 Accent 5" w:semiHidden="0" w:uiPriority="67" w:unhideWhenUsed="0"/>
-    <w:lsdException w:name="Medium Grid 2 Accent 5" w:semiHidden="0" w:uiPriority="68" w:unhideWhenUsed="0"/>
-    <w:lsdException w:name="Medium Grid 3 Accent 5" w:semiHidden="0" w:uiPriority="69" w:unhideWhenUsed="0"/>
-    <w:lsdException w:name="Dark List Accent 5" w:semiHidden="0" w:uiPriority="70" w:unhideWhenUsed="0"/>
-    <w:lsdException w:name="Colorful Shading Accent 5" w:semiHidden="0" w:uiPriority="71" w:unhideWhenUsed="0"/>
-    <w:lsdException w:name="Colorful List Accent 5" w:semiHidden="0" w:uiPriority="72" w:unhideWhenUsed="0"/>
-    <w:lsdException w:name="Colorful Grid Accent 5" w:semiHidden="0" w:uiPriority="73" w:unhideWhenUsed="0"/>
-    <w:lsdException w:name="Light Shading Accent 6" w:semiHidden="0" w:uiPriority="60" w:unhideWhenUsed="0"/>
-    <w:lsdException w:name="Light List Accent 6" w:semiHidden="0" w:uiPriority="61" w:unhideWhenUsed="0"/>
-    <w:lsdException w:name="Light Grid Accent 6" w:semiHidden="0" w:uiPriority="62" w:unhideWhenUsed="0"/>
-    <w:lsdException w:name="Medium Shading 1 Accent 6" w:semiHidden="0" w:uiPriority="63" w:unhideWhenUsed="0"/>
-    <w:lsdException w:name="Medium Shading 2 Accent 6" w:semiHidden="0" w:uiPriority="64" w:unhideWhenUsed="0"/>
-    <w:lsdException w:name="Medium List 1 Accent 6" w:semiHidden="0" w:uiPriority="65" w:unhideWhenUsed="0"/>
-    <w:lsdException w:name="Medium List 2 Accent 6" w:semiHidden="0" w:uiPriority="66" w:unhideWhenUsed="0"/>
-    <w:lsdException w:name="Medium Grid 1 Accent 6" w:semiHidden="0" w:uiPriority="67" w:unhideWhenUsed="0"/>
-    <w:lsdException w:name="Medium Grid 2 Accent 6" w:semiHidden="0" w:uiPriority="68" w:unhideWhenUsed="0"/>
-    <w:lsdException w:name="Medium Grid 3 Accent 6" w:semiHidden="0" w:uiPriority="69" w:unhideWhenUsed="0"/>
-    <w:lsdException w:name="Dark List Accent 6" w:semiHidden="0" w:uiPriority="70" w:unhideWhenUsed="0"/>
-    <w:lsdException w:name="Colorful Shading Accent 6" w:semiHidden="0" w:uiPriority="71" w:unhideWhenUsed="0"/>
-    <w:lsdException w:name="Colorful List Accent 6" w:semiHidden="0" w:uiPriority="72" w:unhideWhenUsed="0"/>
-    <w:lsdException w:name="Colorful Grid Accent 6" w:semiHidden="0" w:uiPriority="73" w:unhideWhenUsed="0"/>
-    <w:lsdException w:name="Subtle Emphasis" w:semiHidden="0" w:uiPriority="19" w:unhideWhenUsed="0" w:qFormat="1"/>
-    <w:lsdException w:name="Intense Emphasis" w:semiHidden="0" w:uiPriority="21" w:unhideWhenUsed="0" w:qFormat="1"/>
-    <w:lsdException w:name="Subtle Reference" w:semiHidden="0" w:uiPriority="31" w:unhideWhenUsed="0" w:qFormat="1"/>
-    <w:lsdException w:name="Intense Reference" w:semiHidden="0" w:uiPriority="32" w:unhideWhenUsed="0" w:qFormat="1"/>
-    <w:lsdException w:name="Book Title" w:semiHidden="0" w:uiPriority="33" w:unhideWhenUsed="0" w:qFormat="1"/>
-    <w:lsdException w:name="Bibliography" w:uiPriority="37"/>
-    <w:lsdException w:name="TOC Heading" w:uiPriority="39" w:qFormat="1"/>
-  </w:latentStyles>
-  <w:style w:type="paragraph" w:default="1" w:styleId="Normal">
-    <w:name w:val="Normal"/>
-    <w:qFormat/>
-  </w:style>
-  <w:style w:type="character" w:default="1" w:styleId="DefaultParagraphFont">
-    <w:name w:val="Default Paragraph Font"/>
-    <w:uiPriority w:val="1"/>
-    <w:semiHidden/>
-    <w:unhideWhenUsed/>
-  </w:style>
-  <w:style w:type="table" w:default="1" w:styleId="TableNormal">
-    <w:name w:val="Normal Table"/>
-    <w:uiPriority w:val="99"/>
-    <w:semiHidden/>
-    <w:unhideWhenUsed/>
-    <w:tblPr>
-      <w:tblInd w:w="0" w:type="dxa"/>
-      <w:tblCellMar>
-        <w:top w:w="0" w:type="dxa"/>
-        <w:left w:w="108" w:type="dxa"/>
-        <w:bottom w:w="0" w:type="dxa"/>
-        <w:right w:w="108" w:type="dxa"/>
-      </w:tblCellMar>
-    </w:tblPr>
-  </w:style>
-  <w:style w:type="numbering" w:default="1" w:styleId="NoList">
-    <w:name w:val="No List"/>
-    <w:uiPriority w:val="99"/>
-    <w:semiHidden/>
-    <w:unhideWhenUsed/>
-  </w:style>
-  <w:style w:type="character" w:styleId="PlaceholderText">
-    <w:name w:val="Placeholder Text"/>
-    <w:basedOn w:val="DefaultParagraphFont"/>
-    <w:uiPriority w:val="99"/>
-    <w:semiHidden/>
-    <w:rsid w:val="008E37BE"/>
-    <w:rPr>
-      <w:color w:val="808080"/>
-    </w:rPr>
-  </w:style>
-</w:styles>
-</file>
-
-<file path=word/glossary/stylesWithEffects.xml><?xml version="1.0" encoding="utf-8"?>
-<w:styles xmlns:wpc="http://schemas.microsoft.com/office/word/2010/wordprocessingCanvas" xmlns:mc="http://schemas.openxmlformats.org/markup-compatibility/2006" xmlns:o="urn:schemas-microsoft-com:office:office" xmlns:r="http://schemas.openxmlformats.org/officeDocument/2006/relationships" xmlns:m="http://schemas.openxmlformats.org/officeDocument/2006/math" xmlns:v="urn:schemas-microsoft-com:vml" xmlns:wp14="http://schemas.microsoft.com/office/word/2010/wordprocessingDrawing" xmlns:wp="http://schemas.openxmlformats.org/drawingml/2006/wordprocessingDrawing" xmlns:w10="urn:schemas-microsoft-com:office:word" xmlns:w="http://schemas.openxmlformats.org/wordprocessingml/2006/main" xmlns:w14="http://schemas.microsoft.com/office/word/2010/wordml" xmlns:wpg="http://schemas.microsoft.com/office/word/2010/wordprocessingGroup" xmlns:wpi="http://schemas.microsoft.com/office/word/2010/wordprocessingInk" xmlns:wne="http://schemas.microsoft.com/office/word/2006/wordml" xmlns:wps="http://schemas.microsoft.com/office/word/2010/wordprocessingShape" mc:Ignorable="w14 wp14">
-  <w:docDefaults>
-    <w:rPrDefault>
-      <w:rPr>
-        <w:rFonts w:asciiTheme="minorHAnsi" w:eastAsiaTheme="minorEastAsia" w:hAnsiTheme="minorHAnsi" w:cstheme="minorBidi"/>
-        <w:sz w:val="22"/>
-        <w:szCs w:val="22"/>
-        <w:lang w:val="en-US" w:eastAsia="en-US" w:bidi="ar-SA"/>
-      </w:rPr>
-    </w:rPrDefault>
-    <w:pPrDefault>
-      <w:pPr>
-        <w:spacing w:after="200" w:line="276" w:lineRule="auto"/>
-      </w:pPr>
-    </w:pPrDefault>
-  </w:docDefaults>
-  <w:latentStyles w:defLockedState="0" w:defUIPriority="99" w:defSemiHidden="1" w:defUnhideWhenUsed="1" w:defQFormat="0" w:count="267">
-    <w:lsdException w:name="Normal" w:semiHidden="0" w:uiPriority="0" w:unhideWhenUsed="0" w:qFormat="1"/>
-    <w:lsdException w:name="heading 1" w:semiHidden="0" w:uiPriority="9" w:unhideWhenUsed="0" w:qFormat="1"/>
-    <w:lsdException w:name="heading 2" w:uiPriority="9" w:qFormat="1"/>
-    <w:lsdException w:name="heading 3" w:uiPriority="9" w:qFormat="1"/>
-    <w:lsdException w:name="heading 4" w:uiPriority="9" w:qFormat="1"/>
-    <w:lsdException w:name="heading 5" w:uiPriority="9" w:qFormat="1"/>
-    <w:lsdException w:name="heading 6" w:uiPriority="9" w:qFormat="1"/>
-    <w:lsdException w:name="heading 7" w:uiPriority="9" w:qFormat="1"/>
-    <w:lsdException w:name="heading 8" w:uiPriority="9" w:qFormat="1"/>
-    <w:lsdException w:name="heading 9" w:uiPriority="9" w:qFormat="1"/>
-    <w:lsdException w:name="toc 1" w:uiPriority="39"/>
-    <w:lsdException w:name="toc 2" w:uiPriority="39"/>
-    <w:lsdException w:name="toc 3" w:uiPriority="39"/>
-    <w:lsdException w:name="toc 4" w:uiPriority="39"/>
-    <w:lsdException w:name="toc 5" w:uiPriority="39"/>
-    <w:lsdException w:name="toc 6" w:uiPriority="39"/>
-    <w:lsdException w:name="toc 7" w:uiPriority="39"/>
-    <w:lsdException w:name="toc 8" w:uiPriority="39"/>
-    <w:lsdException w:name="toc 9" w:uiPriority="39"/>
-    <w:lsdException w:name="caption" w:uiPriority="35" w:qFormat="1"/>
-    <w:lsdException w:name="Title" w:semiHidden="0" w:uiPriority="10" w:unhideWhenUsed="0" w:qFormat="1"/>
-    <w:lsdException w:name="Default Paragraph Font" w:uiPriority="1"/>
-    <w:lsdException w:name="Subtitle" w:semiHidden="0" w:uiPriority="11" w:unhideWhenUsed="0" w:qFormat="1"/>
-    <w:lsdException w:name="Strong" w:semiHidden="0" w:uiPriority="22" w:unhideWhenUsed="0" w:qFormat="1"/>
-    <w:lsdException w:name="Emphasis" w:semiHidden="0" w:uiPriority="20" w:unhideWhenUsed="0" w:qFormat="1"/>
-    <w:lsdException w:name="Table Grid" w:semiHidden="0" w:uiPriority="59" w:unhideWhenUsed="0"/>
-    <w:lsdException w:name="Placeholder Text" w:unhideWhenUsed="0"/>
-    <w:lsdException w:name="No Spacing" w:semiHidden="0" w:uiPriority="1" w:unhideWhenUsed="0" w:qFormat="1"/>
-    <w:lsdException w:name="Light Shading" w:semiHidden="0" w:uiPriority="60" w:unhideWhenUsed="0"/>
-    <w:lsdException w:name="Light List" w:semiHidden="0" w:uiPriority="61" w:unhideWhenUsed="0"/>
-    <w:lsdException w:name="Light Grid" w:semiHidden="0" w:uiPriority="62" w:unhideWhenUsed="0"/>
-    <w:lsdException w:name="Medium Shading 1" w:semiHidden="0" w:uiPriority="63" w:unhideWhenUsed="0"/>
-    <w:lsdException w:name="Medium Shading 2" w:semiHidden="0" w:uiPriority="64" w:unhideWhenUsed="0"/>
-    <w:lsdException w:name="Medium List 1" w:semiHidden="0" w:uiPriority="65" w:unhideWhenUsed="0"/>
-    <w:lsdException w:name="Medium List 2" w:semiHidden="0" w:uiPriority="66" w:unhideWhenUsed="0"/>
-    <w:lsdException w:name="Medium Grid 1" w:semiHidden="0" w:uiPriority="67" w:unhideWhenUsed="0"/>
-    <w:lsdException w:name="Medium Grid 2" w:semiHidden="0" w:uiPriority="68" w:unhideWhenUsed="0"/>
-    <w:lsdException w:name="Medium Grid 3" w:semiHidden="0" w:uiPriority="69" w:unhideWhenUsed="0"/>
-    <w:lsdException w:name="Dark List" w:semiHidden="0" w:uiPriority="70" w:unhideWhenUsed="0"/>
-    <w:lsdException w:name="Colorful Shading" w:semiHidden="0" w:uiPriority="71" w:unhideWhenUsed="0"/>
-    <w:lsdException w:name="Colorful List" w:semiHidden="0" w:uiPriority="72" w:unhideWhenUsed="0"/>
-    <w:lsdException w:name="Colorful Grid" w:semiHidden="0" w:uiPriority="73" w:unhideWhenUsed="0"/>
-    <w:lsdException w:name="Light Shading Accent 1" w:semiHidden="0" w:uiPriority="60" w:unhideWhenUsed="0"/>
-    <w:lsdException w:name="Light List Accent 1" w:semiHidden="0" w:uiPriority="61" w:unhideWhenUsed="0"/>
-    <w:lsdException w:name="Light Grid Accent 1" w:semiHidden="0" w:uiPriority="62" w:unhideWhenUsed="0"/>
-    <w:lsdException w:name="Medium Shading 1 Accent 1" w:semiHidden="0" w:uiPriority="63" w:unhideWhenUsed="0"/>
-    <w:lsdException w:name="Medium Shading 2 Accent 1" w:semiHidden="0" w:uiPriority="64" w:unhideWhenUsed="0"/>
-    <w:lsdException w:name="Medium List 1 Accent 1" w:semiHidden="0" w:uiPriority="65" w:unhideWhenUsed="0"/>
-    <w:lsdException w:name="Revision" w:unhideWhenUsed="0"/>
-    <w:lsdException w:name="List Paragraph" w:semiHidden="0" w:uiPriority="34" w:unhideWhenUsed="0" w:qFormat="1"/>
-    <w:lsdException w:name="Quote" w:semiHidden="0" w:uiPriority="29" w:unhideWhenUsed="0" w:qFormat="1"/>
-    <w:lsdException w:name="Intense Quote" w:semiHidden="0" w:uiPriority="30" w:unhideWhenUsed="0" w:qFormat="1"/>
-    <w:lsdException w:name="Medium List 2 Accent 1" w:semiHidden="0" w:uiPriority="66" w:unhideWhenUsed="0"/>
-    <w:lsdException w:name="Medium Grid 1 Accent 1" w:semiHidden="0" w:uiPriority="67" w:unhideWhenUsed="0"/>
-    <w:lsdException w:name="Medium Grid 2 Accent 1" w:semiHidden="0" w:uiPriority="68" w:unhideWhenUsed="0"/>
-    <w:lsdException w:name="Medium Grid 3 Accent 1" w:semiHidden="0" w:uiPriority="69" w:unhideWhenUsed="0"/>
-    <w:lsdException w:name="Dark List Accent 1" w:semiHidden="0" w:uiPriority="70" w:unhideWhenUsed="0"/>
-    <w:lsdException w:name="Colorful Shading Accent 1" w:semiHidden="0" w:uiPriority="71" w:unhideWhenUsed="0"/>
-    <w:lsdException w:name="Colorful List Accent 1" w:semiHidden="0" w:uiPriority="72" w:unhideWhenUsed="0"/>
-    <w:lsdException w:name="Colorful Grid Accent 1" w:semiHidden="0" w:uiPriority="73" w:unhideWhenUsed="0"/>
-    <w:lsdException w:name="Light Shading Accent 2" w:semiHidden="0" w:uiPriority="60" w:unhideWhenUsed="0"/>
-    <w:lsdException w:name="Light List Accent 2" w:semiHidden="0" w:uiPriority="61" w:unhideWhenUsed="0"/>
-    <w:lsdException w:name="Light Grid Accent 2" w:semiHidden="0" w:uiPriority="62" w:unhideWhenUsed="0"/>
-    <w:lsdException w:name="Medium Shading 1 Accent 2" w:semiHidden="0" w:uiPriority="63" w:unhideWhenUsed="0"/>
-    <w:lsdException w:name="Medium Shading 2 Accent 2" w:semiHidden="0" w:uiPriority="64" w:unhideWhenUsed="0"/>
-    <w:lsdException w:name="Medium List 1 Accent 2" w:semiHidden="0" w:uiPriority="65" w:unhideWhenUsed="0"/>
-    <w:lsdException w:name="Medium List 2 Accent 2" w:semiHidden="0" w:uiPriority="66" w:unhideWhenUsed="0"/>
-    <w:lsdException w:name="Medium Grid 1 Accent 2" w:semiHidden="0" w:uiPriority="67" w:unhideWhenUsed="0"/>
-    <w:lsdException w:name="Medium Grid 2 Accent 2" w:semiHidden="0" w:uiPriority="68" w:unhideWhenUsed="0"/>
-    <w:lsdException w:name="Medium Grid 3 Accent 2" w:semiHidden="0" w:uiPriority="69" w:unhideWhenUsed="0"/>
-    <w:lsdException w:name="Dark List Accent 2" w:semiHidden="0" w:uiPriority="70" w:unhideWhenUsed="0"/>
-    <w:lsdException w:name="Colorful Shading Accent 2" w:semiHidden="0" w:uiPriority="71" w:unhideWhenUsed="0"/>
-    <w:lsdException w:name="Colorful List Accent 2" w:semiHidden="0" w:uiPriority="72" w:unhideWhenUsed="0"/>
-    <w:lsdException w:name="Colorful Grid Accent 2" w:semiHidden="0" w:uiPriority="73" w:unhideWhenUsed="0"/>
-    <w:lsdException w:name="Light Shading Accent 3" w:semiHidden="0" w:uiPriority="60" w:unhideWhenUsed="0"/>
-    <w:lsdException w:name="Light List Accent 3" w:semiHidden="0" w:uiPriority="61" w:unhideWhenUsed="0"/>
-    <w:lsdException w:name="Light Grid Accent 3" w:semiHidden="0" w:uiPriority="62" w:unhideWhenUsed="0"/>
-    <w:lsdException w:name="Medium Shading 1 Accent 3" w:semiHidden="0" w:uiPriority="63" w:unhideWhenUsed="0"/>
-    <w:lsdException w:name="Medium Shading 2 Accent 3" w:semiHidden="0" w:uiPriority="64" w:unhideWhenUsed="0"/>
-    <w:lsdException w:name="Medium List 1 Accent 3" w:semiHidden="0" w:uiPriority="65" w:unhideWhenUsed="0"/>
-    <w:lsdException w:name="Medium List 2 Accent 3" w:semiHidden="0" w:uiPriority="66" w:unhideWhenUsed="0"/>
-    <w:lsdException w:name="Medium Grid 1 Accent 3" w:semiHidden="0" w:uiPriority="67" w:unhideWhenUsed="0"/>
-    <w:lsdException w:name="Medium Grid 2 Accent 3" w:semiHidden="0" w:uiPriority="68" w:unhideWhenUsed="0"/>
-    <w:lsdException w:name="Medium Grid 3 Accent 3" w:semiHidden="0" w:uiPriority="69" w:unhideWhenUsed="0"/>
-    <w:lsdException w:name="Dark List Accent 3" w:semiHidden="0" w:uiPriority="70" w:unhideWhenUsed="0"/>
-    <w:lsdException w:name="Colorful Shading Accent 3" w:semiHidden="0" w:uiPriority="71" w:unhideWhenUsed="0"/>
-    <w:lsdException w:name="Colorful List Accent 3" w:semiHidden="0" w:uiPriority="72" w:unhideWhenUsed="0"/>
-    <w:lsdException w:name="Colorful Grid Accent 3" w:semiHidden="0" w:uiPriority="73" w:unhideWhenUsed="0"/>
-    <w:lsdException w:name="Light Shading Accent 4" w:semiHidden="0" w:uiPriority="60" w:unhideWhenUsed="0"/>
-    <w:lsdException w:name="Light List Accent 4" w:semiHidden="0" w:uiPriority="61" w:unhideWhenUsed="0"/>
-    <w:lsdException w:name="Light Grid Accent 4" w:semiHidden="0" w:uiPriority="62" w:unhideWhenUsed="0"/>
-    <w:lsdException w:name="Medium Shading 1 Accent 4" w:semiHidden="0" w:uiPriority="63" w:unhideWhenUsed="0"/>
-    <w:lsdException w:name="Medium Shading 2 Accent 4" w:semiHidden="0" w:uiPriority="64" w:unhideWhenUsed="0"/>
-    <w:lsdException w:name="Medium List 1 Accent 4" w:semiHidden="0" w:uiPriority="65" w:unhideWhenUsed="0"/>
-    <w:lsdException w:name="Medium List 2 Accent 4" w:semiHidden="0" w:uiPriority="66" w:unhideWhenUsed="0"/>
-    <w:lsdException w:name="Medium Grid 1 Accent 4" w:semiHidden="0" w:uiPriority="67" w:unhideWhenUsed="0"/>
-    <w:lsdException w:name="Medium Grid 2 Accent 4" w:semiHidden="0" w:uiPriority="68" w:unhideWhenUsed="0"/>
-    <w:lsdException w:name="Medium Grid 3 Accent 4" w:semiHidden="0" w:uiPriority="69" w:unhideWhenUsed="0"/>
-    <w:lsdException w:name="Dark List Accent 4" w:semiHidden="0" w:uiPriority="70" w:unhideWhenUsed="0"/>
-    <w:lsdException w:name="Colorful Shading Accent 4" w:semiHidden="0" w:uiPriority="71" w:unhideWhenUsed="0"/>
-    <w:lsdException w:name="Colorful List Accent 4" w:semiHidden="0" w:uiPriority="72" w:unhideWhenUsed="0"/>
-    <w:lsdException w:name="Colorful Grid Accent 4" w:semiHidden="0" w:uiPriority="73" w:unhideWhenUsed="0"/>
-    <w:lsdException w:name="Light Shading Accent 5" w:semiHidden="0" w:uiPriority="60" w:unhideWhenUsed="0"/>
-    <w:lsdException w:name="Light List Accent 5" w:semiHidden="0" w:uiPriority="61" w:unhideWhenUsed="0"/>
-    <w:lsdException w:name="Light Grid Accent 5" w:semiHidden="0" w:uiPriority="62" w:unhideWhenUsed="0"/>
-    <w:lsdException w:name="Medium Shading 1 Accent 5" w:semiHidden="0" w:uiPriority="63" w:unhideWhenUsed="0"/>
-    <w:lsdException w:name="Medium Shading 2 Accent 5" w:semiHidden="0" w:uiPriority="64" w:unhideWhenUsed="0"/>
-    <w:lsdException w:name="Medium List 1 Accent 5" w:semiHidden="0" w:uiPriority="65" w:unhideWhenUsed="0"/>
-    <w:lsdException w:name="Medium List 2 Accent 5" w:semiHidden="0" w:uiPriority="66" w:unhideWhenUsed="0"/>
-    <w:lsdException w:name="Medium Grid 1 Accent 5" w:semiHidden="0" w:uiPriority="67" w:unhideWhenUsed="0"/>
-    <w:lsdException w:name="Medium Grid 2 Accent 5" w:semiHidden="0" w:uiPriority="68" w:unhideWhenUsed="0"/>
-    <w:lsdException w:name="Medium Grid 3 Accent 5" w:semiHidden="0" w:uiPriority="69" w:unhideWhenUsed="0"/>
-    <w:lsdException w:name="Dark List Accent 5" w:semiHidden="0" w:uiPriority="70" w:unhideWhenUsed="0"/>
-    <w:lsdException w:name="Colorful Shading Accent 5" w:semiHidden="0" w:uiPriority="71" w:unhideWhenUsed="0"/>
-    <w:lsdException w:name="Colorful List Accent 5" w:semiHidden="0" w:uiPriority="72" w:unhideWhenUsed="0"/>
-    <w:lsdException w:name="Colorful Grid Accent 5" w:semiHidden="0" w:uiPriority="73" w:unhideWhenUsed="0"/>
-    <w:lsdException w:name="Light Shading Accent 6" w:semiHidden="0" w:uiPriority="60" w:unhideWhenUsed="0"/>
-    <w:lsdException w:name="Light List Accent 6" w:semiHidden="0" w:uiPriority="61" w:unhideWhenUsed="0"/>
-    <w:lsdException w:name="Light Grid Accent 6" w:semiHidden="0" w:uiPriority="62" w:unhideWhenUsed="0"/>
-    <w:lsdException w:name="Medium Shading 1 Accent 6" w:semiHidden="0" w:uiPriority="63" w:unhideWhenUsed="0"/>
-    <w:lsdException w:name="Medium Shading 2 Accent 6" w:semiHidden="0" w:uiPriority="64" w:unhideWhenUsed="0"/>
-    <w:lsdException w:name="Medium List 1 Accent 6" w:semiHidden="0" w:uiPriority="65" w:unhideWhenUsed="0"/>
-    <w:lsdException w:name="Medium List 2 Accent 6" w:semiHidden="0" w:uiPriority="66" w:unhideWhenUsed="0"/>
-    <w:lsdException w:name="Medium Grid 1 Accent 6" w:semiHidden="0" w:uiPriority="67" w:unhideWhenUsed="0"/>
-    <w:lsdException w:name="Medium Grid 2 Accent 6" w:semiHidden="0" w:uiPriority="68" w:unhideWhenUsed="0"/>
-    <w:lsdException w:name="Medium Grid 3 Accent 6" w:semiHidden="0" w:uiPriority="69" w:unhideWhenUsed="0"/>
-    <w:lsdException w:name="Dark List Accent 6" w:semiHidden="0" w:uiPriority="70" w:unhideWhenUsed="0"/>
-    <w:lsdException w:name="Colorful Shading Accent 6" w:semiHidden="0" w:uiPriority="71" w:unhideWhenUsed="0"/>
-    <w:lsdException w:name="Colorful List Accent 6" w:semiHidden="0" w:uiPriority="72" w:unhideWhenUsed="0"/>
-    <w:lsdException w:name="Colorful Grid Accent 6" w:semiHidden="0" w:uiPriority="73" w:unhideWhenUsed="0"/>
-    <w:lsdException w:name="Subtle Emphasis" w:semiHidden="0" w:uiPriority="19" w:unhideWhenUsed="0" w:qFormat="1"/>
-    <w:lsdException w:name="Intense Emphasis" w:semiHidden="0" w:uiPriority="21" w:unhideWhenUsed="0" w:qFormat="1"/>
-    <w:lsdException w:name="Subtle Reference" w:semiHidden="0" w:uiPriority="31" w:unhideWhenUsed="0" w:qFormat="1"/>
-    <w:lsdException w:name="Intense Reference" w:semiHidden="0" w:uiPriority="32" w:unhideWhenUsed="0" w:qFormat="1"/>
-    <w:lsdException w:name="Book Title" w:semiHidden="0" w:uiPriority="33" w:unhideWhenUsed="0" w:qFormat="1"/>
-    <w:lsdException w:name="Bibliography" w:uiPriority="37"/>
-    <w:lsdException w:name="TOC Heading" w:uiPriority="39" w:qFormat="1"/>
-  </w:latentStyles>
-  <w:style w:type="paragraph" w:default="1" w:styleId="Normal">
-    <w:name w:val="Normal"/>
-    <w:qFormat/>
-  </w:style>
-  <w:style w:type="character" w:default="1" w:styleId="DefaultParagraphFont">
-    <w:name w:val="Default Paragraph Font"/>
-    <w:uiPriority w:val="1"/>
-    <w:semiHidden/>
-    <w:unhideWhenUsed/>
-  </w:style>
-  <w:style w:type="table" w:default="1" w:styleId="TableNormal">
-    <w:name w:val="Normal Table"/>
-    <w:uiPriority w:val="99"/>
-    <w:semiHidden/>
-    <w:unhideWhenUsed/>
-    <w:tblPr>
-      <w:tblInd w:w="0" w:type="dxa"/>
-      <w:tblCellMar>
-        <w:top w:w="0" w:type="dxa"/>
-        <w:left w:w="108" w:type="dxa"/>
-        <w:bottom w:w="0" w:type="dxa"/>
-        <w:right w:w="108" w:type="dxa"/>
-      </w:tblCellMar>
-    </w:tblPr>
-  </w:style>
-  <w:style w:type="numbering" w:default="1" w:styleId="NoList">
-    <w:name w:val="No List"/>
-    <w:uiPriority w:val="99"/>
-    <w:semiHidden/>
-    <w:unhideWhenUsed/>
-  </w:style>
-  <w:style w:type="character" w:styleId="PlaceholderText">
-    <w:name w:val="Placeholder Text"/>
-    <w:basedOn w:val="DefaultParagraphFont"/>
-    <w:uiPriority w:val="99"/>
-    <w:semiHidden/>
-    <w:rsid w:val="008E37BE"/>
-    <w:rPr>
-      <w:color w:val="808080"/>
-    </w:rPr>
-  </w:style>
-</w:styles>
-</file>
-
-<file path=word/glossary/webSettings.xml><?xml version="1.0" encoding="utf-8"?>
-<w:webSettings xmlns:mc="http://schemas.openxmlformats.org/markup-compatibility/2006" xmlns:r="http://schemas.openxmlformats.org/officeDocument/2006/relationships" xmlns:w="http://schemas.openxmlformats.org/wordprocessingml/2006/main" xmlns:w14="http://schemas.microsoft.com/office/word/2010/wordml" mc:Ignorable="w14">
-  <w:optimizeForBrowser/>
-  <w:allowPNG/>
-</w:webSettings>
 </file>
 
 <file path=word/theme/theme1.xml><?xml version="1.0" encoding="utf-8"?>
@@ -5689,7 +6317,7 @@
 </file>
 
 <file path=customXml/itemProps2.xml><?xml version="1.0" encoding="utf-8"?>
-<ds:datastoreItem xmlns:ds="http://schemas.openxmlformats.org/officeDocument/2006/customXml" ds:itemID="{C79D0DC5-604F-4D54-A543-71A7B869D09D}">
+<ds:datastoreItem xmlns:ds="http://schemas.openxmlformats.org/officeDocument/2006/customXml" ds:itemID="{EFF861AC-E59B-40CE-9922-E1DA294DF120}">
   <ds:schemaRefs>
     <ds:schemaRef ds:uri="http://schemas.openxmlformats.org/officeDocument/2006/bibliography"/>
   </ds:schemaRefs>

</xml_diff>